<commit_message>
template updates to support conversion subtype
</commit_message>
<xml_diff>
--- a/public/TMCR_Template.docx
+++ b/public/TMCR_Template.docx
@@ -5,35 +5,266 @@
     <w:p>
       <w:pPr>
         <w:pStyle w:val="Heading2"/>
+        <w:rPr>
+          <w:color w:val="FF0000"/>
+        </w:rPr>
       </w:pPr>
       <w:r>
-        <w:t>Some Header</w:t>
+        <w:rPr>
+          <w:color w:val="FF0000"/>
+        </w:rPr>
+        <w:t>{#</w:t>
+      </w:r>
+      <w:proofErr w:type="spellStart"/>
+      <w:r>
+        <w:rPr>
+          <w:color w:val="FF0000"/>
+        </w:rPr>
+        <w:t>wizardOptions</w:t>
+      </w:r>
+      <w:proofErr w:type="spellEnd"/>
+      <w:r>
+        <w:rPr>
+          <w:color w:val="FF0000"/>
+        </w:rPr>
+        <w:t>}</w:t>
+      </w:r>
+    </w:p>
+    <w:p>
+      <w:pPr>
+        <w:pStyle w:val="Heading2"/>
+        <w:rPr>
+          <w:rStyle w:val="normaltextrun"/>
+        </w:rPr>
+      </w:pPr>
+      <w:r>
+        <w:rPr>
+          <w:rStyle w:val="normaltextrun"/>
+        </w:rPr>
+        <w:t>Air Force Technical Manual Contract Requirements (TMCR)</w:t>
+      </w:r>
+    </w:p>
+    <w:p>
+      <w:pPr>
+        <w:jc w:val="center"/>
+        <w:rPr>
+          <w:color w:val="FF0000"/>
+          <w:spacing w:val="-2"/>
+        </w:rPr>
+      </w:pPr>
+      <w:r>
+        <w:rPr>
+          <w:color w:val="FF0000"/>
+          <w:spacing w:val="-2"/>
+        </w:rPr>
+        <w:t>{</w:t>
+      </w:r>
+      <w:proofErr w:type="spellStart"/>
+      <w:r>
+        <w:rPr>
+          <w:color w:val="FF0000"/>
+          <w:spacing w:val="-2"/>
+        </w:rPr>
+        <w:t>program_mod_system_name</w:t>
+      </w:r>
+      <w:proofErr w:type="spellEnd"/>
+      <w:r>
+        <w:rPr>
+          <w:color w:val="FF0000"/>
+          <w:spacing w:val="-2"/>
+        </w:rPr>
+        <w:t>}</w:t>
+      </w:r>
+    </w:p>
+    <w:p>
+      <w:pPr>
+        <w:jc w:val="center"/>
+        <w:rPr>
+          <w:color w:val="FF0000"/>
+          <w:spacing w:val="-2"/>
+        </w:rPr>
+      </w:pPr>
+    </w:p>
+    <w:p>
+      <w:r>
+        <w:t xml:space="preserve">ATTACHMENT </w:t>
+      </w:r>
+      <w:r>
+        <w:rPr>
+          <w:color w:val="FF0000"/>
+        </w:rPr>
+        <w:t>{attachment}</w:t>
+      </w:r>
+      <w:r>
+        <w:t xml:space="preserve">, TO CDRL SEQUENCE NUMBER </w:t>
+      </w:r>
+      <w:r>
+        <w:rPr>
+          <w:color w:val="FF0000"/>
+        </w:rPr>
+        <w:t>{</w:t>
+      </w:r>
+      <w:proofErr w:type="spellStart"/>
+      <w:r>
+        <w:rPr>
+          <w:color w:val="FF0000"/>
+        </w:rPr>
+        <w:t>cdrl_sequence_number</w:t>
+      </w:r>
+      <w:proofErr w:type="spellEnd"/>
+      <w:r>
+        <w:rPr>
+          <w:color w:val="FF0000"/>
+        </w:rPr>
+        <w:t>}</w:t>
+      </w:r>
+    </w:p>
+    <w:p>
+      <w:r>
+        <w:t xml:space="preserve">REQUEST FOR PROPOSAL/CONTRACT </w:t>
+      </w:r>
+      <w:r>
+        <w:rPr>
+          <w:color w:val="FF0000"/>
+        </w:rPr>
+        <w:t>{</w:t>
+      </w:r>
+      <w:proofErr w:type="spellStart"/>
+      <w:r>
+        <w:rPr>
+          <w:color w:val="FF0000"/>
+        </w:rPr>
+        <w:t>rfp_contract</w:t>
+      </w:r>
+      <w:proofErr w:type="spellEnd"/>
+      <w:r>
+        <w:rPr>
+          <w:color w:val="FF0000"/>
+        </w:rPr>
+        <w:t>}</w:t>
+      </w:r>
+      <w:r>
+        <w:t xml:space="preserve">, CLIN </w:t>
+      </w:r>
+      <w:r>
+        <w:rPr>
+          <w:color w:val="FF0000"/>
+        </w:rPr>
+        <w:t>{</w:t>
+      </w:r>
+      <w:proofErr w:type="spellStart"/>
+      <w:r>
+        <w:rPr>
+          <w:color w:val="FF0000"/>
+        </w:rPr>
+        <w:t>clin</w:t>
+      </w:r>
+      <w:proofErr w:type="spellEnd"/>
+      <w:r>
+        <w:rPr>
+          <w:color w:val="FF0000"/>
+        </w:rPr>
+        <w:t>}</w:t>
+      </w:r>
+    </w:p>
+    <w:p>
+      <w:r>
+        <w:t xml:space="preserve">Date: </w:t>
+      </w:r>
+      <w:r>
+        <w:rPr>
+          <w:color w:val="FF0000"/>
+        </w:rPr>
+        <w:t>{</w:t>
+      </w:r>
+      <w:proofErr w:type="spellStart"/>
+      <w:r>
+        <w:rPr>
+          <w:color w:val="FF0000"/>
+        </w:rPr>
+        <w:t>tmcr_date</w:t>
+      </w:r>
+      <w:proofErr w:type="spellEnd"/>
+      <w:r>
+        <w:rPr>
+          <w:color w:val="FF0000"/>
+        </w:rPr>
+        <w:t>}</w:t>
+      </w:r>
+    </w:p>
+    <w:p/>
+    <w:p>
+      <w:r>
+        <w:t xml:space="preserve">CONTRACT TYPE: </w:t>
+      </w:r>
+      <w:r>
+        <w:rPr>
+          <w:color w:val="FF0000"/>
+        </w:rPr>
+        <w:t>{</w:t>
+      </w:r>
+      <w:proofErr w:type="spellStart"/>
+      <w:r>
+        <w:rPr>
+          <w:color w:val="FF0000"/>
+        </w:rPr>
+        <w:t>contract_type</w:t>
+      </w:r>
+      <w:proofErr w:type="spellEnd"/>
+      <w:r>
+        <w:rPr>
+          <w:color w:val="FF0000"/>
+        </w:rPr>
+        <w:t>}</w:t>
+      </w:r>
+    </w:p>
+    <w:p/>
+    <w:p>
+      <w:r>
+        <w:t xml:space="preserve">TMCR TYPE: </w:t>
+      </w:r>
+      <w:r>
+        <w:rPr>
+          <w:color w:val="FF0000"/>
+        </w:rPr>
+        <w:t>{</w:t>
+      </w:r>
+      <w:proofErr w:type="spellStart"/>
+      <w:r>
+        <w:rPr>
+          <w:color w:val="FF0000"/>
+        </w:rPr>
+        <w:t>tmcr_</w:t>
+      </w:r>
+      <w:r>
+        <w:rPr>
+          <w:color w:val="FF0000"/>
+        </w:rPr>
+        <w:t>type</w:t>
+      </w:r>
+      <w:proofErr w:type="spellEnd"/>
+      <w:r>
+        <w:rPr>
+          <w:color w:val="FF0000"/>
+        </w:rPr>
+        <w:t>}</w:t>
+      </w:r>
+      <w:r>
+        <w:t xml:space="preserve"> </w:t>
+      </w:r>
+      <w:r>
+        <w:br w:type="page"/>
       </w:r>
     </w:p>
     <w:p>
       <w:pPr>
         <w:pStyle w:val="Heading2"/>
       </w:pPr>
-      <w:r>
-        <w:rPr>
-          <w:color w:val="FF0000"/>
-        </w:rPr>
-        <w:t>{#</w:t>
-      </w:r>
-      <w:proofErr w:type="spellStart"/>
-      <w:r>
-        <w:rPr>
-          <w:color w:val="FF0000"/>
-        </w:rPr>
-        <w:t>wizardOptions</w:t>
-      </w:r>
-      <w:proofErr w:type="spellEnd"/>
-      <w:r>
-        <w:rPr>
-          <w:color w:val="FF0000"/>
-        </w:rPr>
-        <w:t>}</w:t>
-      </w:r>
+    </w:p>
+    <w:p>
+      <w:pPr>
+        <w:pStyle w:val="Heading2"/>
+      </w:pPr>
       <w:r>
         <w:t>Section 1.  Technical Order (TO) Program Requirements – S1000D/IETM</w:t>
       </w:r>
@@ -226,7 +457,91 @@
         <w:t>.</w:t>
       </w:r>
       <w:r>
-        <w:t xml:space="preserve">  The Contractor shall develop and deliver technical manuals in accordance with </w:t>
+        <w:t xml:space="preserve">  The Contractor shall </w:t>
+      </w:r>
+      <w:r>
+        <w:rPr>
+          <w:color w:val="FF0000"/>
+        </w:rPr>
+        <w:t>{#</w:t>
+      </w:r>
+      <w:proofErr w:type="spellStart"/>
+      <w:r>
+        <w:rPr>
+          <w:color w:val="FF0000"/>
+        </w:rPr>
+        <w:t>new_revision</w:t>
+      </w:r>
+      <w:proofErr w:type="spellEnd"/>
+      <w:proofErr w:type="gramStart"/>
+      <w:r>
+        <w:rPr>
+          <w:color w:val="FF0000"/>
+        </w:rPr>
+        <w:t>!=</w:t>
+      </w:r>
+      <w:proofErr w:type="gramEnd"/>
+      <w:r>
+        <w:rPr>
+          <w:color w:val="FF0000"/>
+        </w:rPr>
+        <w:t xml:space="preserve"> “conversion”}</w:t>
+      </w:r>
+      <w:r>
+        <w:t>develop</w:t>
+      </w:r>
+      <w:r>
+        <w:rPr>
+          <w:color w:val="FF0000"/>
+        </w:rPr>
+        <w:t>{/}</w:t>
+      </w:r>
+      <w:r>
+        <w:rPr>
+          <w:color w:val="FF0000"/>
+        </w:rPr>
+        <w:t>{#</w:t>
+      </w:r>
+      <w:proofErr w:type="spellStart"/>
+      <w:r>
+        <w:rPr>
+          <w:color w:val="FF0000"/>
+        </w:rPr>
+        <w:t>new_revision</w:t>
+      </w:r>
+      <w:proofErr w:type="spellEnd"/>
+      <w:r>
+        <w:rPr>
+          <w:color w:val="FF0000"/>
+        </w:rPr>
+        <w:t>== “conversion</w:t>
+      </w:r>
+      <w:r>
+        <w:rPr>
+          <w:color w:val="FF0000"/>
+        </w:rPr>
+        <w:t>”</w:t>
+      </w:r>
+      <w:r>
+        <w:rPr>
+          <w:color w:val="FF0000"/>
+        </w:rPr>
+        <w:t>}</w:t>
+      </w:r>
+      <w:r>
+        <w:t>convert</w:t>
+      </w:r>
+      <w:r>
+        <w:rPr>
+          <w:color w:val="FF0000"/>
+        </w:rPr>
+        <w:t>{/}</w:t>
+      </w:r>
+      <w:r>
+        <w:t xml:space="preserve"> </w:t>
+      </w:r>
+      <w:r>
+        <w:t xml:space="preserve">and deliver technical manuals in accordance with </w:t>
       </w:r>
       <w:r>
         <w:t>(IAW)</w:t>
@@ -407,11 +722,7 @@
       </w:r>
       <w:proofErr w:type="gramEnd"/>
       <w:r>
-        <w:t xml:space="preserve"> recommended new language should not be incorporated unless unique and original. The acceptance of any contractor </w:t>
-      </w:r>
-      <w:r>
-        <w:lastRenderedPageBreak/>
-        <w:t>tailored content will be at the discretion of the government and is not in effect until accepted in writing by the PCO or specified in the contract.</w:t>
+        <w:t xml:space="preserve"> recommended new language should not be incorporated unless unique and original. The acceptance of any contractor tailored content will be at the discretion of the government and is not in effect until accepted in writing by the PCO or specified in the contract.</w:t>
       </w:r>
     </w:p>
     <w:p>
@@ -421,6 +732,7 @@
         <w:jc w:val="both"/>
       </w:pPr>
       <w:r>
+        <w:lastRenderedPageBreak/>
         <w:t>3.2</w:t>
       </w:r>
       <w:proofErr w:type="gramStart"/>
@@ -441,7 +753,83 @@
         <w:t xml:space="preserve"> Coverage</w:t>
       </w:r>
       <w:r>
-        <w:t>.  The plan shall include Contractor recommendations for the packaging of the IETM content, (i.e., single IETM or multiple IETM products), based on the defined maintenance concept.  The Contractor shall include external and internal links and references within the plan.  Additionally, the plan shall include the use of Commercial-Off-The-Shelf (COTS) and/or other TMs listed within Section 2, Table 2 of this TMCR, and other manuals as applicable.</w:t>
+        <w:t>.  The plan shall include Contractor recommendations for the packaging of the IETM content, (i.e., single IETM or multiple IETM products), based on the defined maintenance concept.  The Contractor shall include external and internal links and references within the plan</w:t>
+      </w:r>
+      <w:r>
+        <w:rPr>
+          <w:color w:val="FF0000"/>
+        </w:rPr>
+        <w:t>.</w:t>
+      </w:r>
+      <w:r>
+        <w:rPr>
+          <w:color w:val="FF0000"/>
+        </w:rPr>
+        <w:t>{#</w:t>
+      </w:r>
+      <w:proofErr w:type="spellStart"/>
+      <w:r>
+        <w:rPr>
+          <w:color w:val="FF0000"/>
+        </w:rPr>
+        <w:t>tmcr_type</w:t>
+      </w:r>
+      <w:proofErr w:type="spellEnd"/>
+      <w:r>
+        <w:rPr>
+          <w:color w:val="FF0000"/>
+        </w:rPr>
+        <w:t xml:space="preserve"> == “S1000D” &amp;&amp; </w:t>
+      </w:r>
+      <w:proofErr w:type="spellStart"/>
+      <w:r>
+        <w:rPr>
+          <w:color w:val="FF0000"/>
+        </w:rPr>
+        <w:t>new_revision</w:t>
+      </w:r>
+      <w:proofErr w:type="spellEnd"/>
+      <w:r>
+        <w:rPr>
+          <w:color w:val="FF0000"/>
+        </w:rPr>
+        <w:t>!</w:t>
+      </w:r>
+      <w:r>
+        <w:rPr>
+          <w:color w:val="FF0000"/>
+        </w:rPr>
+        <w:t>= “conversion</w:t>
+      </w:r>
+      <w:r>
+        <w:rPr>
+          <w:color w:val="FF0000"/>
+        </w:rPr>
+        <w:t>”</w:t>
+      </w:r>
+      <w:r>
+        <w:rPr>
+          <w:color w:val="FF0000"/>
+        </w:rPr>
+        <w:t>}</w:t>
+      </w:r>
+      <w:r>
+        <w:t xml:space="preserve">  Additionally, the plan shall include the use of Commercial-Off-The-Shelf (COTS) and/or other TMs listed within Section 2, Table 2 of this TMCR, and other manuals as applicable.</w:t>
+      </w:r>
+      <w:r>
+        <w:rPr>
+          <w:color w:val="FF0000"/>
+        </w:rPr>
+        <w:t xml:space="preserve">  </w:t>
+      </w:r>
+      <w:r>
+        <w:t>Additionally, the plan shall include the use of Commercial-Off-The-Shelf (COTS) and/or other TMs listed within Section 2, Table 2 of this TMCR, and other manuals as applicable.</w:t>
+      </w:r>
+      <w:r>
+        <w:rPr>
+          <w:color w:val="FF0000"/>
+        </w:rPr>
+        <w:t>{/}</w:t>
       </w:r>
     </w:p>
     <w:p>
@@ -480,10 +868,104 @@
         <w:t xml:space="preserve"> of the RFP</w:t>
       </w:r>
       <w:r>
-        <w:t>, alternative recommendations for certain technical manual types that may not readily conform to the provided functionality requirements and proposed program BRs.  Additionally, the Contractor may propose alterations and alternative IETM constructs for paper-based requirements to better optimize page output and minimize print cost.</w:t>
-      </w:r>
-      <w:r>
-        <w:t xml:space="preserve">  Alterations will be in compliance with AF TMSS requirements.</w:t>
+        <w:t>, alternative recommendations for certain technical manual types that may not readily conform to the provided functionality requirements and proposed program BRs</w:t>
+      </w:r>
+      <w:proofErr w:type="gramStart"/>
+      <w:r>
+        <w:t>.</w:t>
+      </w:r>
+      <w:r>
+        <w:rPr>
+          <w:color w:val="FF0000"/>
+        </w:rPr>
+        <w:t>{</w:t>
+      </w:r>
+      <w:proofErr w:type="gramEnd"/>
+      <w:r>
+        <w:rPr>
+          <w:color w:val="FF0000"/>
+        </w:rPr>
+        <w:t>#</w:t>
+      </w:r>
+      <w:proofErr w:type="spellStart"/>
+      <w:r>
+        <w:rPr>
+          <w:color w:val="FF0000"/>
+        </w:rPr>
+        <w:t>tmcr_type</w:t>
+      </w:r>
+      <w:proofErr w:type="spellEnd"/>
+      <w:r>
+        <w:rPr>
+          <w:color w:val="FF0000"/>
+        </w:rPr>
+        <w:t xml:space="preserve"> == “S1000D” &amp;&amp; </w:t>
+      </w:r>
+      <w:proofErr w:type="spellStart"/>
+      <w:r>
+        <w:rPr>
+          <w:color w:val="FF0000"/>
+        </w:rPr>
+        <w:t>new_revision</w:t>
+      </w:r>
+      <w:proofErr w:type="spellEnd"/>
+      <w:r>
+        <w:rPr>
+          <w:color w:val="FF0000"/>
+        </w:rPr>
+        <w:t>!</w:t>
+      </w:r>
+      <w:r>
+        <w:rPr>
+          <w:color w:val="FF0000"/>
+        </w:rPr>
+        <w:t>= “conversion”}</w:t>
+      </w:r>
+      <w:r>
+        <w:t xml:space="preserve">  Additionally, the Contractor may propose alterations and alternative IETM constructs for paper-based requirements to better optimize page output and minimize print cost.</w:t>
+      </w:r>
+      <w:r>
+        <w:t xml:space="preserve">  Alterations will be in compliance with AF TMSS </w:t>
+      </w:r>
+      <w:proofErr w:type="gramStart"/>
+      <w:r>
+        <w:t>requirements</w:t>
+      </w:r>
+      <w:r>
+        <w:rPr>
+          <w:color w:val="FF0000"/>
+        </w:rPr>
+        <w:t xml:space="preserve"> </w:t>
+      </w:r>
+      <w:r>
+        <w:t xml:space="preserve"> </w:t>
+      </w:r>
+      <w:r>
+        <w:t>Additionally</w:t>
+      </w:r>
+      <w:proofErr w:type="gramEnd"/>
+      <w:r>
+        <w:t>, the Contractor may propose alterations and alternative IETM constructs for paper-based requirements to better optimize page output and minimize print cost.</w:t>
+      </w:r>
+      <w:r>
+        <w:t xml:space="preserve">  Alterations will be in compliance with AF TMSS requirements</w:t>
+      </w:r>
+      <w:proofErr w:type="gramStart"/>
+      <w:r>
+        <w:t>.</w:t>
+      </w:r>
+      <w:r>
+        <w:rPr>
+          <w:color w:val="FF0000"/>
+        </w:rPr>
+        <w:t>{</w:t>
+      </w:r>
+      <w:proofErr w:type="gramEnd"/>
+      <w:r>
+        <w:rPr>
+          <w:color w:val="FF0000"/>
+        </w:rPr>
+        <w:t>/}</w:t>
       </w:r>
     </w:p>
     <w:p>
@@ -618,6 +1100,54 @@
         <w:jc w:val="both"/>
       </w:pPr>
       <w:r>
+        <w:rPr>
+          <w:color w:val="FF0000"/>
+        </w:rPr>
+        <w:t>{#</w:t>
+      </w:r>
+      <w:proofErr w:type="spellStart"/>
+      <w:r>
+        <w:rPr>
+          <w:color w:val="FF0000"/>
+        </w:rPr>
+        <w:t>tmcr_type</w:t>
+      </w:r>
+      <w:proofErr w:type="spellEnd"/>
+      <w:r>
+        <w:rPr>
+          <w:color w:val="FF0000"/>
+        </w:rPr>
+        <w:t xml:space="preserve"> == “S1000D” &amp;&amp; </w:t>
+      </w:r>
+      <w:proofErr w:type="spellStart"/>
+      <w:r>
+        <w:rPr>
+          <w:color w:val="FF0000"/>
+        </w:rPr>
+        <w:t>new_revision</w:t>
+      </w:r>
+      <w:proofErr w:type="spellEnd"/>
+      <w:proofErr w:type="gramStart"/>
+      <w:r>
+        <w:rPr>
+          <w:color w:val="FF0000"/>
+        </w:rPr>
+        <w:t>!</w:t>
+      </w:r>
+      <w:r>
+        <w:rPr>
+          <w:color w:val="FF0000"/>
+        </w:rPr>
+        <w:t>=</w:t>
+      </w:r>
+      <w:proofErr w:type="gramEnd"/>
+      <w:r>
+        <w:rPr>
+          <w:color w:val="FF0000"/>
+        </w:rPr>
+        <w:t xml:space="preserve"> “conversion”}</w:t>
+      </w:r>
+      <w:r>
         <w:t>5</w:t>
       </w:r>
       <w:r>
@@ -663,6 +1193,12 @@
         <w:jc w:val="both"/>
       </w:pPr>
       <w:r>
+        <w:rPr>
+          <w:color w:val="FF0000"/>
+        </w:rPr>
+        <w:t>{/}</w:t>
+      </w:r>
+      <w:r>
         <w:t>6</w:t>
       </w:r>
       <w:r>
@@ -729,6 +1265,7 @@
         <w:jc w:val="both"/>
       </w:pPr>
       <w:r>
+        <w:lastRenderedPageBreak/>
         <w:t>6</w:t>
       </w:r>
       <w:r>
@@ -812,11 +1349,7 @@
         <w:t xml:space="preserve">  </w:t>
       </w:r>
       <w:r>
-        <w:t xml:space="preserve">The Government tailored functionality </w:t>
-      </w:r>
-      <w:r>
-        <w:lastRenderedPageBreak/>
-        <w:t>requirements and Business</w:t>
+        <w:t>The Government tailored functionality requirements and Business</w:t>
       </w:r>
       <w:r>
         <w:t xml:space="preserve"> Rule Decision Points for MIL-STD-3048</w:t>
@@ -895,6 +1428,40 @@
         <w:jc w:val="both"/>
       </w:pPr>
       <w:r>
+        <w:rPr>
+          <w:color w:val="FF0000"/>
+        </w:rPr>
+        <w:t>{#</w:t>
+      </w:r>
+      <w:proofErr w:type="spellStart"/>
+      <w:r>
+        <w:rPr>
+          <w:color w:val="FF0000"/>
+        </w:rPr>
+        <w:t>tmcr_type</w:t>
+      </w:r>
+      <w:proofErr w:type="spellEnd"/>
+      <w:r>
+        <w:rPr>
+          <w:color w:val="FF0000"/>
+        </w:rPr>
+        <w:t xml:space="preserve"> == “S1000D” &amp;&amp; </w:t>
+      </w:r>
+      <w:proofErr w:type="spellStart"/>
+      <w:r>
+        <w:rPr>
+          <w:color w:val="FF0000"/>
+        </w:rPr>
+        <w:t>new_revision</w:t>
+      </w:r>
+      <w:proofErr w:type="spellEnd"/>
+      <w:r>
+        <w:rPr>
+          <w:color w:val="FF0000"/>
+        </w:rPr>
+        <w:t>== “new”}</w:t>
+      </w:r>
+      <w:r>
         <w:t>7</w:t>
       </w:r>
       <w:r>
@@ -929,6 +1496,12 @@
       </w:r>
       <w:r>
         <w:t>)</w:t>
+      </w:r>
+      <w:r>
+        <w:rPr>
+          <w:color w:val="FF0000"/>
+        </w:rPr>
+        <w:t>{/}</w:t>
       </w:r>
     </w:p>
     <w:p>
@@ -1229,7 +1802,92 @@
         <w:t xml:space="preserve">.  Contractors shall </w:t>
       </w:r>
       <w:r>
+        <w:rPr>
+          <w:color w:val="FF0000"/>
+        </w:rPr>
+        <w:t>{</w:t>
+      </w:r>
+      <w:r>
+        <w:rPr>
+          <w:color w:val="FF0000"/>
+        </w:rPr>
+        <w:t>#</w:t>
+      </w:r>
+      <w:proofErr w:type="spellStart"/>
+      <w:r>
+        <w:rPr>
+          <w:color w:val="FF0000"/>
+        </w:rPr>
+        <w:t>new_revision</w:t>
+      </w:r>
+      <w:proofErr w:type="spellEnd"/>
+      <w:r>
+        <w:rPr>
+          <w:color w:val="FF0000"/>
+        </w:rPr>
+        <w:t>!= “conversion”</w:t>
+      </w:r>
+      <w:r>
+        <w:rPr>
+          <w:color w:val="FF0000"/>
+        </w:rPr>
+        <w:t>}</w:t>
+      </w:r>
+      <w:r>
         <w:t>recommend</w:t>
+      </w:r>
+      <w:r>
+        <w:rPr>
+          <w:color w:val="FF0000"/>
+        </w:rPr>
+        <w:t>{</w:t>
+      </w:r>
+      <w:r>
+        <w:rPr>
+          <w:color w:val="FF0000"/>
+        </w:rPr>
+        <w:t>/</w:t>
+      </w:r>
+      <w:r>
+        <w:rPr>
+          <w:color w:val="FF0000"/>
+        </w:rPr>
+        <w:t>}{</w:t>
+      </w:r>
+      <w:r>
+        <w:rPr>
+          <w:color w:val="FF0000"/>
+        </w:rPr>
+        <w:t>#</w:t>
+      </w:r>
+      <w:proofErr w:type="spellStart"/>
+      <w:r>
+        <w:rPr>
+          <w:color w:val="FF0000"/>
+        </w:rPr>
+        <w:t>new_revision</w:t>
+      </w:r>
+      <w:proofErr w:type="spellEnd"/>
+      <w:r>
+        <w:rPr>
+          <w:color w:val="FF0000"/>
+        </w:rPr>
+        <w:t>== “conversion”</w:t>
+      </w:r>
+      <w:r>
+        <w:rPr>
+          <w:color w:val="FF0000"/>
+        </w:rPr>
+        <w:t>}</w:t>
+      </w:r>
+      <w:r>
+        <w:t>follow</w:t>
+      </w:r>
+      <w:r>
+        <w:rPr>
+          <w:color w:val="FF0000"/>
+        </w:rPr>
+        <w:t>{/}</w:t>
       </w:r>
       <w:r>
         <w:t xml:space="preserve"> the correct markings and controls for classified and restricted distribution data and TOs IAW the program’s Security Classification Guide and </w:t>
@@ -1379,6 +2037,7 @@
         <w:jc w:val="both"/>
       </w:pPr>
       <w:r>
+        <w:lastRenderedPageBreak/>
         <w:t>1</w:t>
       </w:r>
       <w:r>
@@ -1409,7 +2068,110 @@
         <w:t>e</w:t>
       </w:r>
       <w:r>
-        <w:t xml:space="preserve">nsure prepared TOs are: a) </w:t>
+        <w:t xml:space="preserve">nsure </w:t>
+      </w:r>
+      <w:r>
+        <w:rPr>
+          <w:color w:val="FF0000"/>
+        </w:rPr>
+        <w:t>{</w:t>
+      </w:r>
+      <w:r>
+        <w:rPr>
+          <w:color w:val="FF0000"/>
+        </w:rPr>
+        <w:t>#</w:t>
+      </w:r>
+      <w:proofErr w:type="spellStart"/>
+      <w:r>
+        <w:rPr>
+          <w:color w:val="FF0000"/>
+        </w:rPr>
+        <w:t>new_revision</w:t>
+      </w:r>
+      <w:proofErr w:type="spellEnd"/>
+      <w:r>
+        <w:rPr>
+          <w:color w:val="FF0000"/>
+        </w:rPr>
+        <w:t>!= “conversion”</w:t>
+      </w:r>
+      <w:r>
+        <w:rPr>
+          <w:color w:val="FF0000"/>
+        </w:rPr>
+        <w:t>}</w:t>
+      </w:r>
+      <w:r>
+        <w:t>prepared</w:t>
+      </w:r>
+      <w:r>
+        <w:rPr>
+          <w:color w:val="FF0000"/>
+        </w:rPr>
+        <w:t>{</w:t>
+      </w:r>
+      <w:r>
+        <w:rPr>
+          <w:color w:val="FF0000"/>
+        </w:rPr>
+        <w:t>/</w:t>
+      </w:r>
+      <w:r>
+        <w:rPr>
+          <w:color w:val="FF0000"/>
+        </w:rPr>
+        <w:t>}{</w:t>
+      </w:r>
+      <w:r>
+        <w:rPr>
+          <w:color w:val="FF0000"/>
+        </w:rPr>
+        <w:t>#</w:t>
+      </w:r>
+      <w:proofErr w:type="spellStart"/>
+      <w:r>
+        <w:rPr>
+          <w:color w:val="FF0000"/>
+        </w:rPr>
+        <w:t>new_revision</w:t>
+      </w:r>
+      <w:proofErr w:type="spellEnd"/>
+      <w:r>
+        <w:rPr>
+          <w:color w:val="FF0000"/>
+        </w:rPr>
+        <w:t>== “conversion”</w:t>
+      </w:r>
+      <w:r>
+        <w:rPr>
+          <w:color w:val="FF0000"/>
+        </w:rPr>
+        <w:t>}</w:t>
+      </w:r>
+      <w:r>
+        <w:t>converted</w:t>
+      </w:r>
+      <w:r>
+        <w:rPr>
+          <w:color w:val="FF0000"/>
+        </w:rPr>
+        <w:t>{</w:t>
+      </w:r>
+      <w:r>
+        <w:rPr>
+          <w:color w:val="FF0000"/>
+        </w:rPr>
+        <w:t>/</w:t>
+      </w:r>
+      <w:r>
+        <w:rPr>
+          <w:color w:val="FF0000"/>
+        </w:rPr>
+        <w:t>}</w:t>
+      </w:r>
+      <w:r>
+        <w:t xml:space="preserve"> TOs are: a) </w:t>
       </w:r>
       <w:r>
         <w:t>technically accurate</w:t>
@@ -1517,20 +2279,39 @@
         <w:rPr>
           <w:color w:val="000000"/>
         </w:rPr>
-        <w:t xml:space="preserve">.  The TMQA Program Plan </w:t>
-      </w:r>
-      <w:r>
-        <w:rPr>
-          <w:color w:val="000000"/>
-        </w:rPr>
-        <w:lastRenderedPageBreak/>
-        <w:t>shall be sufficiently detailed to support TO certification to</w:t>
+        <w:t>.  The TMQA Program Plan shall be sufficiently detailed to support TO certification to</w:t>
       </w:r>
       <w:r>
         <w:t xml:space="preserve"> include actual performance of procedures or desk-top analysis for non-procedural data.  Simulation (walk-through/talk-through) should be reserved for those procedures which would activate explosive devices or present a hazard to personnel or equipment.  </w:t>
       </w:r>
       <w:r>
         <w:rPr>
+          <w:color w:val="FF0000"/>
+        </w:rPr>
+        <w:t>{</w:t>
+      </w:r>
+      <w:r>
+        <w:rPr>
+          <w:color w:val="FF0000"/>
+        </w:rPr>
+        <w:t>#</w:t>
+      </w:r>
+      <w:proofErr w:type="spellStart"/>
+      <w:r>
+        <w:rPr>
+          <w:color w:val="FF0000"/>
+        </w:rPr>
+        <w:t>jnwps_eod_data</w:t>
+      </w:r>
+      <w:proofErr w:type="spellEnd"/>
+      <w:r>
+        <w:rPr>
+          <w:color w:val="FF0000"/>
+        </w:rPr>
+        <w:t>}</w:t>
+      </w:r>
+      <w:r>
+        <w:rPr>
           <w:b/>
         </w:rPr>
         <w:t>NOTE:</w:t>
@@ -1555,6 +2336,26 @@
       </w:r>
       <w:r>
         <w:t xml:space="preserve">, respectively.  The Government will conduct performance-tests on all JNWPS and EOD TOs. </w:t>
+      </w:r>
+      <w:r>
+        <w:rPr>
+          <w:color w:val="FF0000"/>
+        </w:rPr>
+        <w:t>{/</w:t>
+      </w:r>
+      <w:proofErr w:type="spellStart"/>
+      <w:r>
+        <w:rPr>
+          <w:color w:val="FF0000"/>
+        </w:rPr>
+        <w:t>jnwps_eod_data</w:t>
+      </w:r>
+      <w:proofErr w:type="spellEnd"/>
+      <w:r>
+        <w:rPr>
+          <w:color w:val="FF0000"/>
+        </w:rPr>
+        <w:t>}</w:t>
       </w:r>
     </w:p>
     <w:p>
@@ -1882,7 +2683,7 @@
           <w:sz w:val="24"/>
           <w:szCs w:val="24"/>
         </w:rPr>
-        <w:t xml:space="preserve">.  The </w:t>
+        <w:t xml:space="preserve">.  </w:t>
       </w:r>
       <w:r>
         <w:rPr>
@@ -1890,7 +2691,47 @@
           <w:sz w:val="24"/>
           <w:szCs w:val="24"/>
         </w:rPr>
-        <w:t>C</w:t>
+        <w:t xml:space="preserve">The Contractor shall participate and co-chair In-Process Reviews (IPR) of the data </w:t>
+      </w:r>
+      <w:r>
+        <w:rPr>
+          <w:rFonts w:ascii="Times New Roman" w:hAnsi="Times New Roman"/>
+          <w:color w:val="FF0000"/>
+          <w:sz w:val="24"/>
+          <w:szCs w:val="24"/>
+        </w:rPr>
+        <w:t>{#</w:t>
+      </w:r>
+      <w:proofErr w:type="spellStart"/>
+      <w:r>
+        <w:rPr>
+          <w:rFonts w:ascii="Times New Roman" w:hAnsi="Times New Roman"/>
+          <w:color w:val="FF0000"/>
+          <w:sz w:val="24"/>
+          <w:szCs w:val="24"/>
+        </w:rPr>
+        <w:t>new_revision</w:t>
+      </w:r>
+      <w:proofErr w:type="spellEnd"/>
+      <w:proofErr w:type="gramStart"/>
+      <w:r>
+        <w:rPr>
+          <w:rFonts w:ascii="Times New Roman" w:hAnsi="Times New Roman"/>
+          <w:color w:val="FF0000"/>
+          <w:sz w:val="24"/>
+          <w:szCs w:val="24"/>
+        </w:rPr>
+        <w:t>!=</w:t>
+      </w:r>
+      <w:proofErr w:type="gramEnd"/>
+      <w:r>
+        <w:rPr>
+          <w:rFonts w:ascii="Times New Roman" w:hAnsi="Times New Roman"/>
+          <w:color w:val="FF0000"/>
+          <w:sz w:val="24"/>
+          <w:szCs w:val="24"/>
+        </w:rPr>
+        <w:t xml:space="preserve"> “conversion”}</w:t>
       </w:r>
       <w:r>
         <w:rPr>
@@ -1898,7 +2739,36 @@
           <w:sz w:val="24"/>
           <w:szCs w:val="24"/>
         </w:rPr>
-        <w:t xml:space="preserve">ontractor shall </w:t>
+        <w:t>developed</w:t>
+      </w:r>
+      <w:r>
+        <w:rPr>
+          <w:rFonts w:ascii="Times New Roman" w:hAnsi="Times New Roman"/>
+          <w:color w:val="FF0000"/>
+          <w:sz w:val="24"/>
+          <w:szCs w:val="24"/>
+        </w:rPr>
+        <w:t>{/}{#</w:t>
+      </w:r>
+      <w:proofErr w:type="spellStart"/>
+      <w:r>
+        <w:rPr>
+          <w:rFonts w:ascii="Times New Roman" w:hAnsi="Times New Roman"/>
+          <w:color w:val="FF0000"/>
+          <w:sz w:val="24"/>
+          <w:szCs w:val="24"/>
+        </w:rPr>
+        <w:t>new_revision</w:t>
+      </w:r>
+      <w:proofErr w:type="spellEnd"/>
+      <w:r>
+        <w:rPr>
+          <w:rFonts w:ascii="Times New Roman" w:hAnsi="Times New Roman"/>
+          <w:color w:val="FF0000"/>
+          <w:sz w:val="24"/>
+          <w:szCs w:val="24"/>
+        </w:rPr>
+        <w:t>== “conversion”}</w:t>
       </w:r>
       <w:r>
         <w:rPr>
@@ -1906,7 +2776,16 @@
           <w:sz w:val="24"/>
           <w:szCs w:val="24"/>
         </w:rPr>
-        <w:t>participate</w:t>
+        <w:t>converted</w:t>
+      </w:r>
+      <w:r>
+        <w:rPr>
+          <w:rFonts w:ascii="Times New Roman" w:hAnsi="Times New Roman"/>
+          <w:color w:val="FF0000"/>
+          <w:sz w:val="24"/>
+          <w:szCs w:val="24"/>
+        </w:rPr>
+        <w:t>{/}</w:t>
       </w:r>
       <w:r>
         <w:rPr>
@@ -1914,7 +2793,7 @@
           <w:sz w:val="24"/>
           <w:szCs w:val="24"/>
         </w:rPr>
-        <w:t xml:space="preserve"> and co-chair In-Process Reviews </w:t>
+        <w:t xml:space="preserve"> </w:t>
       </w:r>
       <w:r>
         <w:rPr>
@@ -1922,7 +2801,47 @@
           <w:sz w:val="24"/>
           <w:szCs w:val="24"/>
         </w:rPr>
-        <w:t xml:space="preserve">(IPR) </w:t>
+        <w:t xml:space="preserve"> for this effort IAW the TOMA-provided IPR checklists.  In-Process Reviews are to ensure that data being </w:t>
+      </w:r>
+      <w:r>
+        <w:rPr>
+          <w:rFonts w:ascii="Times New Roman" w:hAnsi="Times New Roman"/>
+          <w:color w:val="FF0000"/>
+          <w:sz w:val="24"/>
+          <w:szCs w:val="24"/>
+        </w:rPr>
+        <w:t>{#</w:t>
+      </w:r>
+      <w:proofErr w:type="spellStart"/>
+      <w:r>
+        <w:rPr>
+          <w:rFonts w:ascii="Times New Roman" w:hAnsi="Times New Roman"/>
+          <w:color w:val="FF0000"/>
+          <w:sz w:val="24"/>
+          <w:szCs w:val="24"/>
+        </w:rPr>
+        <w:t>new_revision</w:t>
+      </w:r>
+      <w:proofErr w:type="spellEnd"/>
+      <w:proofErr w:type="gramStart"/>
+      <w:r>
+        <w:rPr>
+          <w:rFonts w:ascii="Times New Roman" w:hAnsi="Times New Roman"/>
+          <w:color w:val="FF0000"/>
+          <w:sz w:val="24"/>
+          <w:szCs w:val="24"/>
+        </w:rPr>
+        <w:t>!=</w:t>
+      </w:r>
+      <w:proofErr w:type="gramEnd"/>
+      <w:r>
+        <w:rPr>
+          <w:rFonts w:ascii="Times New Roman" w:hAnsi="Times New Roman"/>
+          <w:color w:val="FF0000"/>
+          <w:sz w:val="24"/>
+          <w:szCs w:val="24"/>
+        </w:rPr>
+        <w:t xml:space="preserve"> “conversion”}</w:t>
       </w:r>
       <w:r>
         <w:rPr>
@@ -1930,7 +2849,36 @@
           <w:sz w:val="24"/>
           <w:szCs w:val="24"/>
         </w:rPr>
-        <w:t>of the data developed for this effort</w:t>
+        <w:t>developed</w:t>
+      </w:r>
+      <w:r>
+        <w:rPr>
+          <w:rFonts w:ascii="Times New Roman" w:hAnsi="Times New Roman"/>
+          <w:color w:val="FF0000"/>
+          <w:sz w:val="24"/>
+          <w:szCs w:val="24"/>
+        </w:rPr>
+        <w:t>{/}{#</w:t>
+      </w:r>
+      <w:proofErr w:type="spellStart"/>
+      <w:r>
+        <w:rPr>
+          <w:rFonts w:ascii="Times New Roman" w:hAnsi="Times New Roman"/>
+          <w:color w:val="FF0000"/>
+          <w:sz w:val="24"/>
+          <w:szCs w:val="24"/>
+        </w:rPr>
+        <w:t>new_revision</w:t>
+      </w:r>
+      <w:proofErr w:type="spellEnd"/>
+      <w:r>
+        <w:rPr>
+          <w:rFonts w:ascii="Times New Roman" w:hAnsi="Times New Roman"/>
+          <w:color w:val="FF0000"/>
+          <w:sz w:val="24"/>
+          <w:szCs w:val="24"/>
+        </w:rPr>
+        <w:t>== “conversion”}</w:t>
       </w:r>
       <w:r>
         <w:rPr>
@@ -1938,7 +2886,16 @@
           <w:sz w:val="24"/>
           <w:szCs w:val="24"/>
         </w:rPr>
-        <w:t xml:space="preserve"> IAW the TOMA-provided IPR checklists</w:t>
+        <w:t>converted</w:t>
+      </w:r>
+      <w:r>
+        <w:rPr>
+          <w:rFonts w:ascii="Times New Roman" w:hAnsi="Times New Roman"/>
+          <w:color w:val="FF0000"/>
+          <w:sz w:val="24"/>
+          <w:szCs w:val="24"/>
+        </w:rPr>
+        <w:t>{/}</w:t>
       </w:r>
       <w:r>
         <w:rPr>
@@ -1946,7 +2903,7 @@
           <w:sz w:val="24"/>
           <w:szCs w:val="24"/>
         </w:rPr>
-        <w:t xml:space="preserve">.  In-Process Reviews </w:t>
+        <w:t xml:space="preserve"> </w:t>
       </w:r>
       <w:r>
         <w:rPr>
@@ -1954,7 +2911,7 @@
           <w:sz w:val="24"/>
           <w:szCs w:val="24"/>
         </w:rPr>
-        <w:t xml:space="preserve">are </w:t>
+        <w:t>as part of this effort is adequate and accurate and IAW contract requirements and cited specifications.  The Contractor shall ensure that all appropriate personnel required to execute a</w:t>
       </w:r>
       <w:r>
         <w:rPr>
@@ -1962,15 +2919,7 @@
           <w:sz w:val="24"/>
           <w:szCs w:val="24"/>
         </w:rPr>
-        <w:t>to ensure that data being developed as part of this effort is adequate and accurate and IAW contract requirements and cited specifications</w:t>
-      </w:r>
-      <w:r>
-        <w:rPr>
-          <w:rFonts w:ascii="Times New Roman" w:hAnsi="Times New Roman"/>
-          <w:sz w:val="24"/>
-          <w:szCs w:val="24"/>
-        </w:rPr>
-        <w:t>.  The Contractor shall ensure that all appropriate personnel required to execute a successful TO program will either attend or participate in the IPR.  IPRs will be held IAW with TO 00-5-3 or as defined by the program office.</w:t>
+        <w:t xml:space="preserve"> successful TO program will either attend or participate in the IPR.  IPRs will be held IAW with TO 00-5-3 or as defined by the program office.</w:t>
       </w:r>
       <w:r>
         <w:rPr>
@@ -2468,7 +3417,109 @@
           <w:sz w:val="24"/>
           <w:szCs w:val="20"/>
         </w:rPr>
-        <w:t>dures and data developed to sup</w:t>
+        <w:t xml:space="preserve">dures and data </w:t>
+      </w:r>
+      <w:r>
+        <w:rPr>
+          <w:rFonts w:ascii="Times New Roman" w:hAnsi="Times New Roman"/>
+          <w:color w:val="FF0000"/>
+          <w:sz w:val="24"/>
+          <w:szCs w:val="24"/>
+        </w:rPr>
+        <w:t>{#</w:t>
+      </w:r>
+      <w:proofErr w:type="spellStart"/>
+      <w:r>
+        <w:rPr>
+          <w:rFonts w:ascii="Times New Roman" w:hAnsi="Times New Roman"/>
+          <w:color w:val="FF0000"/>
+          <w:sz w:val="24"/>
+          <w:szCs w:val="24"/>
+        </w:rPr>
+        <w:t>new_revision</w:t>
+      </w:r>
+      <w:proofErr w:type="spellEnd"/>
+      <w:proofErr w:type="gramStart"/>
+      <w:r>
+        <w:rPr>
+          <w:rFonts w:ascii="Times New Roman" w:hAnsi="Times New Roman"/>
+          <w:color w:val="FF0000"/>
+          <w:sz w:val="24"/>
+          <w:szCs w:val="24"/>
+        </w:rPr>
+        <w:t>!=</w:t>
+      </w:r>
+      <w:proofErr w:type="gramEnd"/>
+      <w:r>
+        <w:rPr>
+          <w:rFonts w:ascii="Times New Roman" w:hAnsi="Times New Roman"/>
+          <w:color w:val="FF0000"/>
+          <w:sz w:val="24"/>
+          <w:szCs w:val="24"/>
+        </w:rPr>
+        <w:t xml:space="preserve"> “conversion”}</w:t>
+      </w:r>
+      <w:r>
+        <w:rPr>
+          <w:rFonts w:ascii="Times New Roman" w:hAnsi="Times New Roman"/>
+          <w:sz w:val="24"/>
+          <w:szCs w:val="24"/>
+        </w:rPr>
+        <w:t>developed</w:t>
+      </w:r>
+      <w:r>
+        <w:rPr>
+          <w:rFonts w:ascii="Times New Roman" w:hAnsi="Times New Roman"/>
+          <w:color w:val="FF0000"/>
+          <w:sz w:val="24"/>
+          <w:szCs w:val="24"/>
+        </w:rPr>
+        <w:t>{/}{#</w:t>
+      </w:r>
+      <w:proofErr w:type="spellStart"/>
+      <w:r>
+        <w:rPr>
+          <w:rFonts w:ascii="Times New Roman" w:hAnsi="Times New Roman"/>
+          <w:color w:val="FF0000"/>
+          <w:sz w:val="24"/>
+          <w:szCs w:val="24"/>
+        </w:rPr>
+        <w:t>new_revision</w:t>
+      </w:r>
+      <w:proofErr w:type="spellEnd"/>
+      <w:r>
+        <w:rPr>
+          <w:rFonts w:ascii="Times New Roman" w:hAnsi="Times New Roman"/>
+          <w:color w:val="FF0000"/>
+          <w:sz w:val="24"/>
+          <w:szCs w:val="24"/>
+        </w:rPr>
+        <w:t>== “conversion”}</w:t>
+      </w:r>
+      <w:r>
+        <w:rPr>
+          <w:rFonts w:ascii="Times New Roman" w:hAnsi="Times New Roman"/>
+          <w:sz w:val="24"/>
+          <w:szCs w:val="24"/>
+        </w:rPr>
+        <w:t>converted</w:t>
+      </w:r>
+      <w:r>
+        <w:rPr>
+          <w:rFonts w:ascii="Times New Roman" w:hAnsi="Times New Roman"/>
+          <w:color w:val="FF0000"/>
+          <w:sz w:val="24"/>
+          <w:szCs w:val="24"/>
+        </w:rPr>
+        <w:t>{/}</w:t>
+      </w:r>
+      <w:r>
+        <w:rPr>
+          <w:rFonts w:ascii="Times New Roman" w:hAnsi="Times New Roman"/>
+          <w:sz w:val="24"/>
+          <w:szCs w:val="24"/>
+        </w:rPr>
+        <w:t xml:space="preserve"> </w:t>
       </w:r>
       <w:r>
         <w:rPr>
@@ -2476,7 +3527,7 @@
           <w:sz w:val="24"/>
           <w:szCs w:val="20"/>
         </w:rPr>
-        <w:t>port the program are</w:t>
+        <w:t xml:space="preserve"> to </w:t>
       </w:r>
       <w:r>
         <w:rPr>
@@ -2484,7 +3535,8 @@
           <w:sz w:val="24"/>
           <w:szCs w:val="20"/>
         </w:rPr>
-        <w:t xml:space="preserve"> safe,</w:t>
+        <w:lastRenderedPageBreak/>
+        <w:t>sup</w:t>
       </w:r>
       <w:r>
         <w:rPr>
@@ -2492,7 +3544,7 @@
           <w:sz w:val="24"/>
           <w:szCs w:val="20"/>
         </w:rPr>
-        <w:t xml:space="preserve"> accurate, adequate, current, and usable for their intended purpose. </w:t>
+        <w:t>port the program are</w:t>
       </w:r>
       <w:r>
         <w:rPr>
@@ -2500,7 +3552,7 @@
           <w:sz w:val="24"/>
           <w:szCs w:val="20"/>
         </w:rPr>
-        <w:t xml:space="preserve"> </w:t>
+        <w:t xml:space="preserve"> safe,</w:t>
       </w:r>
       <w:r>
         <w:rPr>
@@ -2508,7 +3560,7 @@
           <w:sz w:val="24"/>
           <w:szCs w:val="20"/>
         </w:rPr>
-        <w:t xml:space="preserve">The Government may witness the certification activities. </w:t>
+        <w:t xml:space="preserve"> accurate, adequate, current, and usable for their intended purpose. </w:t>
       </w:r>
       <w:r>
         <w:rPr>
@@ -2524,7 +3576,7 @@
           <w:sz w:val="24"/>
           <w:szCs w:val="20"/>
         </w:rPr>
-        <w:t xml:space="preserve">The </w:t>
+        <w:t xml:space="preserve">The Government may witness the certification activities. </w:t>
       </w:r>
       <w:r>
         <w:rPr>
@@ -2532,7 +3584,7 @@
           <w:sz w:val="24"/>
           <w:szCs w:val="20"/>
         </w:rPr>
-        <w:t>C</w:t>
+        <w:t xml:space="preserve"> </w:t>
       </w:r>
       <w:r>
         <w:rPr>
@@ -2540,7 +3592,7 @@
           <w:sz w:val="24"/>
           <w:szCs w:val="20"/>
         </w:rPr>
-        <w:t>ontractor shall incorporate comments generated by the cer</w:t>
+        <w:t xml:space="preserve">The </w:t>
       </w:r>
       <w:r>
         <w:rPr>
@@ -2548,7 +3600,7 @@
           <w:sz w:val="24"/>
           <w:szCs w:val="20"/>
         </w:rPr>
-        <w:t>tification process into the TO</w:t>
+        <w:t>C</w:t>
       </w:r>
       <w:r>
         <w:rPr>
@@ -2556,7 +3608,7 @@
           <w:sz w:val="24"/>
           <w:szCs w:val="20"/>
         </w:rPr>
-        <w:t xml:space="preserve">s prior to submitting the TOs for verification. </w:t>
+        <w:t>ontractor shall incorporate comments generated by the cer</w:t>
       </w:r>
       <w:r>
         <w:rPr>
@@ -2564,7 +3616,7 @@
           <w:sz w:val="24"/>
           <w:szCs w:val="20"/>
         </w:rPr>
-        <w:t xml:space="preserve"> </w:t>
+        <w:t>tification process into the TO</w:t>
       </w:r>
       <w:r>
         <w:rPr>
@@ -2572,7 +3624,7 @@
           <w:sz w:val="24"/>
           <w:szCs w:val="20"/>
         </w:rPr>
-        <w:t xml:space="preserve">At the </w:t>
+        <w:t xml:space="preserve">s prior to submitting the TOs for verification. </w:t>
       </w:r>
       <w:r>
         <w:rPr>
@@ -2580,7 +3632,7 @@
           <w:sz w:val="24"/>
           <w:szCs w:val="20"/>
         </w:rPr>
-        <w:t xml:space="preserve">completion of the certification, the </w:t>
+        <w:t xml:space="preserve"> </w:t>
       </w:r>
       <w:r>
         <w:rPr>
@@ -2588,7 +3640,7 @@
           <w:sz w:val="24"/>
           <w:szCs w:val="20"/>
         </w:rPr>
-        <w:t>C</w:t>
+        <w:t xml:space="preserve">At the </w:t>
       </w:r>
       <w:r>
         <w:rPr>
@@ -2596,7 +3648,7 @@
           <w:sz w:val="24"/>
           <w:szCs w:val="20"/>
         </w:rPr>
-        <w:t>ontractor shall submit a letter to the TOMA</w:t>
+        <w:t xml:space="preserve">completion of the certification, the </w:t>
       </w:r>
       <w:r>
         <w:rPr>
@@ -2604,7 +3656,7 @@
           <w:sz w:val="24"/>
           <w:szCs w:val="20"/>
         </w:rPr>
-        <w:t xml:space="preserve"> through the Government PCO and PM</w:t>
+        <w:t>C</w:t>
       </w:r>
       <w:r>
         <w:rPr>
@@ -2612,7 +3664,7 @@
           <w:sz w:val="24"/>
           <w:szCs w:val="20"/>
         </w:rPr>
-        <w:t xml:space="preserve"> stating that certifica</w:t>
+        <w:t>ontractor shall submit a letter to the TOMA</w:t>
       </w:r>
       <w:r>
         <w:rPr>
@@ -2620,7 +3672,7 @@
           <w:sz w:val="24"/>
           <w:szCs w:val="20"/>
         </w:rPr>
-        <w:t>tion has been completed</w:t>
+        <w:t xml:space="preserve"> through the Government PCO and PM</w:t>
       </w:r>
       <w:r>
         <w:rPr>
@@ -2628,7 +3680,7 @@
           <w:sz w:val="24"/>
           <w:szCs w:val="20"/>
         </w:rPr>
-        <w:t>, the certification method used,</w:t>
+        <w:t xml:space="preserve"> stating that certifica</w:t>
       </w:r>
       <w:r>
         <w:rPr>
@@ -2636,7 +3688,7 @@
           <w:sz w:val="24"/>
           <w:szCs w:val="20"/>
         </w:rPr>
-        <w:t xml:space="preserve"> and that any deficiencies identified during the process have been corrected.</w:t>
+        <w:t>tion has been completed</w:t>
       </w:r>
       <w:r>
         <w:rPr>
@@ -2644,7 +3696,7 @@
           <w:sz w:val="24"/>
           <w:szCs w:val="20"/>
         </w:rPr>
-        <w:t xml:space="preserve"> </w:t>
+        <w:t>, the certification method used,</w:t>
       </w:r>
       <w:r>
         <w:rPr>
@@ -2652,7 +3704,7 @@
           <w:sz w:val="24"/>
           <w:szCs w:val="20"/>
         </w:rPr>
-        <w:t xml:space="preserve"> The </w:t>
+        <w:t xml:space="preserve"> and that any deficiencies identified during the process have been corrected.</w:t>
       </w:r>
       <w:r>
         <w:rPr>
@@ -2660,7 +3712,7 @@
           <w:sz w:val="24"/>
           <w:szCs w:val="20"/>
         </w:rPr>
-        <w:t>C</w:t>
+        <w:t xml:space="preserve"> </w:t>
       </w:r>
       <w:r>
         <w:rPr>
@@ -2668,7 +3720,7 @@
           <w:sz w:val="24"/>
           <w:szCs w:val="20"/>
         </w:rPr>
-        <w:t>ontractor will ensure all necessary changes and corrections to affected manuals are accomplis</w:t>
+        <w:t xml:space="preserve"> The </w:t>
       </w:r>
       <w:r>
         <w:rPr>
@@ -2676,7 +3728,7 @@
           <w:sz w:val="24"/>
           <w:szCs w:val="20"/>
         </w:rPr>
-        <w:t>hed in time to meet contract de</w:t>
+        <w:t>C</w:t>
       </w:r>
       <w:r>
         <w:rPr>
@@ -2684,7 +3736,7 @@
           <w:sz w:val="24"/>
           <w:szCs w:val="20"/>
         </w:rPr>
-        <w:t>livery schedule requirements.</w:t>
+        <w:t>ontractor will ensure all necessary changes and corrections to affected manuals are accomplis</w:t>
       </w:r>
       <w:r>
         <w:rPr>
@@ -2692,7 +3744,7 @@
           <w:sz w:val="24"/>
           <w:szCs w:val="20"/>
         </w:rPr>
-        <w:t xml:space="preserve"> </w:t>
+        <w:t>hed in time to meet contract de</w:t>
       </w:r>
       <w:r>
         <w:rPr>
@@ -2700,7 +3752,7 @@
           <w:sz w:val="24"/>
           <w:szCs w:val="20"/>
         </w:rPr>
-        <w:t xml:space="preserve"> </w:t>
+        <w:t>livery schedule requirements.</w:t>
       </w:r>
       <w:r>
         <w:rPr>
@@ -2708,7 +3760,7 @@
           <w:sz w:val="24"/>
           <w:szCs w:val="20"/>
         </w:rPr>
-        <w:t>The Contractor shall notify the Government, as identified in the contract, at least 180 days prior to the need date, of any Government Furnished Property</w:t>
+        <w:t xml:space="preserve"> </w:t>
       </w:r>
       <w:r>
         <w:rPr>
@@ -2716,7 +3768,7 @@
           <w:sz w:val="24"/>
           <w:szCs w:val="20"/>
         </w:rPr>
-        <w:t xml:space="preserve"> (GFP)</w:t>
+        <w:t xml:space="preserve"> </w:t>
       </w:r>
       <w:r>
         <w:rPr>
@@ -2724,7 +3776,7 @@
           <w:sz w:val="24"/>
           <w:szCs w:val="20"/>
         </w:rPr>
-        <w:t xml:space="preserve">, </w:t>
+        <w:t>The Contractor shall notify the Government, as identified in the contract, at least 180 days prior to the need date, of any Government Furnished Property</w:t>
       </w:r>
       <w:r>
         <w:rPr>
@@ -2732,8 +3784,15 @@
           <w:sz w:val="24"/>
           <w:szCs w:val="20"/>
         </w:rPr>
-        <w:lastRenderedPageBreak/>
-        <w:t>Information,</w:t>
+        <w:t xml:space="preserve"> (GFP)</w:t>
+      </w:r>
+      <w:r>
+        <w:rPr>
+          <w:rFonts w:ascii="Times New Roman" w:eastAsia="Times New Roman" w:hAnsi="Times New Roman"/>
+          <w:sz w:val="24"/>
+          <w:szCs w:val="20"/>
+        </w:rPr>
+        <w:t>, Information,</w:t>
       </w:r>
       <w:r>
         <w:rPr>
@@ -3971,6 +5030,7 @@
         <w:rPr>
           <w:spacing w:val="-2"/>
         </w:rPr>
+        <w:lastRenderedPageBreak/>
         <w:t>1</w:t>
       </w:r>
       <w:r>
@@ -4094,7 +5154,6 @@
         <w:jc w:val="both"/>
       </w:pPr>
       <w:r>
-        <w:lastRenderedPageBreak/>
         <w:t>1</w:t>
       </w:r>
       <w:r>
@@ -4152,7 +5211,124 @@
         <w:t>NOTE:</w:t>
       </w:r>
       <w:r>
-        <w:t xml:space="preserve"> Contractors will protect GFI provided for the purposes of TO development IAW DFARS 252.204-7000 </w:t>
+        <w:t xml:space="preserve"> Contractors will protect GFI provided for the purposes of TO </w:t>
+      </w:r>
+      <w:r>
+        <w:rPr>
+          <w:color w:val="FF0000"/>
+        </w:rPr>
+        <w:t>{#</w:t>
+      </w:r>
+      <w:proofErr w:type="spellStart"/>
+      <w:r>
+        <w:rPr>
+          <w:color w:val="FF0000"/>
+        </w:rPr>
+        <w:t>new_revision</w:t>
+      </w:r>
+      <w:proofErr w:type="spellEnd"/>
+      <w:r>
+        <w:rPr>
+          <w:color w:val="FF0000"/>
+        </w:rPr>
+        <w:t xml:space="preserve">== </w:t>
+      </w:r>
+      <w:r>
+        <w:rPr>
+          <w:color w:val="FF0000"/>
+        </w:rPr>
+        <w:t>“</w:t>
+      </w:r>
+      <w:r>
+        <w:rPr>
+          <w:color w:val="FF0000"/>
+        </w:rPr>
+        <w:t>new</w:t>
+      </w:r>
+      <w:r>
+        <w:rPr>
+          <w:color w:val="FF0000"/>
+        </w:rPr>
+        <w:t>”</w:t>
+      </w:r>
+      <w:r>
+        <w:rPr>
+          <w:color w:val="FF0000"/>
+        </w:rPr>
+        <w:t xml:space="preserve"> || </w:t>
+      </w:r>
+      <w:proofErr w:type="spellStart"/>
+      <w:r>
+        <w:rPr>
+          <w:color w:val="FF0000"/>
+        </w:rPr>
+        <w:t>new_revision</w:t>
+      </w:r>
+      <w:proofErr w:type="spellEnd"/>
+      <w:r>
+        <w:rPr>
+          <w:color w:val="FF0000"/>
+        </w:rPr>
+        <w:t xml:space="preserve">== </w:t>
+      </w:r>
+      <w:r>
+        <w:rPr>
+          <w:color w:val="FF0000"/>
+        </w:rPr>
+        <w:t>“</w:t>
+      </w:r>
+      <w:r>
+        <w:rPr>
+          <w:color w:val="FF0000"/>
+        </w:rPr>
+        <w:t>revision</w:t>
+      </w:r>
+      <w:r>
+        <w:rPr>
+          <w:color w:val="FF0000"/>
+        </w:rPr>
+        <w:t>”</w:t>
+      </w:r>
+      <w:r>
+        <w:rPr>
+          <w:color w:val="FF0000"/>
+        </w:rPr>
+        <w:t>}</w:t>
+      </w:r>
+      <w:r>
+        <w:t>development</w:t>
+      </w:r>
+      <w:r>
+        <w:rPr>
+          <w:color w:val="FF0000"/>
+        </w:rPr>
+        <w:t>{/}{#</w:t>
+      </w:r>
+      <w:proofErr w:type="spellStart"/>
+      <w:r>
+        <w:rPr>
+          <w:color w:val="FF0000"/>
+        </w:rPr>
+        <w:t>new_revision</w:t>
+      </w:r>
+      <w:proofErr w:type="spellEnd"/>
+      <w:r>
+        <w:rPr>
+          <w:color w:val="FF0000"/>
+        </w:rPr>
+        <w:t>== “conversion”}</w:t>
+      </w:r>
+      <w:r>
+        <w:t>conversion</w:t>
+      </w:r>
+      <w:r>
+        <w:rPr>
+          <w:color w:val="FF0000"/>
+        </w:rPr>
+        <w:t>{/}</w:t>
+      </w:r>
+      <w:r>
+        <w:t xml:space="preserve"> IAW DFARS 252.204-7000 </w:t>
       </w:r>
       <w:r>
         <w:rPr>
@@ -4161,18 +5337,10 @@
         <w:t>Disclosure of Information</w:t>
       </w:r>
       <w:r>
-        <w:t xml:space="preserve"> </w:t>
-      </w:r>
-      <w:proofErr w:type="gramStart"/>
-      <w:r>
-        <w:t>and</w:t>
-      </w:r>
-      <w:r>
-        <w:t xml:space="preserve">  DFARS</w:t>
-      </w:r>
-      <w:proofErr w:type="gramEnd"/>
-      <w:r>
-        <w:t xml:space="preserve"> 252.227-7025, </w:t>
+        <w:t xml:space="preserve"> and</w:t>
+      </w:r>
+      <w:r>
+        <w:t xml:space="preserve">  DFARS 252.227-7025, </w:t>
       </w:r>
       <w:r>
         <w:rPr>
@@ -4199,11 +5367,33 @@
         <w:jc w:val="both"/>
       </w:pPr>
       <w:r>
+        <w:rPr>
+          <w:color w:val="FF0000"/>
+        </w:rPr>
+        <w:t>{#</w:t>
+      </w:r>
+      <w:proofErr w:type="spellStart"/>
+      <w:r>
+        <w:rPr>
+          <w:color w:val="FF0000"/>
+        </w:rPr>
+        <w:t>ctr_maintained_conversion_tos</w:t>
+      </w:r>
+      <w:proofErr w:type="spellEnd"/>
+      <w:proofErr w:type="gramStart"/>
+      <w:r>
+        <w:rPr>
+          <w:color w:val="FF0000"/>
+        </w:rPr>
+        <w:t>}</w:t>
+      </w:r>
+      <w:r>
         <w:t>1</w:t>
       </w:r>
       <w:r>
         <w:t>3</w:t>
       </w:r>
+      <w:proofErr w:type="gramEnd"/>
       <w:r>
         <w:t xml:space="preserve">. </w:t>
       </w:r>
@@ -4302,6 +5492,12 @@
       </w:r>
       <w:r>
         <w:t>he specified time limits upon receipt of specified change requests is 40 calendar days for urgent changes/revisions, 72 hours for work stoppage changes/revisions, and 48 hours for emergency changes/revisions.</w:t>
+      </w:r>
+      <w:r>
+        <w:rPr>
+          <w:color w:val="FF0000"/>
+        </w:rPr>
+        <w:t>{/}</w:t>
       </w:r>
     </w:p>
     <w:p>
@@ -4388,7 +5584,109 @@
         <w:rPr>
           <w:color w:val="000000"/>
         </w:rPr>
-        <w:t xml:space="preserve"> all TO development activities associated with this order for the life of the contract. </w:t>
+        <w:t xml:space="preserve"> all TO </w:t>
+      </w:r>
+      <w:r>
+        <w:rPr>
+          <w:color w:val="FF0000"/>
+        </w:rPr>
+        <w:t>{#</w:t>
+      </w:r>
+      <w:proofErr w:type="spellStart"/>
+      <w:r>
+        <w:rPr>
+          <w:color w:val="FF0000"/>
+        </w:rPr>
+        <w:t>new_</w:t>
+      </w:r>
+      <w:proofErr w:type="gramStart"/>
+      <w:r>
+        <w:rPr>
+          <w:color w:val="FF0000"/>
+        </w:rPr>
+        <w:t>revision</w:t>
+      </w:r>
+      <w:proofErr w:type="spellEnd"/>
+      <w:r>
+        <w:rPr>
+          <w:color w:val="FF0000"/>
+        </w:rPr>
+        <w:t xml:space="preserve"> !</w:t>
+      </w:r>
+      <w:proofErr w:type="gramEnd"/>
+      <w:r>
+        <w:rPr>
+          <w:color w:val="FF0000"/>
+        </w:rPr>
+        <w:t xml:space="preserve">= </w:t>
+      </w:r>
+      <w:r>
+        <w:rPr>
+          <w:color w:val="FF0000"/>
+        </w:rPr>
+        <w:t>“</w:t>
+      </w:r>
+      <w:r>
+        <w:rPr>
+          <w:color w:val="FF0000"/>
+        </w:rPr>
+        <w:t>conversion</w:t>
+      </w:r>
+      <w:r>
+        <w:rPr>
+          <w:color w:val="FF0000"/>
+        </w:rPr>
+        <w:t>”</w:t>
+      </w:r>
+      <w:r>
+        <w:rPr>
+          <w:color w:val="FF0000"/>
+        </w:rPr>
+        <w:t>}</w:t>
+      </w:r>
+      <w:r>
+        <w:t>development</w:t>
+      </w:r>
+      <w:r>
+        <w:rPr>
+          <w:color w:val="FF0000"/>
+        </w:rPr>
+        <w:t>{/}{#</w:t>
+      </w:r>
+      <w:proofErr w:type="spellStart"/>
+      <w:r>
+        <w:rPr>
+          <w:color w:val="FF0000"/>
+        </w:rPr>
+        <w:t>new_revision</w:t>
+      </w:r>
+      <w:proofErr w:type="spellEnd"/>
+      <w:r>
+        <w:rPr>
+          <w:color w:val="FF0000"/>
+        </w:rPr>
+        <w:t xml:space="preserve"> </w:t>
+      </w:r>
+      <w:r>
+        <w:rPr>
+          <w:color w:val="FF0000"/>
+        </w:rPr>
+        <w:t>== “conversion”}</w:t>
+      </w:r>
+      <w:r>
+        <w:t>conversion</w:t>
+      </w:r>
+      <w:r>
+        <w:rPr>
+          <w:color w:val="FF0000"/>
+        </w:rPr>
+        <w:t>{/}</w:t>
+      </w:r>
+      <w:r>
+        <w:rPr>
+          <w:color w:val="000000"/>
+        </w:rPr>
+        <w:t xml:space="preserve"> activities associated with this order for the life of the contract. </w:t>
       </w:r>
       <w:r>
         <w:rPr>
@@ -4513,6 +5811,75 @@
       <w:r>
         <w:rPr>
           <w:rFonts w:ascii="Times New Roman" w:hAnsi="Times New Roman"/>
+          <w:color w:val="FF0000"/>
+          <w:sz w:val="24"/>
+          <w:szCs w:val="24"/>
+        </w:rPr>
+        <w:t>{</w:t>
+      </w:r>
+      <w:r>
+        <w:rPr>
+          <w:rFonts w:ascii="Times New Roman" w:hAnsi="Times New Roman"/>
+          <w:color w:val="FF0000"/>
+          <w:sz w:val="24"/>
+          <w:szCs w:val="24"/>
+        </w:rPr>
+        <w:t>#</w:t>
+      </w:r>
+      <w:proofErr w:type="spellStart"/>
+      <w:r>
+        <w:rPr>
+          <w:rFonts w:ascii="Times New Roman" w:hAnsi="Times New Roman"/>
+          <w:color w:val="FF0000"/>
+          <w:sz w:val="24"/>
+          <w:szCs w:val="24"/>
+        </w:rPr>
+        <w:t>new_revision</w:t>
+      </w:r>
+      <w:proofErr w:type="spellEnd"/>
+      <w:proofErr w:type="gramStart"/>
+      <w:r>
+        <w:rPr>
+          <w:rFonts w:ascii="Times New Roman" w:hAnsi="Times New Roman"/>
+          <w:color w:val="FF0000"/>
+          <w:sz w:val="24"/>
+          <w:szCs w:val="24"/>
+        </w:rPr>
+        <w:t>!=</w:t>
+      </w:r>
+      <w:proofErr w:type="gramEnd"/>
+      <w:r>
+        <w:rPr>
+          <w:rFonts w:ascii="Times New Roman" w:hAnsi="Times New Roman"/>
+          <w:color w:val="FF0000"/>
+          <w:sz w:val="24"/>
+          <w:szCs w:val="24"/>
+        </w:rPr>
+        <w:t xml:space="preserve"> “conversion” || </w:t>
+      </w:r>
+      <w:proofErr w:type="spellStart"/>
+      <w:r>
+        <w:rPr>
+          <w:rFonts w:ascii="Times New Roman" w:hAnsi="Times New Roman"/>
+          <w:color w:val="FF0000"/>
+          <w:sz w:val="24"/>
+          <w:szCs w:val="24"/>
+        </w:rPr>
+        <w:t>ctr_maintained_coversion_tos</w:t>
+      </w:r>
+      <w:proofErr w:type="spellEnd"/>
+      <w:r>
+        <w:rPr>
+          <w:rFonts w:ascii="Times New Roman" w:hAnsi="Times New Roman"/>
+          <w:color w:val="FF0000"/>
+          <w:sz w:val="24"/>
+          <w:szCs w:val="24"/>
+        </w:rPr>
+        <w:t>}</w:t>
+      </w:r>
+      <w:r>
+        <w:rPr>
+          <w:rFonts w:ascii="Times New Roman" w:hAnsi="Times New Roman"/>
           <w:sz w:val="24"/>
           <w:szCs w:val="24"/>
         </w:rPr>
@@ -4605,6 +5972,7 @@
           <w:sz w:val="24"/>
           <w:szCs w:val="24"/>
         </w:rPr>
+        <w:lastRenderedPageBreak/>
         <w:t>of</w:t>
       </w:r>
       <w:r>
@@ -4752,6 +6120,15 @@
           <w:szCs w:val="24"/>
         </w:rPr>
         <w:t xml:space="preserve">. </w:t>
+      </w:r>
+      <w:r>
+        <w:rPr>
+          <w:rFonts w:ascii="Times New Roman" w:hAnsi="Times New Roman"/>
+          <w:color w:val="FF0000"/>
+          <w:sz w:val="24"/>
+          <w:szCs w:val="24"/>
+        </w:rPr>
+        <w:t>{/}</w:t>
       </w:r>
     </w:p>
     <w:p>
@@ -5074,7 +6451,6 @@
           <w:sz w:val="24"/>
           <w:szCs w:val="24"/>
         </w:rPr>
-        <w:lastRenderedPageBreak/>
         <w:t>1</w:t>
       </w:r>
       <w:r>
@@ -5529,7 +6905,164 @@
           <w:b/>
           <w:smallCaps/>
         </w:rPr>
-        <w:t>(New Development)</w:t>
+        <w:t>(</w:t>
+      </w:r>
+      <w:r>
+        <w:rPr>
+          <w:b/>
+          <w:smallCaps/>
+          <w:color w:val="FF0000"/>
+        </w:rPr>
+        <w:t>{</w:t>
+      </w:r>
+      <w:r>
+        <w:rPr>
+          <w:b/>
+          <w:smallCaps/>
+          <w:color w:val="FF0000"/>
+        </w:rPr>
+        <w:t>#</w:t>
+      </w:r>
+      <w:proofErr w:type="spellStart"/>
+      <w:r>
+        <w:rPr>
+          <w:b/>
+          <w:smallCaps/>
+          <w:color w:val="FF0000"/>
+        </w:rPr>
+        <w:t>new_</w:t>
+      </w:r>
+      <w:proofErr w:type="gramStart"/>
+      <w:r>
+        <w:rPr>
+          <w:b/>
+          <w:smallCaps/>
+          <w:color w:val="FF0000"/>
+        </w:rPr>
+        <w:t>revision</w:t>
+      </w:r>
+      <w:proofErr w:type="spellEnd"/>
+      <w:r>
+        <w:rPr>
+          <w:b/>
+          <w:smallCaps/>
+          <w:color w:val="FF0000"/>
+        </w:rPr>
+        <w:t xml:space="preserve"> !</w:t>
+      </w:r>
+      <w:proofErr w:type="gramEnd"/>
+      <w:r>
+        <w:rPr>
+          <w:b/>
+          <w:smallCaps/>
+          <w:color w:val="FF0000"/>
+        </w:rPr>
+        <w:t>= “conversion”</w:t>
+      </w:r>
+      <w:r>
+        <w:rPr>
+          <w:b/>
+          <w:smallCaps/>
+          <w:color w:val="FF0000"/>
+        </w:rPr>
+        <w:t>}</w:t>
+      </w:r>
+      <w:r>
+        <w:rPr>
+          <w:b/>
+          <w:smallCaps/>
+        </w:rPr>
+        <w:t>New Development</w:t>
+      </w:r>
+      <w:r>
+        <w:rPr>
+          <w:b/>
+          <w:smallCaps/>
+          <w:color w:val="FF0000"/>
+        </w:rPr>
+        <w:t>{</w:t>
+      </w:r>
+      <w:r>
+        <w:rPr>
+          <w:b/>
+          <w:smallCaps/>
+          <w:color w:val="FF0000"/>
+        </w:rPr>
+        <w:t>/</w:t>
+      </w:r>
+      <w:r>
+        <w:rPr>
+          <w:b/>
+          <w:smallCaps/>
+          <w:color w:val="FF0000"/>
+        </w:rPr>
+        <w:t>}</w:t>
+      </w:r>
+      <w:r>
+        <w:rPr>
+          <w:b/>
+          <w:smallCaps/>
+          <w:color w:val="FF0000"/>
+        </w:rPr>
+        <w:t>{#</w:t>
+      </w:r>
+      <w:proofErr w:type="spellStart"/>
+      <w:r>
+        <w:rPr>
+          <w:b/>
+          <w:smallCaps/>
+          <w:color w:val="FF0000"/>
+        </w:rPr>
+        <w:t>new_revision</w:t>
+      </w:r>
+      <w:proofErr w:type="spellEnd"/>
+      <w:r>
+        <w:rPr>
+          <w:b/>
+          <w:smallCaps/>
+          <w:color w:val="FF0000"/>
+        </w:rPr>
+        <w:t xml:space="preserve"> == “conversion”}</w:t>
+      </w:r>
+      <w:r>
+        <w:rPr>
+          <w:b/>
+          <w:smallCaps/>
+        </w:rPr>
+        <w:t>Conversion</w:t>
+      </w:r>
+      <w:r>
+        <w:rPr>
+          <w:b/>
+          <w:smallCaps/>
+          <w:color w:val="FF0000"/>
+        </w:rPr>
+        <w:t>{</w:t>
+      </w:r>
+      <w:r>
+        <w:rPr>
+          <w:b/>
+          <w:smallCaps/>
+          <w:color w:val="FF0000"/>
+        </w:rPr>
+        <w:t>/</w:t>
+      </w:r>
+      <w:r>
+        <w:rPr>
+          <w:b/>
+          <w:smallCaps/>
+          <w:color w:val="FF0000"/>
+        </w:rPr>
+        <w:t>}</w:t>
+      </w:r>
+      <w:bookmarkStart w:id="0" w:name="_GoBack"/>
+      <w:bookmarkEnd w:id="0"/>
+      <w:r>
+        <w:rPr>
+          <w:b/>
+          <w:smallCaps/>
+        </w:rPr>
+        <w:t>)</w:t>
       </w:r>
       <w:r>
         <w:rPr>
@@ -7088,13 +8621,7 @@
               <w:rPr>
                 <w:sz w:val="20"/>
               </w:rPr>
-              <w:t>{#</w:t>
-            </w:r>
-            <w:r>
-              <w:rPr>
-                <w:sz w:val="20"/>
-              </w:rPr>
-              <w:t>tmss</w:t>
+              <w:t>{#tmss</w:t>
             </w:r>
             <w:r>
               <w:rPr>
@@ -7118,13 +8645,7 @@
               <w:rPr>
                 <w:sz w:val="20"/>
               </w:rPr>
-              <w:t xml:space="preserve">a || </w:t>
-            </w:r>
-            <w:r>
-              <w:rPr>
-                <w:sz w:val="20"/>
-              </w:rPr>
-              <w:t>tmss</w:t>
+              <w:t>a || tmss</w:t>
             </w:r>
             <w:r>
               <w:rPr>
@@ -7148,13 +8669,7 @@
               <w:rPr>
                 <w:sz w:val="20"/>
               </w:rPr>
-              <w:t xml:space="preserve">b || </w:t>
-            </w:r>
-            <w:r>
-              <w:rPr>
-                <w:sz w:val="20"/>
-              </w:rPr>
-              <w:t>tmss</w:t>
+              <w:t>b || tmss</w:t>
             </w:r>
             <w:r>
               <w:rPr>
@@ -7849,13 +9364,7 @@
               <w:rPr>
                 <w:sz w:val="20"/>
               </w:rPr>
-              <w:t xml:space="preserve">a || </w:t>
-            </w:r>
-            <w:r>
-              <w:rPr>
-                <w:sz w:val="20"/>
-              </w:rPr>
-              <w:t>tmss</w:t>
+              <w:t>a || tmss</w:t>
             </w:r>
             <w:r>
               <w:rPr>
@@ -8357,13 +9866,7 @@
               <w:rPr>
                 <w:sz w:val="20"/>
               </w:rPr>
-              <w:t xml:space="preserve">a || </w:t>
-            </w:r>
-            <w:r>
-              <w:rPr>
-                <w:sz w:val="20"/>
-              </w:rPr>
-              <w:t>tmss</w:t>
+              <w:t>a || tmss</w:t>
             </w:r>
             <w:r>
               <w:rPr>
@@ -8387,13 +9890,7 @@
               <w:rPr>
                 <w:sz w:val="20"/>
               </w:rPr>
-              <w:t xml:space="preserve">b || </w:t>
-            </w:r>
-            <w:r>
-              <w:rPr>
-                <w:sz w:val="20"/>
-              </w:rPr>
-              <w:t>tmss</w:t>
+              <w:t>b || tmss</w:t>
             </w:r>
             <w:r>
               <w:rPr>
@@ -8417,13 +9914,7 @@
               <w:rPr>
                 <w:sz w:val="20"/>
               </w:rPr>
-              <w:t xml:space="preserve">c || </w:t>
-            </w:r>
-            <w:r>
-              <w:rPr>
-                <w:sz w:val="20"/>
-              </w:rPr>
-              <w:t>tmss</w:t>
+              <w:t>c || tmss</w:t>
             </w:r>
             <w:r>
               <w:rPr>
@@ -8447,13 +9938,7 @@
               <w:rPr>
                 <w:sz w:val="20"/>
               </w:rPr>
-              <w:t xml:space="preserve">d || </w:t>
-            </w:r>
-            <w:r>
-              <w:rPr>
-                <w:sz w:val="20"/>
-              </w:rPr>
-              <w:t>tmss</w:t>
+              <w:t>d || tmss</w:t>
             </w:r>
             <w:r>
               <w:rPr>
@@ -9760,13 +11245,7 @@
               <w:rPr>
                 <w:sz w:val="20"/>
               </w:rPr>
-              <w:t xml:space="preserve">a || </w:t>
-            </w:r>
-            <w:r>
-              <w:rPr>
-                <w:sz w:val="20"/>
-              </w:rPr>
-              <w:t>tmss</w:t>
+              <w:t>a || tmss</w:t>
             </w:r>
             <w:r>
               <w:rPr>
@@ -9790,13 +11269,7 @@
               <w:rPr>
                 <w:sz w:val="20"/>
               </w:rPr>
-              <w:t xml:space="preserve">b || </w:t>
-            </w:r>
-            <w:r>
-              <w:rPr>
-                <w:sz w:val="20"/>
-              </w:rPr>
-              <w:t>tmss</w:t>
+              <w:t>b || tmss</w:t>
             </w:r>
             <w:r>
               <w:rPr>
@@ -9820,13 +11293,7 @@
               <w:rPr>
                 <w:sz w:val="20"/>
               </w:rPr>
-              <w:t xml:space="preserve">c || </w:t>
-            </w:r>
-            <w:r>
-              <w:rPr>
-                <w:sz w:val="20"/>
-              </w:rPr>
-              <w:t>tmss</w:t>
+              <w:t>c || tmss</w:t>
             </w:r>
             <w:r>
               <w:rPr>
@@ -9850,13 +11317,7 @@
               <w:rPr>
                 <w:sz w:val="20"/>
               </w:rPr>
-              <w:t xml:space="preserve">d || </w:t>
-            </w:r>
-            <w:r>
-              <w:rPr>
-                <w:sz w:val="20"/>
-              </w:rPr>
-              <w:t>tmss</w:t>
+              <w:t>d || tmss</w:t>
             </w:r>
             <w:r>
               <w:rPr>
@@ -9880,13 +11341,7 @@
               <w:rPr>
                 <w:sz w:val="20"/>
               </w:rPr>
-              <w:t xml:space="preserve">e || </w:t>
-            </w:r>
-            <w:r>
-              <w:rPr>
-                <w:sz w:val="20"/>
-              </w:rPr>
-              <w:t>tmss</w:t>
+              <w:t>e || tmss</w:t>
             </w:r>
             <w:r>
               <w:rPr>
@@ -9910,13 +11365,7 @@
               <w:rPr>
                 <w:sz w:val="20"/>
               </w:rPr>
-              <w:t xml:space="preserve">f || </w:t>
-            </w:r>
-            <w:r>
-              <w:rPr>
-                <w:sz w:val="20"/>
-              </w:rPr>
-              <w:t>tmss</w:t>
+              <w:t>f || tmss</w:t>
             </w:r>
             <w:r>
               <w:rPr>
@@ -9940,13 +11389,7 @@
               <w:rPr>
                 <w:sz w:val="20"/>
               </w:rPr>
-              <w:t xml:space="preserve">g || </w:t>
-            </w:r>
-            <w:r>
-              <w:rPr>
-                <w:sz w:val="20"/>
-              </w:rPr>
-              <w:t>tmss</w:t>
+              <w:t>g || tmss</w:t>
             </w:r>
             <w:r>
               <w:rPr>
@@ -9970,13 +11413,7 @@
               <w:rPr>
                 <w:sz w:val="20"/>
               </w:rPr>
-              <w:t xml:space="preserve">h || </w:t>
-            </w:r>
-            <w:r>
-              <w:rPr>
-                <w:sz w:val="20"/>
-              </w:rPr>
-              <w:t>tmss</w:t>
+              <w:t>h || tmss</w:t>
             </w:r>
             <w:r>
               <w:rPr>
@@ -10000,13 +11437,7 @@
               <w:rPr>
                 <w:sz w:val="20"/>
               </w:rPr>
-              <w:t xml:space="preserve">i || </w:t>
-            </w:r>
-            <w:r>
-              <w:rPr>
-                <w:sz w:val="20"/>
-              </w:rPr>
-              <w:t>tmss</w:t>
+              <w:t>i || tmss</w:t>
             </w:r>
             <w:r>
               <w:rPr>
@@ -10030,13 +11461,7 @@
               <w:rPr>
                 <w:sz w:val="20"/>
               </w:rPr>
-              <w:t xml:space="preserve">j || </w:t>
-            </w:r>
-            <w:r>
-              <w:rPr>
-                <w:sz w:val="20"/>
-              </w:rPr>
-              <w:t>tmss</w:t>
+              <w:t>j || tmss</w:t>
             </w:r>
             <w:r>
               <w:rPr>
@@ -10060,13 +11485,7 @@
               <w:rPr>
                 <w:sz w:val="20"/>
               </w:rPr>
-              <w:t xml:space="preserve">k || </w:t>
-            </w:r>
-            <w:r>
-              <w:rPr>
-                <w:sz w:val="20"/>
-              </w:rPr>
-              <w:t>tmss</w:t>
+              <w:t>k || tmss</w:t>
             </w:r>
             <w:r>
               <w:rPr>
@@ -10090,13 +11509,7 @@
               <w:rPr>
                 <w:sz w:val="20"/>
               </w:rPr>
-              <w:t xml:space="preserve">l || </w:t>
-            </w:r>
-            <w:r>
-              <w:rPr>
-                <w:sz w:val="20"/>
-              </w:rPr>
-              <w:t>tmss</w:t>
+              <w:t>l || tmss</w:t>
             </w:r>
             <w:r>
               <w:rPr>
@@ -11666,7 +13079,6 @@
               <w:rPr>
                 <w:sz w:val="20"/>
               </w:rPr>
-              <w:lastRenderedPageBreak/>
               <w:t>{#tmss</w:t>
             </w:r>
             <w:r>
@@ -11812,6 +13224,7 @@
               <w:rPr>
                 <w:sz w:val="20"/>
               </w:rPr>
+              <w:lastRenderedPageBreak/>
               <w:t>{#tmss</w:t>
             </w:r>
             <w:r>
@@ -12199,31 +13612,7 @@
               <w:rPr>
                 <w:sz w:val="20"/>
               </w:rPr>
-              <w:t>{/tmss</w:t>
-            </w:r>
-            <w:r>
-              <w:rPr>
-                <w:sz w:val="20"/>
-              </w:rPr>
-              <w:t>_</w:t>
-            </w:r>
-            <w:r>
-              <w:rPr>
-                <w:sz w:val="20"/>
-              </w:rPr>
-              <w:t>8</w:t>
-            </w:r>
-            <w:r>
-              <w:rPr>
-                <w:sz w:val="20"/>
-              </w:rPr>
-              <w:t>_</w:t>
-            </w:r>
-            <w:r>
-              <w:rPr>
-                <w:sz w:val="20"/>
-              </w:rPr>
-              <w:t>a}</w:t>
+              <w:t>{/tmss_8_a}</w:t>
             </w:r>
           </w:p>
         </w:tc>
@@ -12284,13 +13673,7 @@
               <w:rPr>
                 <w:sz w:val="20"/>
               </w:rPr>
-              <w:t xml:space="preserve">a || </w:t>
-            </w:r>
-            <w:r>
-              <w:rPr>
-                <w:sz w:val="20"/>
-              </w:rPr>
-              <w:t>tmss</w:t>
+              <w:t>a || tmss</w:t>
             </w:r>
             <w:r>
               <w:rPr>
@@ -12314,13 +13697,7 @@
               <w:rPr>
                 <w:sz w:val="20"/>
               </w:rPr>
-              <w:t xml:space="preserve">b || </w:t>
-            </w:r>
-            <w:r>
-              <w:rPr>
-                <w:sz w:val="20"/>
-              </w:rPr>
-              <w:t>tmss</w:t>
+              <w:t>b || tmss</w:t>
             </w:r>
             <w:r>
               <w:rPr>
@@ -12344,13 +13721,7 @@
               <w:rPr>
                 <w:sz w:val="20"/>
               </w:rPr>
-              <w:t xml:space="preserve">c || </w:t>
-            </w:r>
-            <w:r>
-              <w:rPr>
-                <w:sz w:val="20"/>
-              </w:rPr>
-              <w:t>tmss</w:t>
+              <w:t>c || tmss</w:t>
             </w:r>
             <w:r>
               <w:rPr>
@@ -12374,13 +13745,7 @@
               <w:rPr>
                 <w:sz w:val="20"/>
               </w:rPr>
-              <w:t xml:space="preserve">d || </w:t>
-            </w:r>
-            <w:r>
-              <w:rPr>
-                <w:sz w:val="20"/>
-              </w:rPr>
-              <w:t>tmss</w:t>
+              <w:t>d || tmss</w:t>
             </w:r>
             <w:r>
               <w:rPr>
@@ -12404,13 +13769,7 @@
               <w:rPr>
                 <w:sz w:val="20"/>
               </w:rPr>
-              <w:t xml:space="preserve">e || </w:t>
-            </w:r>
-            <w:r>
-              <w:rPr>
-                <w:sz w:val="20"/>
-              </w:rPr>
-              <w:t>tmss</w:t>
+              <w:t>e || tmss</w:t>
             </w:r>
             <w:r>
               <w:rPr>
@@ -12434,13 +13793,7 @@
               <w:rPr>
                 <w:sz w:val="20"/>
               </w:rPr>
-              <w:t xml:space="preserve">f || </w:t>
-            </w:r>
-            <w:r>
-              <w:rPr>
-                <w:sz w:val="20"/>
-              </w:rPr>
-              <w:t>tmss</w:t>
+              <w:t>f || tmss</w:t>
             </w:r>
             <w:r>
               <w:rPr>
@@ -12464,13 +13817,7 @@
               <w:rPr>
                 <w:sz w:val="20"/>
               </w:rPr>
-              <w:t xml:space="preserve">g || </w:t>
-            </w:r>
-            <w:r>
-              <w:rPr>
-                <w:sz w:val="20"/>
-              </w:rPr>
-              <w:t>tmss</w:t>
+              <w:t>g || tmss</w:t>
             </w:r>
             <w:r>
               <w:rPr>
@@ -13798,13 +15145,7 @@
               <w:rPr>
                 <w:sz w:val="20"/>
               </w:rPr>
-              <w:t xml:space="preserve">a || </w:t>
-            </w:r>
-            <w:r>
-              <w:rPr>
-                <w:sz w:val="20"/>
-              </w:rPr>
-              <w:t>tmss</w:t>
+              <w:t>a || tmss</w:t>
             </w:r>
             <w:r>
               <w:rPr>
@@ -13828,13 +15169,7 @@
               <w:rPr>
                 <w:sz w:val="20"/>
               </w:rPr>
-              <w:t xml:space="preserve">b || </w:t>
-            </w:r>
-            <w:r>
-              <w:rPr>
-                <w:sz w:val="20"/>
-              </w:rPr>
-              <w:t>tmss</w:t>
+              <w:t>b || tmss</w:t>
             </w:r>
             <w:r>
               <w:rPr>
@@ -14452,7 +15787,6 @@
               <w:rPr>
                 <w:sz w:val="20"/>
               </w:rPr>
-              <w:lastRenderedPageBreak/>
               <w:t>{#tmss</w:t>
             </w:r>
             <w:r>
@@ -14652,13 +15986,7 @@
               <w:rPr>
                 <w:sz w:val="20"/>
               </w:rPr>
-              <w:t xml:space="preserve">a || </w:t>
-            </w:r>
-            <w:r>
-              <w:rPr>
-                <w:sz w:val="20"/>
-              </w:rPr>
-              <w:t>tmss</w:t>
+              <w:t>a || tmss</w:t>
             </w:r>
             <w:r>
               <w:rPr>
@@ -14784,6 +16112,7 @@
               <w:rPr>
                 <w:sz w:val="20"/>
               </w:rPr>
+              <w:lastRenderedPageBreak/>
               <w:t>{#tmss</w:t>
             </w:r>
             <w:r>
@@ -15433,13 +16762,7 @@
               <w:rPr>
                 <w:sz w:val="20"/>
               </w:rPr>
-              <w:t>{#</w:t>
-            </w:r>
-            <w:r>
-              <w:rPr>
-                <w:sz w:val="20"/>
-              </w:rPr>
-              <w:t>tmss</w:t>
+              <w:t>{#tmss</w:t>
             </w:r>
             <w:r>
               <w:rPr>
@@ -15451,13 +16774,7 @@
               <w:rPr>
                 <w:sz w:val="20"/>
               </w:rPr>
-              <w:t>1</w:t>
-            </w:r>
-            <w:r>
-              <w:rPr>
-                <w:sz w:val="20"/>
-              </w:rPr>
-              <w:t>5</w:t>
+              <w:t>15</w:t>
             </w:r>
             <w:r>
               <w:rPr>
@@ -15469,13 +16786,7 @@
               <w:rPr>
                 <w:sz w:val="20"/>
               </w:rPr>
-              <w:t xml:space="preserve">a || </w:t>
-            </w:r>
-            <w:r>
-              <w:rPr>
-                <w:sz w:val="20"/>
-              </w:rPr>
-              <w:t>tmss</w:t>
+              <w:t>a || tmss</w:t>
             </w:r>
             <w:r>
               <w:rPr>
@@ -15499,13 +16810,7 @@
               <w:rPr>
                 <w:sz w:val="20"/>
               </w:rPr>
-              <w:t xml:space="preserve">b || </w:t>
-            </w:r>
-            <w:r>
-              <w:rPr>
-                <w:sz w:val="20"/>
-              </w:rPr>
-              <w:t>tmss</w:t>
+              <w:t>b || tmss</w:t>
             </w:r>
             <w:r>
               <w:rPr>
@@ -15529,13 +16834,7 @@
               <w:rPr>
                 <w:sz w:val="20"/>
               </w:rPr>
-              <w:t xml:space="preserve">c || </w:t>
-            </w:r>
-            <w:r>
-              <w:rPr>
-                <w:sz w:val="20"/>
-              </w:rPr>
-              <w:t>tmss</w:t>
+              <w:t>c || tmss</w:t>
             </w:r>
             <w:r>
               <w:rPr>
@@ -15559,13 +16858,7 @@
               <w:rPr>
                 <w:sz w:val="20"/>
               </w:rPr>
-              <w:t xml:space="preserve">d || </w:t>
-            </w:r>
-            <w:r>
-              <w:rPr>
-                <w:sz w:val="20"/>
-              </w:rPr>
-              <w:t>tmss</w:t>
+              <w:t>d || tmss</w:t>
             </w:r>
             <w:r>
               <w:rPr>
@@ -15589,13 +16882,7 @@
               <w:rPr>
                 <w:sz w:val="20"/>
               </w:rPr>
-              <w:t xml:space="preserve">e || </w:t>
-            </w:r>
-            <w:r>
-              <w:rPr>
-                <w:sz w:val="20"/>
-              </w:rPr>
-              <w:t>tmss</w:t>
+              <w:t>e || tmss</w:t>
             </w:r>
             <w:r>
               <w:rPr>
@@ -15619,13 +16906,7 @@
               <w:rPr>
                 <w:sz w:val="20"/>
               </w:rPr>
-              <w:t xml:space="preserve">f || </w:t>
-            </w:r>
-            <w:r>
-              <w:rPr>
-                <w:sz w:val="20"/>
-              </w:rPr>
-              <w:t>tmss</w:t>
+              <w:t>f || tmss</w:t>
             </w:r>
             <w:r>
               <w:rPr>
@@ -15649,13 +16930,7 @@
               <w:rPr>
                 <w:sz w:val="20"/>
               </w:rPr>
-              <w:t xml:space="preserve">g || </w:t>
-            </w:r>
-            <w:r>
-              <w:rPr>
-                <w:sz w:val="20"/>
-              </w:rPr>
-              <w:t>tmss</w:t>
+              <w:t>g || tmss</w:t>
             </w:r>
             <w:r>
               <w:rPr>
@@ -16894,7 +18169,6 @@
               <w:rPr>
                 <w:sz w:val="20"/>
               </w:rPr>
-              <w:lastRenderedPageBreak/>
               <w:t>{#tmss</w:t>
             </w:r>
             <w:r>
@@ -17028,6 +18302,7 @@
               <w:rPr>
                 <w:sz w:val="20"/>
               </w:rPr>
+              <w:lastRenderedPageBreak/>
               <w:t>{/}</w:t>
             </w:r>
           </w:p>
@@ -17072,6 +18347,7 @@
               <w:rPr>
                 <w:sz w:val="20"/>
               </w:rPr>
+              <w:lastRenderedPageBreak/>
               <w:t>{#tmss</w:t>
             </w:r>
             <w:r>
@@ -17856,13 +19132,7 @@
               <w:rPr>
                 <w:sz w:val="20"/>
               </w:rPr>
-              <w:t xml:space="preserve">1 || </w:t>
-            </w:r>
-            <w:r>
-              <w:rPr>
-                <w:sz w:val="20"/>
-              </w:rPr>
-              <w:t>tmss</w:t>
+              <w:t>1 || tmss</w:t>
             </w:r>
             <w:r>
               <w:rPr>
@@ -17898,13 +19168,7 @@
               <w:rPr>
                 <w:sz w:val="20"/>
               </w:rPr>
-              <w:t xml:space="preserve">2 || </w:t>
-            </w:r>
-            <w:r>
-              <w:rPr>
-                <w:sz w:val="20"/>
-              </w:rPr>
-              <w:t>tmss</w:t>
+              <w:t>2 || tmss</w:t>
             </w:r>
             <w:r>
               <w:rPr>
@@ -17940,13 +19204,7 @@
               <w:rPr>
                 <w:sz w:val="20"/>
               </w:rPr>
-              <w:t xml:space="preserve">3 || </w:t>
-            </w:r>
-            <w:r>
-              <w:rPr>
-                <w:sz w:val="20"/>
-              </w:rPr>
-              <w:t>tmss</w:t>
+              <w:t>3 || tmss</w:t>
             </w:r>
             <w:r>
               <w:rPr>
@@ -17982,13 +19240,7 @@
               <w:rPr>
                 <w:sz w:val="20"/>
               </w:rPr>
-              <w:t xml:space="preserve">4 || </w:t>
-            </w:r>
-            <w:r>
-              <w:rPr>
-                <w:sz w:val="20"/>
-              </w:rPr>
-              <w:t>tmss</w:t>
+              <w:t>4 || tmss</w:t>
             </w:r>
             <w:r>
               <w:rPr>
@@ -19296,19 +20548,7 @@
               <w:rPr>
                 <w:sz w:val="20"/>
               </w:rPr>
-              <w:t>1</w:t>
-            </w:r>
-            <w:r>
-              <w:rPr>
-                <w:sz w:val="20"/>
-              </w:rPr>
-              <w:t xml:space="preserve"> || </w:t>
-            </w:r>
-            <w:r>
-              <w:rPr>
-                <w:sz w:val="20"/>
-              </w:rPr>
-              <w:t>tmss</w:t>
+              <w:t>1 || tmss</w:t>
             </w:r>
             <w:r>
               <w:rPr>
@@ -19344,13 +20584,7 @@
               <w:rPr>
                 <w:sz w:val="20"/>
               </w:rPr>
-              <w:t xml:space="preserve">2 || </w:t>
-            </w:r>
-            <w:r>
-              <w:rPr>
-                <w:sz w:val="20"/>
-              </w:rPr>
-              <w:t>tmss</w:t>
+              <w:t>2 || tmss</w:t>
             </w:r>
             <w:r>
               <w:rPr>
@@ -19386,13 +20620,7 @@
               <w:rPr>
                 <w:sz w:val="20"/>
               </w:rPr>
-              <w:t xml:space="preserve">3 || </w:t>
-            </w:r>
-            <w:r>
-              <w:rPr>
-                <w:sz w:val="20"/>
-              </w:rPr>
-              <w:t>tmss</w:t>
+              <w:t>3 || tmss</w:t>
             </w:r>
             <w:r>
               <w:rPr>
@@ -19428,13 +20656,7 @@
               <w:rPr>
                 <w:sz w:val="20"/>
               </w:rPr>
-              <w:t xml:space="preserve">4 || </w:t>
-            </w:r>
-            <w:r>
-              <w:rPr>
-                <w:sz w:val="20"/>
-              </w:rPr>
-              <w:t>tmss</w:t>
+              <w:t>4 || tmss</w:t>
             </w:r>
             <w:r>
               <w:rPr>
@@ -19470,13 +20692,7 @@
               <w:rPr>
                 <w:sz w:val="20"/>
               </w:rPr>
-              <w:t xml:space="preserve">5 || </w:t>
-            </w:r>
-            <w:r>
-              <w:rPr>
-                <w:sz w:val="20"/>
-              </w:rPr>
-              <w:t>tmss</w:t>
+              <w:t>5 || tmss</w:t>
             </w:r>
             <w:r>
               <w:rPr>
@@ -19512,13 +20728,7 @@
               <w:rPr>
                 <w:sz w:val="20"/>
               </w:rPr>
-              <w:t xml:space="preserve">6 || </w:t>
-            </w:r>
-            <w:r>
-              <w:rPr>
-                <w:sz w:val="20"/>
-              </w:rPr>
-              <w:t>tmss</w:t>
+              <w:t>6 || tmss</w:t>
             </w:r>
             <w:r>
               <w:rPr>
@@ -19554,13 +20764,7 @@
               <w:rPr>
                 <w:sz w:val="20"/>
               </w:rPr>
-              <w:t xml:space="preserve">7 || </w:t>
-            </w:r>
-            <w:r>
-              <w:rPr>
-                <w:sz w:val="20"/>
-              </w:rPr>
-              <w:t>tmss</w:t>
+              <w:t>7 || tmss</w:t>
             </w:r>
             <w:r>
               <w:rPr>
@@ -19596,13 +20800,7 @@
               <w:rPr>
                 <w:sz w:val="20"/>
               </w:rPr>
-              <w:t xml:space="preserve">8 || </w:t>
-            </w:r>
-            <w:r>
-              <w:rPr>
-                <w:sz w:val="20"/>
-              </w:rPr>
-              <w:t>tmss</w:t>
+              <w:t>8 || tmss</w:t>
             </w:r>
             <w:r>
               <w:rPr>
@@ -19638,13 +20836,7 @@
               <w:rPr>
                 <w:sz w:val="20"/>
               </w:rPr>
-              <w:t xml:space="preserve">9 || </w:t>
-            </w:r>
-            <w:r>
-              <w:rPr>
-                <w:sz w:val="20"/>
-              </w:rPr>
-              <w:t>tmss</w:t>
+              <w:t>9 || tmss</w:t>
             </w:r>
             <w:r>
               <w:rPr>
@@ -19680,13 +20872,7 @@
               <w:rPr>
                 <w:sz w:val="20"/>
               </w:rPr>
-              <w:t xml:space="preserve">10 || </w:t>
-            </w:r>
-            <w:r>
-              <w:rPr>
-                <w:sz w:val="20"/>
-              </w:rPr>
-              <w:t>tmss</w:t>
+              <w:t>10 || tmss</w:t>
             </w:r>
             <w:r>
               <w:rPr>
@@ -22541,29 +23727,7 @@
           <w:szCs w:val="21"/>
           <w:u w:val="single"/>
         </w:rPr>
-        <w:t>MIL</w:t>
-      </w:r>
-      <w:bookmarkStart w:id="0" w:name="_GoBack"/>
-      <w:r>
-        <w:rPr>
-          <w:b/>
-          <w:bCs/>
-          <w:sz w:val="21"/>
-          <w:szCs w:val="21"/>
-          <w:u w:val="single"/>
-        </w:rPr>
-        <w:t>-</w:t>
-      </w:r>
-      <w:bookmarkEnd w:id="0"/>
-      <w:r>
-        <w:rPr>
-          <w:b/>
-          <w:bCs/>
-          <w:sz w:val="21"/>
-          <w:szCs w:val="21"/>
-          <w:u w:val="single"/>
-        </w:rPr>
-        <w:t>STD-3048A</w:t>
+        <w:t>MIL-STD-3048A</w:t>
       </w:r>
       <w:r>
         <w:rPr>
@@ -30492,7 +31656,6 @@
                 <w:sz w:val="20"/>
                 <w:szCs w:val="20"/>
               </w:rPr>
-              <w:lastRenderedPageBreak/>
               <w:t>{#sec2b2_roles}</w:t>
             </w:r>
             <w:r>
@@ -30808,6 +31971,7 @@
                 <w:sz w:val="20"/>
                 <w:szCs w:val="20"/>
               </w:rPr>
+              <w:lastRenderedPageBreak/>
               <w:t>{#sec2b2_</w:t>
             </w:r>
             <w:r>
@@ -36610,7 +37774,6 @@
                 <w:sz w:val="20"/>
                 <w:szCs w:val="20"/>
               </w:rPr>
-              <w:lastRenderedPageBreak/>
               <w:t>{#sec2b2_</w:t>
             </w:r>
             <w:r>
@@ -37115,6 +38278,7 @@
                 <w:sz w:val="20"/>
                 <w:szCs w:val="20"/>
               </w:rPr>
+              <w:lastRenderedPageBreak/>
               <w:t>{#sec2b2_</w:t>
             </w:r>
             <w:r>
@@ -44420,11 +45584,7 @@
               <w:t>}{^brex_</w:t>
             </w:r>
             <w:r>
-              <w:t>process_rev</w:t>
-            </w:r>
-            <w:r>
-              <w:lastRenderedPageBreak/>
-              <w:t>iew</w:t>
+              <w:t>process_review</w:t>
             </w:r>
             <w:r>
               <w:t>}</w:t>
@@ -44441,6 +45601,7 @@
             </w:r>
             <w:proofErr w:type="spellStart"/>
             <w:r>
+              <w:lastRenderedPageBreak/>
               <w:t>brex_</w:t>
             </w:r>
             <w:r>
@@ -44657,11 +45818,11 @@
               <w:t></w:t>
             </w:r>
             <w:r>
-              <w:t>{/brex_final_delivery}{^</w:t>
+              <w:t>{/brex_final_delivery}{^brex_final_deli</w:t>
             </w:r>
             <w:r>
               <w:lastRenderedPageBreak/>
-              <w:t>brex_final_delivery}</w:t>
+              <w:t>very}</w:t>
             </w:r>
             <w:r>
               <w:rPr>
@@ -45743,7 +46904,6 @@
                 <w:sz w:val="36"/>
                 <w:szCs w:val="36"/>
               </w:rPr>
-              <w:lastRenderedPageBreak/>
               <w:sym w:font="Wingdings" w:char="F0A8"/>
             </w:r>
             <w:r>
@@ -45780,7 +46940,6 @@
               </w:rPr>
             </w:pPr>
             <w:r>
-              <w:lastRenderedPageBreak/>
               <w:t>{#</w:t>
             </w:r>
             <w:proofErr w:type="spellStart"/>
@@ -45823,15 +46982,18 @@
                 <w:sz w:val="36"/>
                 <w:szCs w:val="36"/>
               </w:rPr>
+              <w:sym w:font="Wingdings" w:char="F0A8"/>
+            </w:r>
+            <w:r>
+              <w:t>{/</w:t>
+            </w:r>
+            <w:proofErr w:type="spellStart"/>
+            <w:r>
+              <w:t>gene</w:t>
+            </w:r>
+            <w:r>
               <w:lastRenderedPageBreak/>
-              <w:sym w:font="Wingdings" w:char="F0A8"/>
-            </w:r>
-            <w:r>
-              <w:t>{/</w:t>
-            </w:r>
-            <w:proofErr w:type="spellStart"/>
-            <w:r>
-              <w:t>generation_cdr</w:t>
+              <w:t>ration_cdr</w:t>
             </w:r>
             <w:proofErr w:type="spellEnd"/>
             <w:r>
@@ -45881,17 +47043,17 @@
               <w:t>{/generation_</w:t>
             </w:r>
             <w:r>
+              <w:t>process_review</w:t>
+            </w:r>
+            <w:r>
+              <w:t>}{^generation_</w:t>
+            </w:r>
+            <w:r>
               <w:t>process_revie</w:t>
             </w:r>
             <w:r>
               <w:lastRenderedPageBreak/>
               <w:t>w</w:t>
-            </w:r>
-            <w:r>
-              <w:t>}{^generation_</w:t>
-            </w:r>
-            <w:r>
-              <w:t>process_review</w:t>
             </w:r>
             <w:r>
               <w:t>}</w:t>
@@ -45954,17 +47116,14 @@
               <w:t></w:t>
             </w:r>
             <w:r>
-              <w:t>{/generation_verification}{^gen</w:t>
-            </w:r>
-            <w:r>
-              <w:lastRenderedPageBreak/>
-              <w:t>eration_verification}</w:t>
+              <w:t>{/generation_verification}{^generation_verification}</w:t>
             </w:r>
             <w:r>
               <w:rPr>
                 <w:sz w:val="36"/>
                 <w:szCs w:val="36"/>
               </w:rPr>
+              <w:lastRenderedPageBreak/>
               <w:sym w:font="Wingdings" w:char="F0A8"/>
             </w:r>
             <w:r>
@@ -46015,11 +47174,7 @@
               <w:t></w:t>
             </w:r>
             <w:r>
-              <w:t>{/generation_prepub_review}{^generation_</w:t>
-            </w:r>
-            <w:r>
-              <w:lastRenderedPageBreak/>
-              <w:t>prepub_review}</w:t>
+              <w:t>{/generation_prepub_review}{^generation_prepub_review}</w:t>
             </w:r>
             <w:r>
               <w:rPr>
@@ -46033,7 +47188,11 @@
             </w:r>
             <w:proofErr w:type="spellStart"/>
             <w:r>
-              <w:t>generation_prepub_review</w:t>
+              <w:t>gene</w:t>
+            </w:r>
+            <w:r>
+              <w:lastRenderedPageBreak/>
+              <w:t>ration_prepub_review</w:t>
             </w:r>
             <w:proofErr w:type="spellEnd"/>
             <w:r>
@@ -46076,11 +47235,11 @@
               <w:t></w:t>
             </w:r>
             <w:r>
-              <w:t>{/generatio</w:t>
+              <w:t>{/generation_final_delivery}{^ge</w:t>
             </w:r>
             <w:r>
               <w:lastRenderedPageBreak/>
-              <w:t>n_final_delivery}{^generation_final_delivery}</w:t>
+              <w:t>neration_final_delivery}</w:t>
             </w:r>
             <w:r>
               <w:rPr>
@@ -46961,11 +48120,7 @@
             </w:r>
             <w:proofErr w:type="spellStart"/>
             <w:r>
-              <w:t>graphics_final_</w:t>
-            </w:r>
-            <w:r>
-              <w:lastRenderedPageBreak/>
-              <w:t>delivery</w:t>
+              <w:t>graphics_final_delivery</w:t>
             </w:r>
             <w:proofErr w:type="spellEnd"/>
             <w:r>
@@ -47001,7 +48156,6 @@
               <w:rPr>
                 <w:color w:val="000000"/>
               </w:rPr>
-              <w:lastRenderedPageBreak/>
               <w:t>Authoring Guide(s)</w:t>
             </w:r>
           </w:p>
@@ -47052,7 +48206,11 @@
             </w:r>
             <w:proofErr w:type="spellStart"/>
             <w:r>
-              <w:t>auth_guide_pdr</w:t>
+              <w:t>auth_gui</w:t>
+            </w:r>
+            <w:r>
+              <w:lastRenderedPageBreak/>
+              <w:t>de_pdr</w:t>
             </w:r>
             <w:proofErr w:type="spellEnd"/>
             <w:r>
@@ -47107,6 +48265,7 @@
               </w:rPr>
             </w:pPr>
             <w:r>
+              <w:lastRenderedPageBreak/>
               <w:t>{#</w:t>
             </w:r>
             <w:proofErr w:type="spellStart"/>
@@ -47130,7 +48289,11 @@
             </w:r>
             <w:proofErr w:type="spellStart"/>
             <w:r>
-              <w:t>auth_guide_cdr</w:t>
+              <w:t>auth</w:t>
+            </w:r>
+            <w:r>
+              <w:lastRenderedPageBreak/>
+              <w:t>_guide_cdr</w:t>
             </w:r>
             <w:proofErr w:type="spellEnd"/>
             <w:r>
@@ -47185,6 +48348,7 @@
               </w:rPr>
             </w:pPr>
             <w:r>
+              <w:lastRenderedPageBreak/>
               <w:t>{#auth_guide</w:t>
             </w:r>
             <w:r>
@@ -47199,6 +48363,7 @@
                 <w:sz w:val="36"/>
                 <w:szCs w:val="36"/>
               </w:rPr>
+              <w:lastRenderedPageBreak/>
               <w:t></w:t>
             </w:r>
             <w:r>
@@ -47262,6 +48427,7 @@
               </w:rPr>
             </w:pPr>
             <w:r>
+              <w:lastRenderedPageBreak/>
               <w:t>{#auth_guide_verification}</w:t>
             </w:r>
             <w:r>
@@ -47273,7 +48439,11 @@
               <w:t></w:t>
             </w:r>
             <w:r>
-              <w:t>{/auth_guide_verification}{^auth_guide_verification}</w:t>
+              <w:t>{</w:t>
+            </w:r>
+            <w:r>
+              <w:lastRenderedPageBreak/>
+              <w:t>/auth_guide_verification}{^auth_guide_verification}</w:t>
             </w:r>
             <w:r>
               <w:rPr>
@@ -47318,6 +48488,7 @@
               </w:rPr>
             </w:pPr>
             <w:r>
+              <w:lastRenderedPageBreak/>
               <w:t>{#auth_guide_prepub_review}</w:t>
             </w:r>
             <w:r>
@@ -47329,7 +48500,11 @@
               <w:t></w:t>
             </w:r>
             <w:r>
-              <w:t>{/auth_guide_prepub_review}{^auth_guide_prepub_review}</w:t>
+              <w:t>{/a</w:t>
+            </w:r>
+            <w:r>
+              <w:lastRenderedPageBreak/>
+              <w:t>uth_guide_prepub_review}{^auth_guide_prepub_review}</w:t>
             </w:r>
             <w:r>
               <w:rPr>
@@ -47374,7 +48549,12 @@
               </w:rPr>
             </w:pPr>
             <w:r>
-              <w:t>{#auth_guide_final_delivery}</w:t>
+              <w:lastRenderedPageBreak/>
+              <w:t>{#auth_guide_final_del</w:t>
+            </w:r>
+            <w:r>
+              <w:lastRenderedPageBreak/>
+              <w:t>ivery}</w:t>
             </w:r>
             <w:r>
               <w:rPr>
@@ -47435,6 +48615,7 @@
               <w:rPr>
                 <w:color w:val="000000"/>
               </w:rPr>
+              <w:lastRenderedPageBreak/>
               <w:t>Technical Manual Content and Product Plan</w:t>
             </w:r>
           </w:p>
@@ -47937,7 +49118,6 @@
                 <w:sz w:val="36"/>
                 <w:szCs w:val="36"/>
               </w:rPr>
-              <w:lastRenderedPageBreak/>
               <w:sym w:font="Wingdings" w:char="F0A8"/>
             </w:r>
             <w:r>
@@ -47974,7 +49154,6 @@
               </w:rPr>
             </w:pPr>
             <w:r>
-              <w:lastRenderedPageBreak/>
               <w:t>{#</w:t>
             </w:r>
             <w:proofErr w:type="spellStart"/>
@@ -48024,7 +49203,6 @@
             </w:r>
             <w:proofErr w:type="spellStart"/>
             <w:r>
-              <w:lastRenderedPageBreak/>
               <w:t>cm_plan_cdr</w:t>
             </w:r>
             <w:proofErr w:type="spellEnd"/>
@@ -48054,7 +49232,6 @@
               </w:rPr>
             </w:pPr>
             <w:r>
-              <w:lastRenderedPageBreak/>
               <w:t>{#cm_plan</w:t>
             </w:r>
             <w:r>
@@ -48078,11 +49255,7 @@
               <w:t>process_review</w:t>
             </w:r>
             <w:r>
-              <w:t>}</w:t>
-            </w:r>
-            <w:r>
-              <w:lastRenderedPageBreak/>
-              <w:t>{^cm_plan_</w:t>
+              <w:t>}{^cm_plan_</w:t>
             </w:r>
             <w:r>
               <w:t>process_review</w:t>
@@ -48136,7 +49309,6 @@
               </w:rPr>
             </w:pPr>
             <w:r>
-              <w:lastRenderedPageBreak/>
               <w:t>{#cm_plan_verification}</w:t>
             </w:r>
             <w:r>
@@ -48148,11 +49320,7 @@
               <w:t></w:t>
             </w:r>
             <w:r>
-              <w:t>{/cm_plan_verification}{^cm_plan</w:t>
-            </w:r>
-            <w:r>
-              <w:lastRenderedPageBreak/>
-              <w:t>_verification}</w:t>
+              <w:t>{/cm_plan_verification}{^cm_plan_verification}</w:t>
             </w:r>
             <w:r>
               <w:rPr>
@@ -48197,7 +49365,6 @@
               </w:rPr>
             </w:pPr>
             <w:r>
-              <w:lastRenderedPageBreak/>
               <w:t>{#cm_plan_prepub_review}</w:t>
             </w:r>
             <w:r>
@@ -48209,11 +49376,7 @@
               <w:t></w:t>
             </w:r>
             <w:r>
-              <w:t>{/cm_plan_prepub_review}{^cm_plan_prep</w:t>
-            </w:r>
-            <w:r>
-              <w:lastRenderedPageBreak/>
-              <w:t>ub_review}</w:t>
+              <w:t>{/cm_plan_prepub_review}{^cm_plan_prepub_review}</w:t>
             </w:r>
             <w:r>
               <w:rPr>
@@ -48258,7 +49421,6 @@
               </w:rPr>
             </w:pPr>
             <w:r>
-              <w:lastRenderedPageBreak/>
               <w:t>{#cm_plan_final_delivery}</w:t>
             </w:r>
             <w:r>
@@ -48270,11 +49432,7 @@
               <w:t></w:t>
             </w:r>
             <w:r>
-              <w:t>{/cm_plan_fin</w:t>
-            </w:r>
-            <w:r>
-              <w:lastRenderedPageBreak/>
-              <w:t>al_delivery}{^cm_plan_final_delivery}</w:t>
+              <w:t>{/cm_plan_final_delivery}{^cm_plan_final_delivery}</w:t>
             </w:r>
             <w:r>
               <w:rPr>
@@ -48288,6 +49446,7 @@
             </w:r>
             <w:proofErr w:type="spellStart"/>
             <w:r>
+              <w:lastRenderedPageBreak/>
               <w:t>cm_plan_final_delivery</w:t>
             </w:r>
             <w:proofErr w:type="spellEnd"/>
@@ -48922,23 +50081,7 @@
           <w:sz w:val="20"/>
           <w:szCs w:val="20"/>
         </w:rPr>
-        <w:t xml:space="preserve">SIRs included in the untailored TMCR format represent the minimum tailoring requirements that must be included in </w:t>
-      </w:r>
-      <w:proofErr w:type="gramStart"/>
-      <w:r>
-        <w:rPr>
-          <w:sz w:val="20"/>
-          <w:szCs w:val="20"/>
-        </w:rPr>
-        <w:t>the</w:t>
-      </w:r>
-      <w:proofErr w:type="gramEnd"/>
-      <w:r>
-        <w:rPr>
-          <w:sz w:val="20"/>
-          <w:szCs w:val="20"/>
-        </w:rPr>
-        <w:t xml:space="preserve"> final contract, </w:t>
+        <w:t xml:space="preserve">SIRs included in the untailored TMCR format represent the minimum tailoring requirements that must be included in the final contract, </w:t>
       </w:r>
       <w:r>
         <w:rPr>
@@ -49622,15 +50765,7 @@
           <w:sz w:val="20"/>
           <w:szCs w:val="20"/>
         </w:rPr>
-        <w:t>graphics_</w:t>
-      </w:r>
-      <w:r>
-        <w:rPr>
-          <w:rFonts w:eastAsia="Wingdings"/>
-          <w:sz w:val="20"/>
-          <w:szCs w:val="20"/>
-        </w:rPr>
-        <w:t>cgm</w:t>
+        <w:t>graphics_cgm</w:t>
       </w:r>
       <w:proofErr w:type="spellEnd"/>
       <w:r>
@@ -49776,41 +50911,25 @@
           <w:sz w:val="20"/>
           <w:szCs w:val="20"/>
         </w:rPr>
-        <w:t>graphics_</w:t>
-      </w:r>
+        <w:t>graphics_cgm</w:t>
+      </w:r>
+      <w:proofErr w:type="spellEnd"/>
       <w:r>
         <w:rPr>
           <w:rFonts w:eastAsia="Wingdings"/>
           <w:sz w:val="20"/>
           <w:szCs w:val="20"/>
         </w:rPr>
-        <w:t>cgm</w:t>
-      </w:r>
-      <w:proofErr w:type="spellEnd"/>
+        <w:t>}{#</w:t>
+      </w:r>
+      <w:proofErr w:type="spellStart"/>
       <w:r>
         <w:rPr>
           <w:rFonts w:eastAsia="Wingdings"/>
           <w:sz w:val="20"/>
           <w:szCs w:val="20"/>
         </w:rPr>
-        <w:t>}{#</w:t>
-      </w:r>
-      <w:proofErr w:type="spellStart"/>
-      <w:r>
-        <w:rPr>
-          <w:rFonts w:eastAsia="Wingdings"/>
-          <w:sz w:val="20"/>
-          <w:szCs w:val="20"/>
-        </w:rPr>
-        <w:t>graphics_</w:t>
-      </w:r>
-      <w:r>
-        <w:rPr>
-          <w:rFonts w:eastAsia="Wingdings"/>
-          <w:sz w:val="20"/>
-          <w:szCs w:val="20"/>
-        </w:rPr>
-        <w:t>dwg</w:t>
+        <w:t>graphics_dwg</w:t>
       </w:r>
       <w:proofErr w:type="spellEnd"/>
       <w:r>
@@ -49947,15 +51066,7 @@
           <w:sz w:val="20"/>
           <w:szCs w:val="20"/>
         </w:rPr>
-        <w:t>graphics_</w:t>
-      </w:r>
-      <w:r>
-        <w:rPr>
-          <w:rFonts w:eastAsia="Wingdings"/>
-          <w:sz w:val="20"/>
-          <w:szCs w:val="20"/>
-        </w:rPr>
-        <w:t>jpg</w:t>
+        <w:t>graphics_jpg</w:t>
       </w:r>
       <w:proofErr w:type="spellEnd"/>
       <w:r>
@@ -50060,41 +51171,25 @@
           <w:sz w:val="20"/>
           <w:szCs w:val="20"/>
         </w:rPr>
-        <w:t>graphics_</w:t>
-      </w:r>
+        <w:t>graphics_jpg</w:t>
+      </w:r>
+      <w:proofErr w:type="spellEnd"/>
       <w:r>
         <w:rPr>
           <w:rFonts w:eastAsia="Wingdings"/>
           <w:sz w:val="20"/>
           <w:szCs w:val="20"/>
         </w:rPr>
-        <w:t>jpg</w:t>
-      </w:r>
-      <w:proofErr w:type="spellEnd"/>
+        <w:t>}{#</w:t>
+      </w:r>
+      <w:proofErr w:type="spellStart"/>
       <w:r>
         <w:rPr>
           <w:rFonts w:eastAsia="Wingdings"/>
           <w:sz w:val="20"/>
           <w:szCs w:val="20"/>
         </w:rPr>
-        <w:t>}{#</w:t>
-      </w:r>
-      <w:proofErr w:type="spellStart"/>
-      <w:r>
-        <w:rPr>
-          <w:rFonts w:eastAsia="Wingdings"/>
-          <w:sz w:val="20"/>
-          <w:szCs w:val="20"/>
-        </w:rPr>
-        <w:t>graphics_</w:t>
-      </w:r>
-      <w:r>
-        <w:rPr>
-          <w:rFonts w:eastAsia="Wingdings"/>
-          <w:sz w:val="20"/>
-          <w:szCs w:val="20"/>
-        </w:rPr>
-        <w:t>png</w:t>
+        <w:t>graphics_png</w:t>
       </w:r>
       <w:proofErr w:type="spellEnd"/>
       <w:r>
@@ -50192,41 +51287,25 @@
           <w:sz w:val="20"/>
           <w:szCs w:val="20"/>
         </w:rPr>
-        <w:t>graphics_</w:t>
-      </w:r>
+        <w:t>graphics_png</w:t>
+      </w:r>
+      <w:proofErr w:type="spellEnd"/>
       <w:r>
         <w:rPr>
           <w:rFonts w:eastAsia="Wingdings"/>
           <w:sz w:val="20"/>
           <w:szCs w:val="20"/>
         </w:rPr>
-        <w:t>png</w:t>
-      </w:r>
-      <w:proofErr w:type="spellEnd"/>
+        <w:t>}{#</w:t>
+      </w:r>
+      <w:proofErr w:type="spellStart"/>
       <w:r>
         <w:rPr>
           <w:rFonts w:eastAsia="Wingdings"/>
           <w:sz w:val="20"/>
           <w:szCs w:val="20"/>
         </w:rPr>
-        <w:t>}{#</w:t>
-      </w:r>
-      <w:proofErr w:type="spellStart"/>
-      <w:r>
-        <w:rPr>
-          <w:rFonts w:eastAsia="Wingdings"/>
-          <w:sz w:val="20"/>
-          <w:szCs w:val="20"/>
-        </w:rPr>
-        <w:t>graphics_</w:t>
-      </w:r>
-      <w:r>
-        <w:rPr>
-          <w:rFonts w:eastAsia="Wingdings"/>
-          <w:sz w:val="20"/>
-          <w:szCs w:val="20"/>
-        </w:rPr>
-        <w:t>bmp</w:t>
+        <w:t>graphics_bmp</w:t>
       </w:r>
       <w:proofErr w:type="spellEnd"/>
       <w:r>
@@ -50323,15 +51402,7 @@
           <w:sz w:val="20"/>
           <w:szCs w:val="20"/>
         </w:rPr>
-        <w:t>graphics_</w:t>
-      </w:r>
-      <w:r>
-        <w:rPr>
-          <w:rFonts w:eastAsia="Wingdings"/>
-          <w:sz w:val="20"/>
-          <w:szCs w:val="20"/>
-        </w:rPr>
-        <w:t>svg</w:t>
+        <w:t>graphics_svg</w:t>
       </w:r>
       <w:proofErr w:type="spellEnd"/>
       <w:r>
@@ -50391,33 +51462,70 @@
     <w:p>
       <w:pPr>
         <w:spacing w:before="120"/>
-      </w:pPr>
-      <w:r>
         <w:rPr>
           <w:rFonts w:eastAsia="Wingdings"/>
           <w:sz w:val="20"/>
           <w:szCs w:val="20"/>
         </w:rPr>
-        <w:t>{/</w:t>
-      </w:r>
-      <w:proofErr w:type="spellStart"/>
+      </w:pPr>
       <w:r>
         <w:rPr>
           <w:rFonts w:eastAsia="Wingdings"/>
           <w:sz w:val="20"/>
           <w:szCs w:val="20"/>
         </w:rPr>
-        <w:t>graphics_svg</w:t>
-      </w:r>
-      <w:proofErr w:type="spellEnd"/>
+        <w:t>{/</w:t>
+      </w:r>
+      <w:proofErr w:type="spellStart"/>
       <w:r>
         <w:rPr>
           <w:rFonts w:eastAsia="Wingdings"/>
           <w:sz w:val="20"/>
           <w:szCs w:val="20"/>
         </w:rPr>
+        <w:t>graphics_svg</w:t>
+      </w:r>
+      <w:proofErr w:type="spellEnd"/>
+      <w:r>
+        <w:rPr>
+          <w:rFonts w:eastAsia="Wingdings"/>
+          <w:sz w:val="20"/>
+          <w:szCs w:val="20"/>
+        </w:rPr>
         <w:t>}</w:t>
       </w:r>
+    </w:p>
+    <w:p>
+      <w:pPr>
+        <w:rPr>
+          <w:color w:val="FF0000"/>
+        </w:rPr>
+      </w:pPr>
+      <w:r>
+        <w:rPr>
+          <w:color w:val="FF0000"/>
+        </w:rPr>
+        <w:t>{/</w:t>
+      </w:r>
+      <w:proofErr w:type="spellStart"/>
+      <w:r>
+        <w:rPr>
+          <w:color w:val="FF0000"/>
+        </w:rPr>
+        <w:t>wizardOptions</w:t>
+      </w:r>
+      <w:proofErr w:type="spellEnd"/>
+      <w:r>
+        <w:rPr>
+          <w:color w:val="FF0000"/>
+        </w:rPr>
+        <w:t>}</w:t>
+      </w:r>
+    </w:p>
+    <w:p>
+      <w:pPr>
+        <w:spacing w:before="120"/>
+      </w:pPr>
     </w:p>
     <w:p>
       <w:pPr>
@@ -50432,10 +51540,44 @@
       </w:r>
       <w:r>
         <w:rPr>
+          <w:color w:val="FF0000"/>
+        </w:rPr>
+        <w:lastRenderedPageBreak/>
+        <w:t>{#</w:t>
+      </w:r>
+      <w:proofErr w:type="spellStart"/>
+      <w:r>
+        <w:rPr>
+          <w:color w:val="FF0000"/>
+        </w:rPr>
+        <w:t>tmcr_type</w:t>
+      </w:r>
+      <w:proofErr w:type="spellEnd"/>
+      <w:r>
+        <w:rPr>
+          <w:color w:val="FF0000"/>
+        </w:rPr>
+        <w:t xml:space="preserve"> == “S1000D” &amp;&amp; </w:t>
+      </w:r>
+      <w:proofErr w:type="spellStart"/>
+      <w:r>
+        <w:rPr>
+          <w:color w:val="FF0000"/>
+        </w:rPr>
+        <w:t>new_revision</w:t>
+      </w:r>
+      <w:proofErr w:type="spellEnd"/>
+      <w:r>
+        <w:rPr>
+          <w:color w:val="FF0000"/>
+        </w:rPr>
+        <w:t>== “new”}</w:t>
+      </w:r>
+      <w:r>
+        <w:rPr>
           <w:b/>
           <w:smallCaps/>
         </w:rPr>
-        <w:lastRenderedPageBreak/>
         <w:t>Attachment 2</w:t>
       </w:r>
     </w:p>
@@ -51153,10 +52295,10 @@
       <w:pPr>
         <w:numPr>
           <w:ilvl w:val="0"/>
-          <w:numId w:val="11"/>
+          <w:numId w:val="10"/>
         </w:numPr>
-        <w:spacing w:line="360" w:lineRule="auto"/>
-        <w:ind w:right="-180"/>
+        <w:spacing w:before="120" w:line="360" w:lineRule="auto"/>
+        <w:ind w:left="0" w:right="-180" w:firstLine="0"/>
       </w:pPr>
       <w:r>
         <w:t xml:space="preserve">COUNTRY CODES (For CSTO/FMS manuals): </w:t>
@@ -51172,9 +52314,9 @@
       <w:pPr>
         <w:numPr>
           <w:ilvl w:val="0"/>
-          <w:numId w:val="11"/>
+          <w:numId w:val="10"/>
         </w:numPr>
-        <w:spacing w:line="360" w:lineRule="auto"/>
+        <w:spacing w:before="120" w:line="360" w:lineRule="auto"/>
         <w:ind w:left="0" w:right="-180" w:firstLine="0"/>
       </w:pPr>
       <w:r>
@@ -51195,42 +52337,38 @@
           <w:color w:val="FF0000"/>
           <w:u w:val="single"/>
         </w:rPr>
-        <w:t>* = Mandatory Field</w:t>
+        <w:t xml:space="preserve">* = Mandatory </w:t>
+      </w:r>
+      <w:proofErr w:type="gramStart"/>
+      <w:r>
+        <w:rPr>
+          <w:b/>
+          <w:color w:val="FF0000"/>
+          <w:u w:val="single"/>
+        </w:rPr>
+        <w:t>Field</w:t>
+      </w:r>
+      <w:r>
+        <w:rPr>
+          <w:b/>
+          <w:color w:val="FF0000"/>
+          <w:u w:val="single"/>
+        </w:rPr>
+        <w:t>{</w:t>
+      </w:r>
+      <w:proofErr w:type="gramEnd"/>
+      <w:r>
+        <w:rPr>
+          <w:b/>
+          <w:color w:val="FF0000"/>
+          <w:u w:val="single"/>
+        </w:rPr>
+        <w:t>/}</w:t>
       </w:r>
     </w:p>
-    <w:p>
-      <w:pPr>
-        <w:rPr>
-          <w:color w:val="FF0000"/>
-        </w:rPr>
-      </w:pPr>
-      <w:r>
-        <w:rPr>
-          <w:color w:val="FF0000"/>
-        </w:rPr>
-        <w:lastRenderedPageBreak/>
-        <w:t>{/</w:t>
-      </w:r>
-      <w:proofErr w:type="spellStart"/>
-      <w:r>
-        <w:rPr>
-          <w:color w:val="FF0000"/>
-        </w:rPr>
-        <w:t>wizardOptions</w:t>
-      </w:r>
-      <w:proofErr w:type="spellEnd"/>
-      <w:r>
-        <w:rPr>
-          <w:color w:val="FF0000"/>
-        </w:rPr>
-        <w:t>}</w:t>
-      </w:r>
-    </w:p>
-    <w:p/>
     <w:sectPr>
-      <w:headerReference w:type="default" r:id="rId18"/>
-      <w:footerReference w:type="default" r:id="rId19"/>
-      <w:headerReference w:type="first" r:id="rId20"/>
+      <w:footerReference w:type="default" r:id="rId18"/>
+      <w:headerReference w:type="first" r:id="rId19"/>
       <w:pgSz w:w="12240" w:h="15840" w:code="1"/>
       <w:pgMar w:top="994" w:right="1008" w:bottom="720" w:left="1152" w:header="432" w:footer="432" w:gutter="0"/>
       <w:pgNumType w:start="1"/>
@@ -51283,7 +52421,7 @@
       <w:rPr>
         <w:noProof/>
       </w:rPr>
-      <w:t>21</w:t>
+      <w:t>11</w:t>
     </w:r>
     <w:r>
       <w:rPr>
@@ -51325,88 +52463,6 @@
 </file>
 
 <file path=word/header1.xml><?xml version="1.0" encoding="utf-8"?>
-<w:hdr xmlns:wpc="http://schemas.microsoft.com/office/word/2010/wordprocessingCanvas" xmlns:cx="http://schemas.microsoft.com/office/drawing/2014/chartex" xmlns:cx1="http://schemas.microsoft.com/office/drawing/2015/9/8/chartex" xmlns:mc="http://schemas.openxmlformats.org/markup-compatibility/2006" xmlns:o="urn:schemas-microsoft-com:office:office" xmlns:r="http://schemas.openxmlformats.org/officeDocument/2006/relationships" xmlns:m="http://schemas.openxmlformats.org/officeDocument/2006/math" xmlns:v="urn:schemas-microsoft-com:vml" xmlns:wp14="http://schemas.microsoft.com/office/word/2010/wordprocessingDrawing" xmlns:wp="http://schemas.openxmlformats.org/drawingml/2006/wordprocessingDrawing" xmlns:w10="urn:schemas-microsoft-com:office:word" xmlns:w="http://schemas.openxmlformats.org/wordprocessingml/2006/main" xmlns:w14="http://schemas.microsoft.com/office/word/2010/wordml" xmlns:w15="http://schemas.microsoft.com/office/word/2012/wordml" xmlns:w16se="http://schemas.microsoft.com/office/word/2015/wordml/symex" xmlns:wpg="http://schemas.microsoft.com/office/word/2010/wordprocessingGroup" xmlns:wpi="http://schemas.microsoft.com/office/word/2010/wordprocessingInk" xmlns:wne="http://schemas.microsoft.com/office/word/2006/wordml" xmlns:wps="http://schemas.microsoft.com/office/word/2010/wordprocessingShape" mc:Ignorable="w14 w15 w16se wp14">
-  <w:p>
-    <w:pPr>
-      <w:pStyle w:val="Header"/>
-      <w:tabs>
-        <w:tab w:val="left" w:pos="7200"/>
-      </w:tabs>
-      <w:rPr>
-        <w:b/>
-      </w:rPr>
-    </w:pPr>
-    <w:r>
-      <w:rPr>
-        <w:b/>
-        <w:sz w:val="28"/>
-      </w:rPr>
-      <w:t>TM-86-01</w:t>
-    </w:r>
-    <w:r>
-      <w:rPr>
-        <w:b/>
-        <w:sz w:val="28"/>
-      </w:rPr>
-      <w:t>R</w:t>
-    </w:r>
-    <w:r>
-      <w:rPr>
-        <w:b/>
-        <w:sz w:val="28"/>
-      </w:rPr>
-      <w:t xml:space="preserve">   </w:t>
-    </w:r>
-    <w:r>
-      <w:rPr>
-        <w:b/>
-        <w:sz w:val="28"/>
-      </w:rPr>
-      <w:t>15 APRIL 2021</w:t>
-    </w:r>
-    <w:r>
-      <w:rPr>
-        <w:b/>
-        <w:sz w:val="28"/>
-      </w:rPr>
-      <w:tab/>
-    </w:r>
-    <w:r>
-      <w:rPr>
-        <w:b/>
-        <w:sz w:val="28"/>
-      </w:rPr>
-      <w:tab/>
-      <w:t xml:space="preserve"> </w:t>
-    </w:r>
-    <w:r>
-      <w:rPr>
-        <w:b/>
-        <w:sz w:val="28"/>
-      </w:rPr>
-      <w:t>1-0</w:t>
-    </w:r>
-    <w:r>
-      <w:rPr>
-        <w:b/>
-        <w:sz w:val="28"/>
-      </w:rPr>
-      <w:t>2: S1000D/IETM</w:t>
-    </w:r>
-    <w:r>
-      <w:rPr>
-        <w:b/>
-        <w:sz w:val="28"/>
-      </w:rPr>
-      <w:t xml:space="preserve"> </w:t>
-    </w:r>
-  </w:p>
-  <w:p/>
-  <w:p/>
-</w:hdr>
-</file>
-
-<file path=word/header2.xml><?xml version="1.0" encoding="utf-8"?>
 <w:hdr xmlns:wpc="http://schemas.microsoft.com/office/word/2010/wordprocessingCanvas" xmlns:cx="http://schemas.microsoft.com/office/drawing/2014/chartex" xmlns:cx1="http://schemas.microsoft.com/office/drawing/2015/9/8/chartex" xmlns:mc="http://schemas.openxmlformats.org/markup-compatibility/2006" xmlns:o="urn:schemas-microsoft-com:office:office" xmlns:r="http://schemas.openxmlformats.org/officeDocument/2006/relationships" xmlns:m="http://schemas.openxmlformats.org/officeDocument/2006/math" xmlns:v="urn:schemas-microsoft-com:vml" xmlns:wp14="http://schemas.microsoft.com/office/word/2010/wordprocessingDrawing" xmlns:wp="http://schemas.openxmlformats.org/drawingml/2006/wordprocessingDrawing" xmlns:w10="urn:schemas-microsoft-com:office:word" xmlns:w="http://schemas.openxmlformats.org/wordprocessingml/2006/main" xmlns:w14="http://schemas.microsoft.com/office/word/2010/wordml" xmlns:w15="http://schemas.microsoft.com/office/word/2012/wordml" xmlns:w16se="http://schemas.microsoft.com/office/word/2015/wordml/symex" xmlns:wpg="http://schemas.microsoft.com/office/word/2010/wordprocessingGroup" xmlns:wpi="http://schemas.microsoft.com/office/word/2010/wordprocessingInk" xmlns:wne="http://schemas.microsoft.com/office/word/2006/wordml" xmlns:wps="http://schemas.microsoft.com/office/word/2010/wordprocessingShape" mc:Ignorable="w14 w15 w16se wp14">
   <w:p>
     <w:pPr>
@@ -51607,7 +52663,7 @@
   <w:abstractNum w:abstractNumId="2" w15:restartNumberingAfterBreak="0">
     <w:nsid w:val="12172ABC"/>
     <w:multiLevelType w:val="singleLevel"/>
-    <w:tmpl w:val="9516D7AE"/>
+    <w:tmpl w:val="DC9A91B4"/>
     <w:lvl w:ilvl="0">
       <w:start w:val="1"/>
       <w:numFmt w:val="decimal"/>
@@ -51620,12 +52676,33 @@
         <w:ind w:left="360" w:hanging="360"/>
       </w:pPr>
       <w:rPr>
+        <w:rFonts w:hint="default"/>
         <w:b w:val="0"/>
         <w:color w:val="000000"/>
       </w:rPr>
     </w:lvl>
   </w:abstractNum>
   <w:abstractNum w:abstractNumId="3" w15:restartNumberingAfterBreak="0">
+    <w:nsid w:val="12C07175"/>
+    <w:multiLevelType w:val="singleLevel"/>
+    <w:tmpl w:val="ACDA94CA"/>
+    <w:lvl w:ilvl="0">
+      <w:start w:val="21"/>
+      <w:numFmt w:val="decimal"/>
+      <w:lvlText w:val="%1."/>
+      <w:lvlJc w:val="left"/>
+      <w:pPr>
+        <w:tabs>
+          <w:tab w:val="num" w:pos="360"/>
+        </w:tabs>
+        <w:ind w:left="360" w:hanging="360"/>
+      </w:pPr>
+      <w:rPr>
+        <w:rFonts w:hint="default"/>
+      </w:rPr>
+    </w:lvl>
+  </w:abstractNum>
+  <w:abstractNum w:abstractNumId="4" w15:restartNumberingAfterBreak="0">
     <w:nsid w:val="27A47FC2"/>
     <w:multiLevelType w:val="hybridMultilevel"/>
     <w:tmpl w:val="22600730"/>
@@ -51738,7 +52815,7 @@
       </w:rPr>
     </w:lvl>
   </w:abstractNum>
-  <w:abstractNum w:abstractNumId="4" w15:restartNumberingAfterBreak="0">
+  <w:abstractNum w:abstractNumId="5" w15:restartNumberingAfterBreak="0">
     <w:nsid w:val="2C4D47BC"/>
     <w:multiLevelType w:val="singleLevel"/>
     <w:tmpl w:val="ACDA94CA"/>
@@ -51758,7 +52835,7 @@
       </w:rPr>
     </w:lvl>
   </w:abstractNum>
-  <w:abstractNum w:abstractNumId="5" w15:restartNumberingAfterBreak="0">
+  <w:abstractNum w:abstractNumId="6" w15:restartNumberingAfterBreak="0">
     <w:nsid w:val="33CA158C"/>
     <w:multiLevelType w:val="hybridMultilevel"/>
     <w:tmpl w:val="A6024B80"/>
@@ -51871,7 +52948,7 @@
       </w:rPr>
     </w:lvl>
   </w:abstractNum>
-  <w:abstractNum w:abstractNumId="6" w15:restartNumberingAfterBreak="0">
+  <w:abstractNum w:abstractNumId="7" w15:restartNumberingAfterBreak="0">
     <w:nsid w:val="36D53800"/>
     <w:multiLevelType w:val="hybridMultilevel"/>
     <w:tmpl w:val="3CA4E692"/>
@@ -51957,11 +53034,11 @@
       </w:pPr>
     </w:lvl>
   </w:abstractNum>
-  <w:abstractNum w:abstractNumId="7" w15:restartNumberingAfterBreak="0">
+  <w:abstractNum w:abstractNumId="8" w15:restartNumberingAfterBreak="0">
     <w:nsid w:val="4468064D"/>
     <w:multiLevelType w:val="hybridMultilevel"/>
-    <w:tmpl w:val="1430D2BC"/>
-    <w:lvl w:ilvl="0" w:tplc="0409000F">
+    <w:tmpl w:val="071E6D68"/>
+    <w:lvl w:ilvl="0" w:tplc="60E2275A">
       <w:start w:val="1"/>
       <w:numFmt w:val="decimal"/>
       <w:lvlText w:val="%1."/>
@@ -51969,6 +53046,9 @@
       <w:pPr>
         <w:ind w:left="360" w:hanging="360"/>
       </w:pPr>
+      <w:rPr>
+        <w:rFonts w:hint="default"/>
+      </w:rPr>
     </w:lvl>
     <w:lvl w:ilvl="1" w:tplc="04090019">
       <w:start w:val="1"/>
@@ -52047,7 +53127,7 @@
       </w:pPr>
     </w:lvl>
   </w:abstractNum>
-  <w:abstractNum w:abstractNumId="8" w15:restartNumberingAfterBreak="0">
+  <w:abstractNum w:abstractNumId="9" w15:restartNumberingAfterBreak="0">
     <w:nsid w:val="527E7A41"/>
     <w:multiLevelType w:val="singleLevel"/>
     <w:tmpl w:val="620007FC"/>
@@ -52064,7 +53144,7 @@
       </w:pPr>
     </w:lvl>
   </w:abstractNum>
-  <w:abstractNum w:abstractNumId="9" w15:restartNumberingAfterBreak="0">
+  <w:abstractNum w:abstractNumId="10" w15:restartNumberingAfterBreak="0">
     <w:nsid w:val="547C68C5"/>
     <w:multiLevelType w:val="hybridMultilevel"/>
     <w:tmpl w:val="72C699EC"/>
@@ -52177,7 +53257,7 @@
       </w:rPr>
     </w:lvl>
   </w:abstractNum>
-  <w:abstractNum w:abstractNumId="10" w15:restartNumberingAfterBreak="0">
+  <w:abstractNum w:abstractNumId="11" w15:restartNumberingAfterBreak="0">
     <w:nsid w:val="757C6316"/>
     <w:multiLevelType w:val="multilevel"/>
     <w:tmpl w:val="79925A58"/>
@@ -52272,7 +53352,7 @@
       </w:pPr>
     </w:lvl>
   </w:abstractNum>
-  <w:abstractNum w:abstractNumId="11" w15:restartNumberingAfterBreak="0">
+  <w:abstractNum w:abstractNumId="12" w15:restartNumberingAfterBreak="0">
     <w:nsid w:val="7D767123"/>
     <w:multiLevelType w:val="hybridMultilevel"/>
     <w:tmpl w:val="36BAEBCA"/>
@@ -52385,7 +53465,7 @@
       </w:rPr>
     </w:lvl>
   </w:abstractNum>
-  <w:abstractNum w:abstractNumId="12" w15:restartNumberingAfterBreak="0">
+  <w:abstractNum w:abstractNumId="13" w15:restartNumberingAfterBreak="0">
     <w:nsid w:val="7DD64179"/>
     <w:multiLevelType w:val="hybridMultilevel"/>
     <w:tmpl w:val="0F28C316"/>
@@ -52498,7 +53578,7 @@
       </w:rPr>
     </w:lvl>
   </w:abstractNum>
-  <w:abstractNum w:abstractNumId="13" w15:restartNumberingAfterBreak="0">
+  <w:abstractNum w:abstractNumId="14" w15:restartNumberingAfterBreak="0">
     <w:nsid w:val="7ECD59F0"/>
     <w:multiLevelType w:val="hybridMultilevel"/>
     <w:tmpl w:val="0A74685C"/>
@@ -52585,7 +53665,7 @@
     </w:lvl>
   </w:abstractNum>
   <w:num w:numId="1">
-    <w:abstractNumId w:val="10"/>
+    <w:abstractNumId w:val="11"/>
   </w:num>
   <w:num w:numId="2">
     <w:abstractNumId w:val="0"/>
@@ -52606,43 +53686,46 @@
     </w:lvlOverride>
   </w:num>
   <w:num w:numId="3">
-    <w:abstractNumId w:val="8"/>
+    <w:abstractNumId w:val="9"/>
     <w:lvlOverride w:ilvl="0">
       <w:startOverride w:val="1"/>
     </w:lvlOverride>
   </w:num>
   <w:num w:numId="4">
-    <w:abstractNumId w:val="5"/>
+    <w:abstractNumId w:val="6"/>
   </w:num>
   <w:num w:numId="5">
-    <w:abstractNumId w:val="3"/>
+    <w:abstractNumId w:val="4"/>
   </w:num>
   <w:num w:numId="6">
-    <w:abstractNumId w:val="12"/>
+    <w:abstractNumId w:val="13"/>
   </w:num>
   <w:num w:numId="7">
     <w:abstractNumId w:val="1"/>
   </w:num>
   <w:num w:numId="8">
-    <w:abstractNumId w:val="9"/>
+    <w:abstractNumId w:val="10"/>
   </w:num>
   <w:num w:numId="9">
-    <w:abstractNumId w:val="11"/>
+    <w:abstractNumId w:val="12"/>
   </w:num>
   <w:num w:numId="10">
     <w:abstractNumId w:val="2"/>
   </w:num>
   <w:num w:numId="11">
-    <w:abstractNumId w:val="4"/>
+    <w:abstractNumId w:val="5"/>
   </w:num>
   <w:num w:numId="12">
+    <w:abstractNumId w:val="8"/>
+  </w:num>
+  <w:num w:numId="13">
     <w:abstractNumId w:val="7"/>
   </w:num>
-  <w:num w:numId="13">
-    <w:abstractNumId w:val="6"/>
+  <w:num w:numId="14">
+    <w:abstractNumId w:val="14"/>
   </w:num>
-  <w:num w:numId="14">
-    <w:abstractNumId w:val="13"/>
+  <w:num w:numId="15">
+    <w:abstractNumId w:val="3"/>
   </w:num>
   <w:numIdMacAtCleanup w:val="14"/>
 </w:numbering>
@@ -53765,6 +54848,16 @@
       <w:szCs w:val="22"/>
     </w:rPr>
   </w:style>
+  <w:style w:type="character" w:customStyle="1" w:styleId="normaltextrun">
+    <w:name w:val="normaltextrun"/>
+    <w:basedOn w:val="DefaultParagraphFont"/>
+    <w:rsid w:val="00BA30E0"/>
+  </w:style>
+  <w:style w:type="character" w:customStyle="1" w:styleId="eop">
+    <w:name w:val="eop"/>
+    <w:basedOn w:val="DefaultParagraphFont"/>
+    <w:rsid w:val="00BA30E0"/>
+  </w:style>
 </w:styles>
 </file>
 
@@ -54300,7 +55393,7 @@
 </file>
 
 <file path=customXml/itemProps5.xml><?xml version="1.0" encoding="utf-8"?>
-<ds:datastoreItem xmlns:ds="http://schemas.openxmlformats.org/officeDocument/2006/customXml" ds:itemID="{B41F8BE8-4310-4CD9-94A6-E1ACA04CA50E}">
+<ds:datastoreItem xmlns:ds="http://schemas.openxmlformats.org/officeDocument/2006/customXml" ds:itemID="{48BB9FC3-6D72-40C4-A1B2-C9FEE0DC0E15}">
   <ds:schemaRefs>
     <ds:schemaRef ds:uri="http://schemas.openxmlformats.org/officeDocument/2006/bibliography"/>
   </ds:schemaRefs>

</xml_diff>

<commit_message>
added conversion specific questions to wizard
</commit_message>
<xml_diff>
--- a/public/TMCR_Template.docx
+++ b/public/TMCR_Template.docx
@@ -4,44 +4,52 @@
   <w:body>
     <w:p>
       <w:pPr>
-        <w:pStyle w:val="Heading2"/>
+        <w:pStyle w:val="Heading1"/>
+      </w:pPr>
+      <w:r>
         <w:rPr>
           <w:color w:val="FF0000"/>
         </w:rPr>
+        <w:t>{#</w:t>
+      </w:r>
+      <w:proofErr w:type="spellStart"/>
+      <w:r>
+        <w:rPr>
+          <w:color w:val="FF0000"/>
+        </w:rPr>
+        <w:t>wizardOptions</w:t>
+      </w:r>
+      <w:proofErr w:type="spellEnd"/>
+      <w:r>
+        <w:rPr>
+          <w:color w:val="FF0000"/>
+        </w:rPr>
+        <w:t>}</w:t>
+      </w:r>
+    </w:p>
+    <w:p>
+      <w:pPr>
+        <w:pStyle w:val="Heading1"/>
+        <w:jc w:val="center"/>
       </w:pPr>
       <w:r>
-        <w:rPr>
-          <w:color w:val="FF0000"/>
-        </w:rPr>
-        <w:t>{#</w:t>
-      </w:r>
-      <w:proofErr w:type="spellStart"/>
-      <w:r>
-        <w:rPr>
-          <w:color w:val="FF0000"/>
-        </w:rPr>
-        <w:t>wizardOptions</w:t>
-      </w:r>
-      <w:proofErr w:type="spellEnd"/>
-      <w:r>
-        <w:rPr>
-          <w:color w:val="FF0000"/>
-        </w:rPr>
-        <w:t>}</w:t>
+        <w:t>Air Force Technical Manual Contract Requirements (TMCR)</w:t>
       </w:r>
     </w:p>
     <w:p>
       <w:pPr>
         <w:pStyle w:val="Heading2"/>
-        <w:rPr>
-          <w:rStyle w:val="normaltextrun"/>
-        </w:rPr>
       </w:pPr>
       <w:r>
-        <w:rPr>
-          <w:rStyle w:val="normaltextrun"/>
-        </w:rPr>
-        <w:t>Air Force Technical Manual Contract Requirements (TMCR)</w:t>
+        <w:t>{</w:t>
+      </w:r>
+      <w:proofErr w:type="spellStart"/>
+      <w:r>
+        <w:t>program_mod_system_name</w:t>
+      </w:r>
+      <w:proofErr w:type="spellEnd"/>
+      <w:r>
+        <w:t>}</w:t>
       </w:r>
     </w:p>
     <w:p>
@@ -52,10 +60,23 @@
           <w:spacing w:val="-2"/>
         </w:rPr>
       </w:pPr>
+    </w:p>
+    <w:p>
+      <w:r>
+        <w:t xml:space="preserve">ATTACHMENT </w:t>
+      </w:r>
       <w:r>
         <w:rPr>
           <w:color w:val="FF0000"/>
-          <w:spacing w:val="-2"/>
+        </w:rPr>
+        <w:t>{attachment}</w:t>
+      </w:r>
+      <w:r>
+        <w:t xml:space="preserve">, TO CDRL SEQUENCE NUMBER </w:t>
+      </w:r>
+      <w:r>
+        <w:rPr>
+          <w:color w:val="FF0000"/>
         </w:rPr>
         <w:t>{</w:t>
       </w:r>
@@ -63,111 +84,78 @@
       <w:r>
         <w:rPr>
           <w:color w:val="FF0000"/>
-          <w:spacing w:val="-2"/>
-        </w:rPr>
-        <w:t>program_mod_system_name</w:t>
+        </w:rPr>
+        <w:t>cdrl_sequence_number</w:t>
       </w:r>
       <w:proofErr w:type="spellEnd"/>
       <w:r>
         <w:rPr>
           <w:color w:val="FF0000"/>
-          <w:spacing w:val="-2"/>
+        </w:rPr>
+        <w:t>}</w:t>
+      </w:r>
+      <w:r>
+        <w:t xml:space="preserve">, EXHIBIT </w:t>
+      </w:r>
+      <w:r>
+        <w:rPr>
+          <w:color w:val="FF0000"/>
+        </w:rPr>
+        <w:t>{exhibit}</w:t>
+      </w:r>
+    </w:p>
+    <w:p>
+      <w:r>
+        <w:t xml:space="preserve">REQUEST FOR PROPOSAL/CONTRACT </w:t>
+      </w:r>
+      <w:r>
+        <w:rPr>
+          <w:color w:val="FF0000"/>
+        </w:rPr>
+        <w:t>{</w:t>
+      </w:r>
+      <w:proofErr w:type="spellStart"/>
+      <w:r>
+        <w:rPr>
+          <w:color w:val="FF0000"/>
+        </w:rPr>
+        <w:t>rfp_contract</w:t>
+      </w:r>
+      <w:proofErr w:type="spellEnd"/>
+      <w:r>
+        <w:rPr>
+          <w:color w:val="FF0000"/>
+        </w:rPr>
+        <w:t>}</w:t>
+      </w:r>
+      <w:r>
+        <w:t xml:space="preserve">, CLIN </w:t>
+      </w:r>
+      <w:r>
+        <w:rPr>
+          <w:color w:val="FF0000"/>
+        </w:rPr>
+        <w:t>{</w:t>
+      </w:r>
+      <w:proofErr w:type="spellStart"/>
+      <w:r>
+        <w:rPr>
+          <w:color w:val="FF0000"/>
+        </w:rPr>
+        <w:t>clin</w:t>
+      </w:r>
+      <w:proofErr w:type="spellEnd"/>
+      <w:r>
+        <w:rPr>
+          <w:color w:val="FF0000"/>
         </w:rPr>
         <w:t>}</w:t>
       </w:r>
     </w:p>
     <w:p>
       <w:pPr>
-        <w:jc w:val="center"/>
-        <w:rPr>
-          <w:color w:val="FF0000"/>
-          <w:spacing w:val="-2"/>
-        </w:rPr>
+        <w:jc w:val="right"/>
       </w:pPr>
-    </w:p>
-    <w:p>
-      <w:r>
-        <w:t xml:space="preserve">ATTACHMENT </w:t>
-      </w:r>
-      <w:r>
-        <w:rPr>
-          <w:color w:val="FF0000"/>
-        </w:rPr>
-        <w:t>{attachment}</w:t>
-      </w:r>
-      <w:r>
-        <w:t xml:space="preserve">, TO CDRL SEQUENCE NUMBER </w:t>
-      </w:r>
-      <w:r>
-        <w:rPr>
-          <w:color w:val="FF0000"/>
-        </w:rPr>
-        <w:t>{</w:t>
-      </w:r>
-      <w:proofErr w:type="spellStart"/>
-      <w:r>
-        <w:rPr>
-          <w:color w:val="FF0000"/>
-        </w:rPr>
-        <w:t>cdrl_sequence_number</w:t>
-      </w:r>
-      <w:proofErr w:type="spellEnd"/>
-      <w:r>
-        <w:rPr>
-          <w:color w:val="FF0000"/>
-        </w:rPr>
-        <w:t>}</w:t>
-      </w:r>
-    </w:p>
-    <w:p>
-      <w:r>
-        <w:t xml:space="preserve">REQUEST FOR PROPOSAL/CONTRACT </w:t>
-      </w:r>
-      <w:r>
-        <w:rPr>
-          <w:color w:val="FF0000"/>
-        </w:rPr>
-        <w:t>{</w:t>
-      </w:r>
-      <w:proofErr w:type="spellStart"/>
-      <w:r>
-        <w:rPr>
-          <w:color w:val="FF0000"/>
-        </w:rPr>
-        <w:t>rfp_contract</w:t>
-      </w:r>
-      <w:proofErr w:type="spellEnd"/>
-      <w:r>
-        <w:rPr>
-          <w:color w:val="FF0000"/>
-        </w:rPr>
-        <w:t>}</w:t>
-      </w:r>
-      <w:r>
-        <w:t xml:space="preserve">, CLIN </w:t>
-      </w:r>
-      <w:r>
-        <w:rPr>
-          <w:color w:val="FF0000"/>
-        </w:rPr>
-        <w:t>{</w:t>
-      </w:r>
-      <w:proofErr w:type="spellStart"/>
-      <w:r>
-        <w:rPr>
-          <w:color w:val="FF0000"/>
-        </w:rPr>
-        <w:t>clin</w:t>
-      </w:r>
-      <w:proofErr w:type="spellEnd"/>
-      <w:r>
-        <w:rPr>
-          <w:color w:val="FF0000"/>
-        </w:rPr>
-        <w:t>}</w:t>
-      </w:r>
-    </w:p>
-    <w:p>
       <w:r>
         <w:t xml:space="preserve">Date: </w:t>
       </w:r>
@@ -218,8 +206,9 @@
         <w:t>}</w:t>
       </w:r>
     </w:p>
-    <w:p/>
     <w:p>
+      <w:bookmarkStart w:id="0" w:name="_GoBack"/>
+      <w:bookmarkEnd w:id="0"/>
       <w:r>
         <w:t xml:space="preserve">TMCR TYPE: </w:t>
       </w:r>
@@ -470,46 +459,64 @@
         <w:rPr>
           <w:color w:val="FF0000"/>
         </w:rPr>
+        <w:t>new_</w:t>
+      </w:r>
+      <w:proofErr w:type="gramStart"/>
+      <w:r>
+        <w:rPr>
+          <w:color w:val="FF0000"/>
+        </w:rPr>
+        <w:t>revision</w:t>
+      </w:r>
+      <w:proofErr w:type="spellEnd"/>
+      <w:r>
+        <w:rPr>
+          <w:color w:val="FF0000"/>
+        </w:rPr>
+        <w:t xml:space="preserve"> </w:t>
+      </w:r>
+      <w:r>
+        <w:rPr>
+          <w:color w:val="FF0000"/>
+        </w:rPr>
+        <w:t>!</w:t>
+      </w:r>
+      <w:proofErr w:type="gramEnd"/>
+      <w:r>
+        <w:rPr>
+          <w:color w:val="FF0000"/>
+        </w:rPr>
+        <w:t>= “conversion”}</w:t>
+      </w:r>
+      <w:r>
+        <w:t>develop</w:t>
+      </w:r>
+      <w:r>
+        <w:rPr>
+          <w:color w:val="FF0000"/>
+        </w:rPr>
+        <w:t>{/}</w:t>
+      </w:r>
+      <w:r>
+        <w:rPr>
+          <w:color w:val="FF0000"/>
+        </w:rPr>
+        <w:t>{#</w:t>
+      </w:r>
+      <w:proofErr w:type="spellStart"/>
+      <w:r>
+        <w:rPr>
+          <w:color w:val="FF0000"/>
+        </w:rPr>
         <w:t>new_revision</w:t>
       </w:r>
       <w:proofErr w:type="spellEnd"/>
-      <w:proofErr w:type="gramStart"/>
       <w:r>
         <w:rPr>
           <w:color w:val="FF0000"/>
         </w:rPr>
-        <w:t>!=</w:t>
-      </w:r>
-      <w:proofErr w:type="gramEnd"/>
-      <w:r>
-        <w:rPr>
-          <w:color w:val="FF0000"/>
-        </w:rPr>
-        <w:t xml:space="preserve"> “conversion”}</w:t>
-      </w:r>
-      <w:r>
-        <w:t>develop</w:t>
-      </w:r>
-      <w:r>
-        <w:rPr>
-          <w:color w:val="FF0000"/>
-        </w:rPr>
-        <w:t>{/}</w:t>
-      </w:r>
-      <w:r>
-        <w:rPr>
-          <w:color w:val="FF0000"/>
-        </w:rPr>
-        <w:t>{#</w:t>
-      </w:r>
-      <w:proofErr w:type="spellStart"/>
-      <w:r>
-        <w:rPr>
-          <w:color w:val="FF0000"/>
-        </w:rPr>
-        <w:t>new_revision</w:t>
-      </w:r>
-      <w:proofErr w:type="spellEnd"/>
+        <w:t xml:space="preserve"> </w:t>
+      </w:r>
       <w:r>
         <w:rPr>
           <w:color w:val="FF0000"/>
@@ -793,6 +800,12 @@
         <w:rPr>
           <w:color w:val="FF0000"/>
         </w:rPr>
+        <w:t xml:space="preserve"> </w:t>
+      </w:r>
+      <w:r>
+        <w:rPr>
+          <w:color w:val="FF0000"/>
+        </w:rPr>
         <w:t>!</w:t>
       </w:r>
       <w:r>
@@ -909,6 +922,12 @@
         <w:t>new_revision</w:t>
       </w:r>
       <w:proofErr w:type="spellEnd"/>
+      <w:r>
+        <w:rPr>
+          <w:color w:val="FF0000"/>
+        </w:rPr>
+        <w:t xml:space="preserve"> </w:t>
+      </w:r>
       <w:r>
         <w:rPr>
           <w:color w:val="FF0000"/>
@@ -1124,28 +1143,34 @@
         <w:rPr>
           <w:color w:val="FF0000"/>
         </w:rPr>
-        <w:t>new_revision</w:t>
+        <w:t>new_</w:t>
+      </w:r>
+      <w:proofErr w:type="gramStart"/>
+      <w:r>
+        <w:rPr>
+          <w:color w:val="FF0000"/>
+        </w:rPr>
+        <w:t>revision</w:t>
       </w:r>
       <w:proofErr w:type="spellEnd"/>
-      <w:proofErr w:type="gramStart"/>
       <w:r>
         <w:rPr>
           <w:color w:val="FF0000"/>
         </w:rPr>
+        <w:t xml:space="preserve"> </w:t>
+      </w:r>
+      <w:r>
+        <w:rPr>
+          <w:color w:val="FF0000"/>
+        </w:rPr>
         <w:t>!</w:t>
       </w:r>
+      <w:proofErr w:type="gramEnd"/>
       <w:r>
         <w:rPr>
           <w:color w:val="FF0000"/>
         </w:rPr>
-        <w:t>=</w:t>
-      </w:r>
-      <w:proofErr w:type="gramEnd"/>
-      <w:r>
-        <w:rPr>
-          <w:color w:val="FF0000"/>
-        </w:rPr>
-        <w:t xml:space="preserve"> “conversion”}</w:t>
+        <w:t>= “conversion”}</w:t>
       </w:r>
       <w:r>
         <w:t>5</w:t>
@@ -1825,6 +1850,12 @@
         <w:rPr>
           <w:color w:val="FF0000"/>
         </w:rPr>
+        <w:t xml:space="preserve"> </w:t>
+      </w:r>
+      <w:r>
+        <w:rPr>
+          <w:color w:val="FF0000"/>
+        </w:rPr>
         <w:t>!= “conversion”</w:t>
       </w:r>
       <w:r>
@@ -1872,7 +1903,25 @@
         <w:rPr>
           <w:color w:val="FF0000"/>
         </w:rPr>
-        <w:t>== “conversion”</w:t>
+        <w:t xml:space="preserve"> </w:t>
+      </w:r>
+      <w:r>
+        <w:rPr>
+          <w:color w:val="FF0000"/>
+        </w:rPr>
+        <w:t>==</w:t>
+      </w:r>
+      <w:r>
+        <w:rPr>
+          <w:color w:val="FF0000"/>
+        </w:rPr>
+        <w:t xml:space="preserve"> </w:t>
+      </w:r>
+      <w:r>
+        <w:rPr>
+          <w:color w:val="FF0000"/>
+        </w:rPr>
+        <w:t>“conversion”</w:t>
       </w:r>
       <w:r>
         <w:rPr>
@@ -2094,6 +2143,12 @@
         <w:rPr>
           <w:color w:val="FF0000"/>
         </w:rPr>
+        <w:t xml:space="preserve"> </w:t>
+      </w:r>
+      <w:r>
+        <w:rPr>
+          <w:color w:val="FF0000"/>
+        </w:rPr>
         <w:t>!= “conversion”</w:t>
       </w:r>
       <w:r>
@@ -2137,6 +2192,12 @@
         <w:t>new_revision</w:t>
       </w:r>
       <w:proofErr w:type="spellEnd"/>
+      <w:r>
+        <w:rPr>
+          <w:color w:val="FF0000"/>
+        </w:rPr>
+        <w:t xml:space="preserve"> </w:t>
+      </w:r>
       <w:r>
         <w:rPr>
           <w:color w:val="FF0000"/>
@@ -2710,9 +2771,8 @@
           <w:sz w:val="24"/>
           <w:szCs w:val="24"/>
         </w:rPr>
-        <w:t>new_revision</w:t>
-      </w:r>
-      <w:proofErr w:type="spellEnd"/>
+        <w:t>new_</w:t>
+      </w:r>
       <w:proofErr w:type="gramStart"/>
       <w:r>
         <w:rPr>
@@ -2721,9 +2781,9 @@
           <w:sz w:val="24"/>
           <w:szCs w:val="24"/>
         </w:rPr>
-        <w:t>!=</w:t>
-      </w:r>
-      <w:proofErr w:type="gramEnd"/>
+        <w:t>revision</w:t>
+      </w:r>
+      <w:proofErr w:type="spellEnd"/>
       <w:r>
         <w:rPr>
           <w:rFonts w:ascii="Times New Roman" w:hAnsi="Times New Roman"/>
@@ -2731,15 +2791,7 @@
           <w:sz w:val="24"/>
           <w:szCs w:val="24"/>
         </w:rPr>
-        <w:t xml:space="preserve"> “conversion”}</w:t>
-      </w:r>
-      <w:r>
-        <w:rPr>
-          <w:rFonts w:ascii="Times New Roman" w:hAnsi="Times New Roman"/>
-          <w:sz w:val="24"/>
-          <w:szCs w:val="24"/>
-        </w:rPr>
-        <w:t>developed</w:t>
+        <w:t xml:space="preserve"> </w:t>
       </w:r>
       <w:r>
         <w:rPr>
@@ -2748,9 +2800,9 @@
           <w:sz w:val="24"/>
           <w:szCs w:val="24"/>
         </w:rPr>
-        <w:t>{/}{#</w:t>
-      </w:r>
-      <w:proofErr w:type="spellStart"/>
+        <w:t>!</w:t>
+      </w:r>
+      <w:proofErr w:type="gramEnd"/>
       <w:r>
         <w:rPr>
           <w:rFonts w:ascii="Times New Roman" w:hAnsi="Times New Roman"/>
@@ -2758,9 +2810,16 @@
           <w:sz w:val="24"/>
           <w:szCs w:val="24"/>
         </w:rPr>
-        <w:t>new_revision</w:t>
-      </w:r>
-      <w:proofErr w:type="spellEnd"/>
+        <w:t>= “conversion”}</w:t>
+      </w:r>
+      <w:r>
+        <w:rPr>
+          <w:rFonts w:ascii="Times New Roman" w:hAnsi="Times New Roman"/>
+          <w:sz w:val="24"/>
+          <w:szCs w:val="24"/>
+        </w:rPr>
+        <w:t>developed</w:t>
+      </w:r>
       <w:r>
         <w:rPr>
           <w:rFonts w:ascii="Times New Roman" w:hAnsi="Times New Roman"/>
@@ -2768,16 +2827,9 @@
           <w:sz w:val="24"/>
           <w:szCs w:val="24"/>
         </w:rPr>
-        <w:t>== “conversion”}</w:t>
-      </w:r>
-      <w:r>
-        <w:rPr>
-          <w:rFonts w:ascii="Times New Roman" w:hAnsi="Times New Roman"/>
-          <w:sz w:val="24"/>
-          <w:szCs w:val="24"/>
-        </w:rPr>
-        <w:t>converted</w:t>
-      </w:r>
+        <w:t>{/}{#</w:t>
+      </w:r>
+      <w:proofErr w:type="spellStart"/>
       <w:r>
         <w:rPr>
           <w:rFonts w:ascii="Times New Roman" w:hAnsi="Times New Roman"/>
@@ -2785,24 +2837,9 @@
           <w:sz w:val="24"/>
           <w:szCs w:val="24"/>
         </w:rPr>
-        <w:t>{/}</w:t>
-      </w:r>
-      <w:r>
-        <w:rPr>
-          <w:rFonts w:ascii="Times New Roman" w:hAnsi="Times New Roman"/>
-          <w:sz w:val="24"/>
-          <w:szCs w:val="24"/>
-        </w:rPr>
-        <w:t xml:space="preserve"> </w:t>
-      </w:r>
-      <w:r>
-        <w:rPr>
-          <w:rFonts w:ascii="Times New Roman" w:hAnsi="Times New Roman"/>
-          <w:sz w:val="24"/>
-          <w:szCs w:val="24"/>
-        </w:rPr>
-        <w:t xml:space="preserve"> for this effort IAW the TOMA-provided IPR checklists.  In-Process Reviews are to ensure that data being </w:t>
-      </w:r>
+        <w:t>new_revision</w:t>
+      </w:r>
+      <w:proofErr w:type="spellEnd"/>
       <w:r>
         <w:rPr>
           <w:rFonts w:ascii="Times New Roman" w:hAnsi="Times New Roman"/>
@@ -2810,9 +2847,8 @@
           <w:sz w:val="24"/>
           <w:szCs w:val="24"/>
         </w:rPr>
-        <w:t>{#</w:t>
-      </w:r>
-      <w:proofErr w:type="spellStart"/>
+        <w:t xml:space="preserve"> </w:t>
+      </w:r>
       <w:r>
         <w:rPr>
           <w:rFonts w:ascii="Times New Roman" w:hAnsi="Times New Roman"/>
@@ -2820,10 +2856,16 @@
           <w:sz w:val="24"/>
           <w:szCs w:val="24"/>
         </w:rPr>
-        <w:t>new_revision</w:t>
-      </w:r>
-      <w:proofErr w:type="spellEnd"/>
-      <w:proofErr w:type="gramStart"/>
+        <w:t>== “conversion”}</w:t>
+      </w:r>
+      <w:r>
+        <w:rPr>
+          <w:rFonts w:ascii="Times New Roman" w:hAnsi="Times New Roman"/>
+          <w:sz w:val="24"/>
+          <w:szCs w:val="24"/>
+        </w:rPr>
+        <w:t>converted</w:t>
+      </w:r>
       <w:r>
         <w:rPr>
           <w:rFonts w:ascii="Times New Roman" w:hAnsi="Times New Roman"/>
@@ -2831,9 +2873,24 @@
           <w:sz w:val="24"/>
           <w:szCs w:val="24"/>
         </w:rPr>
-        <w:t>!=</w:t>
-      </w:r>
-      <w:proofErr w:type="gramEnd"/>
+        <w:t>{/}</w:t>
+      </w:r>
+      <w:r>
+        <w:rPr>
+          <w:rFonts w:ascii="Times New Roman" w:hAnsi="Times New Roman"/>
+          <w:sz w:val="24"/>
+          <w:szCs w:val="24"/>
+        </w:rPr>
+        <w:t xml:space="preserve"> </w:t>
+      </w:r>
+      <w:r>
+        <w:rPr>
+          <w:rFonts w:ascii="Times New Roman" w:hAnsi="Times New Roman"/>
+          <w:sz w:val="24"/>
+          <w:szCs w:val="24"/>
+        </w:rPr>
+        <w:t xml:space="preserve"> for this effort IAW the TOMA-provided IPR checklists.  In-Process Reviews are to ensure that data being </w:t>
+      </w:r>
       <w:r>
         <w:rPr>
           <w:rFonts w:ascii="Times New Roman" w:hAnsi="Times New Roman"/>
@@ -2841,16 +2898,9 @@
           <w:sz w:val="24"/>
           <w:szCs w:val="24"/>
         </w:rPr>
-        <w:t xml:space="preserve"> “conversion”}</w:t>
-      </w:r>
-      <w:r>
-        <w:rPr>
-          <w:rFonts w:ascii="Times New Roman" w:hAnsi="Times New Roman"/>
-          <w:sz w:val="24"/>
-          <w:szCs w:val="24"/>
-        </w:rPr>
-        <w:t>developed</w:t>
-      </w:r>
+        <w:t>{#</w:t>
+      </w:r>
+      <w:proofErr w:type="spellStart"/>
       <w:r>
         <w:rPr>
           <w:rFonts w:ascii="Times New Roman" w:hAnsi="Times New Roman"/>
@@ -2858,9 +2908,9 @@
           <w:sz w:val="24"/>
           <w:szCs w:val="24"/>
         </w:rPr>
-        <w:t>{/}{#</w:t>
-      </w:r>
-      <w:proofErr w:type="spellStart"/>
+        <w:t>new_</w:t>
+      </w:r>
+      <w:proofErr w:type="gramStart"/>
       <w:r>
         <w:rPr>
           <w:rFonts w:ascii="Times New Roman" w:hAnsi="Times New Roman"/>
@@ -2868,9 +2918,74 @@
           <w:sz w:val="24"/>
           <w:szCs w:val="24"/>
         </w:rPr>
+        <w:t>revision</w:t>
+      </w:r>
+      <w:proofErr w:type="spellEnd"/>
+      <w:r>
+        <w:rPr>
+          <w:rFonts w:ascii="Times New Roman" w:hAnsi="Times New Roman"/>
+          <w:color w:val="FF0000"/>
+          <w:sz w:val="24"/>
+          <w:szCs w:val="24"/>
+        </w:rPr>
+        <w:t xml:space="preserve"> </w:t>
+      </w:r>
+      <w:r>
+        <w:rPr>
+          <w:rFonts w:ascii="Times New Roman" w:hAnsi="Times New Roman"/>
+          <w:color w:val="FF0000"/>
+          <w:sz w:val="24"/>
+          <w:szCs w:val="24"/>
+        </w:rPr>
+        <w:t>!</w:t>
+      </w:r>
+      <w:proofErr w:type="gramEnd"/>
+      <w:r>
+        <w:rPr>
+          <w:rFonts w:ascii="Times New Roman" w:hAnsi="Times New Roman"/>
+          <w:color w:val="FF0000"/>
+          <w:sz w:val="24"/>
+          <w:szCs w:val="24"/>
+        </w:rPr>
+        <w:t>= “conversion”}</w:t>
+      </w:r>
+      <w:r>
+        <w:rPr>
+          <w:rFonts w:ascii="Times New Roman" w:hAnsi="Times New Roman"/>
+          <w:sz w:val="24"/>
+          <w:szCs w:val="24"/>
+        </w:rPr>
+        <w:t>developed</w:t>
+      </w:r>
+      <w:r>
+        <w:rPr>
+          <w:rFonts w:ascii="Times New Roman" w:hAnsi="Times New Roman"/>
+          <w:color w:val="FF0000"/>
+          <w:sz w:val="24"/>
+          <w:szCs w:val="24"/>
+        </w:rPr>
+        <w:t>{/}{#</w:t>
+      </w:r>
+      <w:proofErr w:type="spellStart"/>
+      <w:r>
+        <w:rPr>
+          <w:rFonts w:ascii="Times New Roman" w:hAnsi="Times New Roman"/>
+          <w:color w:val="FF0000"/>
+          <w:sz w:val="24"/>
+          <w:szCs w:val="24"/>
+        </w:rPr>
         <w:t>new_revision</w:t>
       </w:r>
       <w:proofErr w:type="spellEnd"/>
+      <w:r>
+        <w:rPr>
+          <w:rFonts w:ascii="Times New Roman" w:hAnsi="Times New Roman"/>
+          <w:color w:val="FF0000"/>
+          <w:sz w:val="24"/>
+          <w:szCs w:val="24"/>
+        </w:rPr>
+        <w:t xml:space="preserve"> </w:t>
+      </w:r>
       <w:r>
         <w:rPr>
           <w:rFonts w:ascii="Times New Roman" w:hAnsi="Times New Roman"/>
@@ -3436,9 +3551,8 @@
           <w:sz w:val="24"/>
           <w:szCs w:val="24"/>
         </w:rPr>
-        <w:t>new_revision</w:t>
-      </w:r>
-      <w:proofErr w:type="spellEnd"/>
+        <w:t>new_</w:t>
+      </w:r>
       <w:proofErr w:type="gramStart"/>
       <w:r>
         <w:rPr>
@@ -3447,9 +3561,9 @@
           <w:sz w:val="24"/>
           <w:szCs w:val="24"/>
         </w:rPr>
-        <w:t>!=</w:t>
-      </w:r>
-      <w:proofErr w:type="gramEnd"/>
+        <w:t>revision</w:t>
+      </w:r>
+      <w:proofErr w:type="spellEnd"/>
       <w:r>
         <w:rPr>
           <w:rFonts w:ascii="Times New Roman" w:hAnsi="Times New Roman"/>
@@ -3457,15 +3571,7 @@
           <w:sz w:val="24"/>
           <w:szCs w:val="24"/>
         </w:rPr>
-        <w:t xml:space="preserve"> “conversion”}</w:t>
-      </w:r>
-      <w:r>
-        <w:rPr>
-          <w:rFonts w:ascii="Times New Roman" w:hAnsi="Times New Roman"/>
-          <w:sz w:val="24"/>
-          <w:szCs w:val="24"/>
-        </w:rPr>
-        <w:t>developed</w:t>
+        <w:t xml:space="preserve"> </w:t>
       </w:r>
       <w:r>
         <w:rPr>
@@ -3474,9 +3580,9 @@
           <w:sz w:val="24"/>
           <w:szCs w:val="24"/>
         </w:rPr>
-        <w:t>{/}{#</w:t>
-      </w:r>
-      <w:proofErr w:type="spellStart"/>
+        <w:t>!</w:t>
+      </w:r>
+      <w:proofErr w:type="gramEnd"/>
       <w:r>
         <w:rPr>
           <w:rFonts w:ascii="Times New Roman" w:hAnsi="Times New Roman"/>
@@ -3484,9 +3590,16 @@
           <w:sz w:val="24"/>
           <w:szCs w:val="24"/>
         </w:rPr>
-        <w:t>new_revision</w:t>
-      </w:r>
-      <w:proofErr w:type="spellEnd"/>
+        <w:t>= “conversion”}</w:t>
+      </w:r>
+      <w:r>
+        <w:rPr>
+          <w:rFonts w:ascii="Times New Roman" w:hAnsi="Times New Roman"/>
+          <w:sz w:val="24"/>
+          <w:szCs w:val="24"/>
+        </w:rPr>
+        <w:t>developed</w:t>
+      </w:r>
       <w:r>
         <w:rPr>
           <w:rFonts w:ascii="Times New Roman" w:hAnsi="Times New Roman"/>
@@ -3494,16 +3607,9 @@
           <w:sz w:val="24"/>
           <w:szCs w:val="24"/>
         </w:rPr>
-        <w:t>== “conversion”}</w:t>
-      </w:r>
-      <w:r>
-        <w:rPr>
-          <w:rFonts w:ascii="Times New Roman" w:hAnsi="Times New Roman"/>
-          <w:sz w:val="24"/>
-          <w:szCs w:val="24"/>
-        </w:rPr>
-        <w:t>converted</w:t>
-      </w:r>
+        <w:t>{/}{#</w:t>
+      </w:r>
+      <w:proofErr w:type="spellStart"/>
       <w:r>
         <w:rPr>
           <w:rFonts w:ascii="Times New Roman" w:hAnsi="Times New Roman"/>
@@ -3511,7 +3617,26 @@
           <w:sz w:val="24"/>
           <w:szCs w:val="24"/>
         </w:rPr>
-        <w:t>{/}</w:t>
+        <w:t>new_revision</w:t>
+      </w:r>
+      <w:proofErr w:type="spellEnd"/>
+      <w:r>
+        <w:rPr>
+          <w:rFonts w:ascii="Times New Roman" w:hAnsi="Times New Roman"/>
+          <w:color w:val="FF0000"/>
+          <w:sz w:val="24"/>
+          <w:szCs w:val="24"/>
+        </w:rPr>
+        <w:t xml:space="preserve"> </w:t>
+      </w:r>
+      <w:r>
+        <w:rPr>
+          <w:rFonts w:ascii="Times New Roman" w:hAnsi="Times New Roman"/>
+          <w:color w:val="FF0000"/>
+          <w:sz w:val="24"/>
+          <w:szCs w:val="24"/>
+        </w:rPr>
+        <w:t>== “conversion”}</w:t>
       </w:r>
       <w:r>
         <w:rPr>
@@ -3519,6 +3644,23 @@
           <w:sz w:val="24"/>
           <w:szCs w:val="24"/>
         </w:rPr>
+        <w:t>converted</w:t>
+      </w:r>
+      <w:r>
+        <w:rPr>
+          <w:rFonts w:ascii="Times New Roman" w:hAnsi="Times New Roman"/>
+          <w:color w:val="FF0000"/>
+          <w:sz w:val="24"/>
+          <w:szCs w:val="24"/>
+        </w:rPr>
+        <w:t>{/}</w:t>
+      </w:r>
+      <w:r>
+        <w:rPr>
+          <w:rFonts w:ascii="Times New Roman" w:hAnsi="Times New Roman"/>
+          <w:sz w:val="24"/>
+          <w:szCs w:val="24"/>
+        </w:rPr>
         <w:t xml:space="preserve"> </w:t>
       </w:r>
       <w:r>
@@ -3527,7 +3669,7 @@
           <w:sz w:val="24"/>
           <w:szCs w:val="20"/>
         </w:rPr>
-        <w:t xml:space="preserve"> to </w:t>
+        <w:t xml:space="preserve"> to sup</w:t>
       </w:r>
       <w:r>
         <w:rPr>
@@ -3535,8 +3677,7 @@
           <w:sz w:val="24"/>
           <w:szCs w:val="20"/>
         </w:rPr>
-        <w:lastRenderedPageBreak/>
-        <w:t>sup</w:t>
+        <w:t xml:space="preserve">port the program </w:t>
       </w:r>
       <w:r>
         <w:rPr>
@@ -3544,7 +3685,8 @@
           <w:sz w:val="24"/>
           <w:szCs w:val="20"/>
         </w:rPr>
-        <w:t>port the program are</w:t>
+        <w:lastRenderedPageBreak/>
+        <w:t>are</w:t>
       </w:r>
       <w:r>
         <w:rPr>
@@ -5231,57 +5373,25 @@
         <w:rPr>
           <w:color w:val="FF0000"/>
         </w:rPr>
-        <w:t xml:space="preserve">== </w:t>
+        <w:t xml:space="preserve"> !</w:t>
       </w:r>
       <w:r>
         <w:rPr>
           <w:color w:val="FF0000"/>
         </w:rPr>
+        <w:t xml:space="preserve">= </w:t>
+      </w:r>
+      <w:r>
+        <w:rPr>
+          <w:color w:val="FF0000"/>
+        </w:rPr>
         <w:t>“</w:t>
       </w:r>
       <w:r>
         <w:rPr>
           <w:color w:val="FF0000"/>
         </w:rPr>
-        <w:t>new</w:t>
-      </w:r>
-      <w:r>
-        <w:rPr>
-          <w:color w:val="FF0000"/>
-        </w:rPr>
-        <w:t>”</w:t>
-      </w:r>
-      <w:r>
-        <w:rPr>
-          <w:color w:val="FF0000"/>
-        </w:rPr>
-        <w:t xml:space="preserve"> || </w:t>
-      </w:r>
-      <w:proofErr w:type="spellStart"/>
-      <w:r>
-        <w:rPr>
-          <w:color w:val="FF0000"/>
-        </w:rPr>
-        <w:t>new_revision</w:t>
-      </w:r>
-      <w:proofErr w:type="spellEnd"/>
-      <w:r>
-        <w:rPr>
-          <w:color w:val="FF0000"/>
-        </w:rPr>
-        <w:t xml:space="preserve">== </w:t>
-      </w:r>
-      <w:r>
-        <w:rPr>
-          <w:color w:val="FF0000"/>
-        </w:rPr>
-        <w:t>“</w:t>
-      </w:r>
-      <w:r>
-        <w:rPr>
-          <w:color w:val="FF0000"/>
-        </w:rPr>
-        <w:t>revision</w:t>
+        <w:t>conversion</w:t>
       </w:r>
       <w:r>
         <w:rPr>
@@ -5834,9 +5944,8 @@
           <w:sz w:val="24"/>
           <w:szCs w:val="24"/>
         </w:rPr>
-        <w:t>new_revision</w:t>
-      </w:r>
-      <w:proofErr w:type="spellEnd"/>
+        <w:t>new_</w:t>
+      </w:r>
       <w:proofErr w:type="gramStart"/>
       <w:r>
         <w:rPr>
@@ -5845,9 +5954,9 @@
           <w:sz w:val="24"/>
           <w:szCs w:val="24"/>
         </w:rPr>
-        <w:t>!=</w:t>
-      </w:r>
-      <w:proofErr w:type="gramEnd"/>
+        <w:t>revision</w:t>
+      </w:r>
+      <w:proofErr w:type="spellEnd"/>
       <w:r>
         <w:rPr>
           <w:rFonts w:ascii="Times New Roman" w:hAnsi="Times New Roman"/>
@@ -5855,9 +5964,8 @@
           <w:sz w:val="24"/>
           <w:szCs w:val="24"/>
         </w:rPr>
-        <w:t xml:space="preserve"> “conversion” || </w:t>
-      </w:r>
-      <w:proofErr w:type="spellStart"/>
+        <w:t xml:space="preserve"> </w:t>
+      </w:r>
       <w:r>
         <w:rPr>
           <w:rFonts w:ascii="Times New Roman" w:hAnsi="Times New Roman"/>
@@ -5865,9 +5973,9 @@
           <w:sz w:val="24"/>
           <w:szCs w:val="24"/>
         </w:rPr>
-        <w:t>ctr_maintained_coversion_tos</w:t>
-      </w:r>
-      <w:proofErr w:type="spellEnd"/>
+        <w:t>!</w:t>
+      </w:r>
+      <w:proofErr w:type="gramEnd"/>
       <w:r>
         <w:rPr>
           <w:rFonts w:ascii="Times New Roman" w:hAnsi="Times New Roman"/>
@@ -5875,6 +5983,26 @@
           <w:sz w:val="24"/>
           <w:szCs w:val="24"/>
         </w:rPr>
+        <w:t xml:space="preserve">= “conversion” || </w:t>
+      </w:r>
+      <w:proofErr w:type="spellStart"/>
+      <w:r>
+        <w:rPr>
+          <w:rFonts w:ascii="Times New Roman" w:hAnsi="Times New Roman"/>
+          <w:color w:val="FF0000"/>
+          <w:sz w:val="24"/>
+          <w:szCs w:val="24"/>
+        </w:rPr>
+        <w:t>ctr_maintained_coversion_tos</w:t>
+      </w:r>
+      <w:proofErr w:type="spellEnd"/>
+      <w:r>
+        <w:rPr>
+          <w:rFonts w:ascii="Times New Roman" w:hAnsi="Times New Roman"/>
+          <w:color w:val="FF0000"/>
+          <w:sz w:val="24"/>
+          <w:szCs w:val="24"/>
+        </w:rPr>
         <w:t>}</w:t>
       </w:r>
       <w:r>
@@ -5956,7 +6084,7 @@
           <w:sz w:val="24"/>
           <w:szCs w:val="24"/>
         </w:rPr>
-        <w:t xml:space="preserve"> as required in sup</w:t>
+        <w:t xml:space="preserve"> as required in </w:t>
       </w:r>
       <w:r>
         <w:rPr>
@@ -5964,7 +6092,8 @@
           <w:sz w:val="24"/>
           <w:szCs w:val="24"/>
         </w:rPr>
-        <w:t xml:space="preserve">port </w:t>
+        <w:lastRenderedPageBreak/>
+        <w:t>sup</w:t>
       </w:r>
       <w:r>
         <w:rPr>
@@ -5972,7 +6101,14 @@
           <w:sz w:val="24"/>
           <w:szCs w:val="24"/>
         </w:rPr>
-        <w:lastRenderedPageBreak/>
+        <w:t xml:space="preserve">port </w:t>
+      </w:r>
+      <w:r>
+        <w:rPr>
+          <w:rFonts w:ascii="Times New Roman" w:hAnsi="Times New Roman"/>
+          <w:sz w:val="24"/>
+          <w:szCs w:val="24"/>
+        </w:rPr>
         <w:t>of</w:t>
       </w:r>
       <w:r>
@@ -7055,8 +7191,6 @@
         </w:rPr>
         <w:t>}</w:t>
       </w:r>
-      <w:bookmarkStart w:id="0" w:name="_GoBack"/>
-      <w:bookmarkEnd w:id="0"/>
       <w:r>
         <w:rPr>
           <w:b/>
@@ -52421,7 +52555,7 @@
       <w:rPr>
         <w:noProof/>
       </w:rPr>
-      <w:t>11</w:t>
+      <w:t>2</w:t>
     </w:r>
     <w:r>
       <w:rPr>
@@ -55123,6 +55257,25 @@
 </file>
 
 <file path=customXml/item1.xml><?xml version="1.0" encoding="utf-8"?>
+<p:properties xmlns:p="http://schemas.microsoft.com/office/2006/metadata/properties" xmlns:xsi="http://www.w3.org/2001/XMLSchema-instance" xmlns:pc="http://schemas.microsoft.com/office/infopath/2007/PartnerControls">
+  <documentManagement/>
+</p:properties>
+</file>
+
+<file path=customXml/item2.xml><?xml version="1.0" encoding="utf-8"?>
+<?mso-contentType ?>
+<FormTemplates xmlns="http://schemas.microsoft.com/sharepoint/v3/contenttype/forms">
+  <Display>DocumentLibraryForm</Display>
+  <Edit>DocumentLibraryForm</Edit>
+  <New>DocumentLibraryForm</New>
+</FormTemplates>
+</file>
+
+<file path=customXml/item3.xml><?xml version="1.0" encoding="utf-8"?>
+<LongProperties xmlns="http://schemas.microsoft.com/office/2006/metadata/longProperties"/>
+</file>
+
+<file path=customXml/item4.xml><?xml version="1.0" encoding="utf-8"?>
 <ct:contentTypeSchema xmlns:ct="http://schemas.microsoft.com/office/2006/metadata/contentType" xmlns:ma="http://schemas.microsoft.com/office/2006/metadata/properties/metaAttributes" ct:_="" ma:_="" ma:contentTypeName="Document" ma:contentTypeID="0x0101005ACD5443C517204F95E1369A68F67409" ma:contentTypeVersion="10" ma:contentTypeDescription="Create a new document." ma:contentTypeScope="" ma:versionID="510af97a23fe3243b74655fc7a60c91b">
   <xsd:schema xmlns:xsd="http://www.w3.org/2001/XMLSchema" xmlns:xs="http://www.w3.org/2001/XMLSchema" xmlns:p="http://schemas.microsoft.com/office/2006/metadata/properties" xmlns:ns3="b4f02233-717e-4b84-84a3-ce121832e777" xmlns:ns4="e30ece33-f4d4-4497-af59-5090e946b4b3" targetNamespace="http://schemas.microsoft.com/office/2006/metadata/properties" ma:root="true" ma:fieldsID="2624e2fc6d1d5d490e182734fb18c094" ns3:_="" ns4:_="">
     <xsd:import namespace="b4f02233-717e-4b84-84a3-ce121832e777"/>
@@ -55325,30 +55478,36 @@
 </ct:contentTypeSchema>
 </file>
 
-<file path=customXml/item2.xml><?xml version="1.0" encoding="utf-8"?>
-<LongProperties xmlns="http://schemas.microsoft.com/office/2006/metadata/longProperties"/>
-</file>
-
-<file path=customXml/item3.xml><?xml version="1.0" encoding="utf-8"?>
-<?mso-contentType ?>
-<FormTemplates xmlns="http://schemas.microsoft.com/sharepoint/v3/contenttype/forms">
-  <Display>DocumentLibraryForm</Display>
-  <Edit>DocumentLibraryForm</Edit>
-  <New>DocumentLibraryForm</New>
-</FormTemplates>
-</file>
-
-<file path=customXml/item4.xml><?xml version="1.0" encoding="utf-8"?>
-<p:properties xmlns:p="http://schemas.microsoft.com/office/2006/metadata/properties" xmlns:xsi="http://www.w3.org/2001/XMLSchema-instance" xmlns:pc="http://schemas.microsoft.com/office/infopath/2007/PartnerControls">
-  <documentManagement/>
-</p:properties>
-</file>
-
 <file path=customXml/item5.xml><?xml version="1.0" encoding="utf-8"?>
 <b:Sources xmlns:b="http://schemas.openxmlformats.org/officeDocument/2006/bibliography" xmlns="http://schemas.openxmlformats.org/officeDocument/2006/bibliography" SelectedStyle="\APASixthEditionOfficeOnline.xsl" StyleName="APA" Version="6"/>
 </file>
 
 <file path=customXml/itemProps1.xml><?xml version="1.0" encoding="utf-8"?>
+<ds:datastoreItem xmlns:ds="http://schemas.openxmlformats.org/officeDocument/2006/customXml" ds:itemID="{2C5389A8-3E4E-4832-9E60-F66B96345702}">
+  <ds:schemaRefs>
+    <ds:schemaRef ds:uri="http://schemas.microsoft.com/office/2006/metadata/properties"/>
+    <ds:schemaRef ds:uri="http://schemas.microsoft.com/office/infopath/2007/PartnerControls"/>
+  </ds:schemaRefs>
+</ds:datastoreItem>
+</file>
+
+<file path=customXml/itemProps2.xml><?xml version="1.0" encoding="utf-8"?>
+<ds:datastoreItem xmlns:ds="http://schemas.openxmlformats.org/officeDocument/2006/customXml" ds:itemID="{7BCA17C7-BCE8-4B13-875B-099D1A209B58}">
+  <ds:schemaRefs>
+    <ds:schemaRef ds:uri="http://schemas.microsoft.com/sharepoint/v3/contenttype/forms"/>
+  </ds:schemaRefs>
+</ds:datastoreItem>
+</file>
+
+<file path=customXml/itemProps3.xml><?xml version="1.0" encoding="utf-8"?>
+<ds:datastoreItem xmlns:ds="http://schemas.openxmlformats.org/officeDocument/2006/customXml" ds:itemID="{33536FA9-39D8-4C9A-8B20-A6CC6A0CAD83}">
+  <ds:schemaRefs>
+    <ds:schemaRef ds:uri="http://schemas.microsoft.com/office/2006/metadata/longProperties"/>
+  </ds:schemaRefs>
+</ds:datastoreItem>
+</file>
+
+<file path=customXml/itemProps4.xml><?xml version="1.0" encoding="utf-8"?>
 <ds:datastoreItem xmlns:ds="http://schemas.openxmlformats.org/officeDocument/2006/customXml" ds:itemID="{E6B8BFA1-4A1D-4D59-9CC1-0A96FFABB895}">
   <ds:schemaRefs>
     <ds:schemaRef ds:uri="http://schemas.microsoft.com/office/2006/metadata/contentType"/>
@@ -55367,33 +55526,8 @@
 </ds:datastoreItem>
 </file>
 
-<file path=customXml/itemProps2.xml><?xml version="1.0" encoding="utf-8"?>
-<ds:datastoreItem xmlns:ds="http://schemas.openxmlformats.org/officeDocument/2006/customXml" ds:itemID="{33536FA9-39D8-4C9A-8B20-A6CC6A0CAD83}">
-  <ds:schemaRefs>
-    <ds:schemaRef ds:uri="http://schemas.microsoft.com/office/2006/metadata/longProperties"/>
-  </ds:schemaRefs>
-</ds:datastoreItem>
-</file>
-
-<file path=customXml/itemProps3.xml><?xml version="1.0" encoding="utf-8"?>
-<ds:datastoreItem xmlns:ds="http://schemas.openxmlformats.org/officeDocument/2006/customXml" ds:itemID="{7BCA17C7-BCE8-4B13-875B-099D1A209B58}">
-  <ds:schemaRefs>
-    <ds:schemaRef ds:uri="http://schemas.microsoft.com/sharepoint/v3/contenttype/forms"/>
-  </ds:schemaRefs>
-</ds:datastoreItem>
-</file>
-
-<file path=customXml/itemProps4.xml><?xml version="1.0" encoding="utf-8"?>
-<ds:datastoreItem xmlns:ds="http://schemas.openxmlformats.org/officeDocument/2006/customXml" ds:itemID="{2C5389A8-3E4E-4832-9E60-F66B96345702}">
-  <ds:schemaRefs>
-    <ds:schemaRef ds:uri="http://schemas.microsoft.com/office/2006/metadata/properties"/>
-    <ds:schemaRef ds:uri="http://schemas.microsoft.com/office/infopath/2007/PartnerControls"/>
-  </ds:schemaRefs>
-</ds:datastoreItem>
-</file>
-
 <file path=customXml/itemProps5.xml><?xml version="1.0" encoding="utf-8"?>
-<ds:datastoreItem xmlns:ds="http://schemas.openxmlformats.org/officeDocument/2006/customXml" ds:itemID="{48BB9FC3-6D72-40C4-A1B2-C9FEE0DC0E15}">
+<ds:datastoreItem xmlns:ds="http://schemas.openxmlformats.org/officeDocument/2006/customXml" ds:itemID="{F5937207-49FC-4FB5-8283-6CF3E7B27EF0}">
   <ds:schemaRefs>
     <ds:schemaRef ds:uri="http://schemas.openxmlformats.org/officeDocument/2006/bibliography"/>
   </ds:schemaRefs>

</xml_diff>

<commit_message>
Updates for Linear documents
</commit_message>
<xml_diff>
--- a/public/TMCR_Template.docx
+++ b/public/TMCR_Template.docx
@@ -2202,7 +2202,13 @@
         <w:t>Technical Manual Specifications and Standards (TMSS) Tailoring</w:t>
       </w:r>
       <w:r>
-        <w:t xml:space="preserve">.  AF TMSS tailoring options and some Joint Service TMSS have been documented in preliminary Specification/Standard Interface Records (SIRS) included in Section 3.  These preliminary SIRs provide the starting point for further tailoring.  Contractors may recommend additional tailoring of the Joint Service TMSS SIRs and provide recommended SIRs for other TMSS as applicable.  Tailoring must not change or delete mandatory requirements which are part of the Document Type Definition (DTD) or XML schema structure located in Section 2, Table 1.  </w:t>
+        <w:t xml:space="preserve">.  AF TMSS tailoring options and some Joint Service TMSS have been documented in preliminary Specification/Standard Interface Records (SIRS) included in Section 3.  These preliminary SIRs provide the starting point for further tailoring.  Contractors may recommend additional tailoring of the Joint Service TMSS SIRs and provide recommended SIRs for other TMSS as applicable.  Tailoring must not change or delete mandatory requirements which are part of the </w:t>
+      </w:r>
+      <w:r>
+        <w:t xml:space="preserve">XML schema structure or </w:t>
+      </w:r>
+      <w:r>
+        <w:t xml:space="preserve">Document Type Definition (DTD) located in Section 2, Table 1.  </w:t>
       </w:r>
       <w:r>
         <w:rPr>
@@ -5532,7 +5538,23 @@
           <w:sz w:val="24"/>
           <w:szCs w:val="24"/>
         </w:rPr>
-        <w:t xml:space="preserve"> maintain a master mark-up of the TM or list of approved changes and record minute items during the Government verification process.  The Contractor </w:t>
+        <w:t xml:space="preserve"> maintain a master mark-up of the TM or list of approved changes and record </w:t>
+      </w:r>
+      <w:r>
+        <w:rPr>
+          <w:rFonts w:ascii="Times New Roman" w:hAnsi="Times New Roman"/>
+          <w:sz w:val="24"/>
+          <w:szCs w:val="24"/>
+        </w:rPr>
+        <w:t>meeting-</w:t>
+      </w:r>
+      <w:r>
+        <w:rPr>
+          <w:rFonts w:ascii="Times New Roman" w:hAnsi="Times New Roman"/>
+          <w:sz w:val="24"/>
+          <w:szCs w:val="24"/>
+        </w:rPr>
+        <w:t xml:space="preserve">minute items during the Government verification process.  The Contractor </w:t>
       </w:r>
       <w:r>
         <w:rPr>
@@ -11011,157 +11033,7 @@
               <w:rPr>
                 <w:sz w:val="20"/>
               </w:rPr>
-              <w:t>tmss_3_a_</w:t>
-            </w:r>
-            <w:r>
-              <w:rPr>
-                <w:sz w:val="20"/>
-              </w:rPr>
-              <w:t>2</w:t>
-            </w:r>
-            <w:r>
-              <w:rPr>
-                <w:sz w:val="20"/>
-              </w:rPr>
-              <w:t xml:space="preserve"> || tmss_3_a_</w:t>
-            </w:r>
-            <w:r>
-              <w:rPr>
-                <w:sz w:val="20"/>
-              </w:rPr>
-              <w:t>3</w:t>
-            </w:r>
-            <w:r>
-              <w:rPr>
-                <w:sz w:val="20"/>
-              </w:rPr>
-              <w:t xml:space="preserve"> || tmss_3_a_</w:t>
-            </w:r>
-            <w:r>
-              <w:rPr>
-                <w:sz w:val="20"/>
-              </w:rPr>
-              <w:t>4</w:t>
-            </w:r>
-            <w:r>
-              <w:rPr>
-                <w:sz w:val="20"/>
-              </w:rPr>
-              <w:t xml:space="preserve"> || tmss_3_a_</w:t>
-            </w:r>
-            <w:r>
-              <w:rPr>
-                <w:sz w:val="20"/>
-              </w:rPr>
-              <w:t>5</w:t>
-            </w:r>
-            <w:r>
-              <w:rPr>
-                <w:sz w:val="20"/>
-              </w:rPr>
-              <w:t xml:space="preserve"> || tmss_3_a_</w:t>
-            </w:r>
-            <w:r>
-              <w:rPr>
-                <w:sz w:val="20"/>
-              </w:rPr>
-              <w:t>6</w:t>
-            </w:r>
-            <w:r>
-              <w:rPr>
-                <w:sz w:val="20"/>
-              </w:rPr>
-              <w:t xml:space="preserve"> || tmss_3_a_</w:t>
-            </w:r>
-            <w:r>
-              <w:rPr>
-                <w:sz w:val="20"/>
-              </w:rPr>
-              <w:t>7</w:t>
-            </w:r>
-            <w:r>
-              <w:rPr>
-                <w:sz w:val="20"/>
-              </w:rPr>
-              <w:t xml:space="preserve"> || tmss_3_a_</w:t>
-            </w:r>
-            <w:r>
-              <w:rPr>
-                <w:sz w:val="20"/>
-              </w:rPr>
-              <w:t>8</w:t>
-            </w:r>
-            <w:r>
-              <w:rPr>
-                <w:sz w:val="20"/>
-              </w:rPr>
-              <w:t xml:space="preserve"> || tmss_3_a_</w:t>
-            </w:r>
-            <w:r>
-              <w:rPr>
-                <w:sz w:val="20"/>
-              </w:rPr>
-              <w:t>9</w:t>
-            </w:r>
-            <w:r>
-              <w:rPr>
-                <w:sz w:val="20"/>
-              </w:rPr>
-              <w:t xml:space="preserve"> || tmss_3_a_</w:t>
-            </w:r>
-            <w:r>
-              <w:rPr>
-                <w:sz w:val="20"/>
-              </w:rPr>
-              <w:t>10</w:t>
-            </w:r>
-            <w:r>
-              <w:rPr>
-                <w:sz w:val="20"/>
-              </w:rPr>
-              <w:t xml:space="preserve"> || tmss_3_a_</w:t>
-            </w:r>
-            <w:r>
-              <w:rPr>
-                <w:sz w:val="20"/>
-              </w:rPr>
-              <w:t>11</w:t>
-            </w:r>
-            <w:r>
-              <w:rPr>
-                <w:sz w:val="20"/>
-              </w:rPr>
-              <w:t xml:space="preserve"> || tmss_3_a_</w:t>
-            </w:r>
-            <w:r>
-              <w:rPr>
-                <w:sz w:val="20"/>
-              </w:rPr>
-              <w:t>12</w:t>
-            </w:r>
-            <w:r>
-              <w:rPr>
-                <w:sz w:val="20"/>
-              </w:rPr>
-              <w:t xml:space="preserve"> || tmss_3_a_</w:t>
-            </w:r>
-            <w:r>
-              <w:rPr>
-                <w:sz w:val="20"/>
-              </w:rPr>
-              <w:t>13</w:t>
-            </w:r>
-            <w:r>
-              <w:rPr>
-                <w:sz w:val="20"/>
-              </w:rPr>
-              <w:t xml:space="preserve"> || tmss_3_a_</w:t>
-            </w:r>
-            <w:r>
-              <w:rPr>
-                <w:sz w:val="20"/>
-              </w:rPr>
-              <w:t xml:space="preserve">14 </w:t>
+              <w:t xml:space="preserve">tmss_3_a_2 || tmss_3_a_3 || tmss_3_a_4 || tmss_3_a_5 || tmss_3_a_6 || tmss_3_a_7 || tmss_3_a_8 || tmss_3_a_9 || tmss_3_a_10 || tmss_3_a_11 || tmss_3_a_12 || tmss_3_a_13 || tmss_3_a_14 </w:t>
             </w:r>
             <w:r>
               <w:rPr>
@@ -11179,13 +11051,7 @@
               <w:rPr>
                 <w:sz w:val="20"/>
               </w:rPr>
-              <w:t>_1</w:t>
-            </w:r>
-            <w:r>
-              <w:rPr>
-                <w:sz w:val="20"/>
-              </w:rPr>
-              <w:t xml:space="preserve"> || tmss_3_</w:t>
+              <w:t>_1 || tmss_3_</w:t>
             </w:r>
             <w:r>
               <w:rPr>
@@ -11329,13 +11195,7 @@
               <w:rPr>
                 <w:sz w:val="20"/>
               </w:rPr>
-              <w:t>{#tmss_3_a_1 || tmss_3_a_2 || tmss_3_a_3 || tmss_3_a_4 || tmss_3_a_5 || tmss_3_a_6 || tmss_3_a_7 || tmss_3_a_8 || tmss_3_a_9 || tmss_3_a_10 || tmss_3_a_11 || tmss_3_a_12 || tmss_3_a_13 || tmss_3_a_14}</w:t>
-            </w:r>
-            <w:r>
-              <w:rPr>
-                <w:sz w:val="20"/>
-              </w:rPr>
-              <w:t>Flight Manuals</w:t>
+              <w:t>{#tmss_3_a_1 || tmss_3_a_2 || tmss_3_a_3 || tmss_3_a_4 || tmss_3_a_5 || tmss_3_a_6 || tmss_3_a_7 || tmss_3_a_8 || tmss_3_a_9 || tmss_3_a_10 || tmss_3_a_11 || tmss_3_a_12 || tmss_3_a_13 || tmss_3_a_14}Flight Manuals</w:t>
             </w:r>
           </w:p>
         </w:tc>
@@ -11400,19 +11260,7 @@
               <w:rPr>
                 <w:sz w:val="20"/>
               </w:rPr>
-              <w:t>{</w:t>
-            </w:r>
-            <w:r>
-              <w:rPr>
-                <w:sz w:val="20"/>
-              </w:rPr>
-              <w:t>/</w:t>
-            </w:r>
-            <w:r>
-              <w:rPr>
-                <w:sz w:val="20"/>
-              </w:rPr>
-              <w:t>}</w:t>
+              <w:t>{/}</w:t>
             </w:r>
           </w:p>
         </w:tc>
@@ -11815,13 +11663,7 @@
               <w:rPr>
                 <w:sz w:val="20"/>
               </w:rPr>
-              <w:t>a_</w:t>
-            </w:r>
-            <w:r>
-              <w:rPr>
-                <w:sz w:val="20"/>
-              </w:rPr>
-              <w:t>2</w:t>
+              <w:t>a_2</w:t>
             </w:r>
             <w:r>
               <w:rPr>
@@ -12012,13 +11854,7 @@
               <w:rPr>
                 <w:sz w:val="20"/>
               </w:rPr>
-              <w:t>a_</w:t>
-            </w:r>
-            <w:r>
-              <w:rPr>
-                <w:sz w:val="20"/>
-              </w:rPr>
-              <w:t>3</w:t>
+              <w:t>a_3</w:t>
             </w:r>
             <w:r>
               <w:rPr>
@@ -12083,13 +11919,7 @@
               <w:rPr>
                 <w:sz w:val="20"/>
               </w:rPr>
-              <w:t>}</w:t>
-            </w:r>
-            <w:r>
-              <w:rPr>
-                <w:sz w:val="20"/>
-              </w:rPr>
-              <w:t>Fanfold</w:t>
+              <w:t>}Fanfold</w:t>
             </w:r>
             <w:proofErr w:type="gramEnd"/>
             <w:r>
@@ -12175,13 +12005,7 @@
               <w:rPr>
                 <w:sz w:val="20"/>
               </w:rPr>
-              <w:t>a_</w:t>
-            </w:r>
-            <w:r>
-              <w:rPr>
-                <w:sz w:val="20"/>
-              </w:rPr>
-              <w:t>4</w:t>
+              <w:t>a_4</w:t>
             </w:r>
             <w:r>
               <w:rPr>
@@ -12373,13 +12197,7 @@
               <w:rPr>
                 <w:sz w:val="20"/>
               </w:rPr>
-              <w:t>a_</w:t>
-            </w:r>
-            <w:r>
-              <w:rPr>
-                <w:sz w:val="20"/>
-              </w:rPr>
-              <w:t>5</w:t>
+              <w:t>a_5</w:t>
             </w:r>
             <w:r>
               <w:rPr>
@@ -12560,13 +12378,7 @@
               <w:rPr>
                 <w:sz w:val="20"/>
               </w:rPr>
-              <w:t>a_</w:t>
-            </w:r>
-            <w:r>
-              <w:rPr>
-                <w:sz w:val="20"/>
-              </w:rPr>
-              <w:t>6</w:t>
+              <w:t>a_6</w:t>
             </w:r>
             <w:r>
               <w:rPr>
@@ -12727,13 +12539,7 @@
               <w:rPr>
                 <w:sz w:val="20"/>
               </w:rPr>
-              <w:t>a_</w:t>
-            </w:r>
-            <w:r>
-              <w:rPr>
-                <w:sz w:val="20"/>
-              </w:rPr>
-              <w:t>7</w:t>
+              <w:t>a_7</w:t>
             </w:r>
             <w:r>
               <w:rPr>
@@ -12910,13 +12716,7 @@
               <w:rPr>
                 <w:sz w:val="20"/>
               </w:rPr>
-              <w:t>a_</w:t>
-            </w:r>
-            <w:r>
-              <w:rPr>
-                <w:sz w:val="20"/>
-              </w:rPr>
-              <w:t>8</w:t>
+              <w:t>a_8</w:t>
             </w:r>
             <w:r>
               <w:rPr>
@@ -13099,13 +12899,7 @@
               <w:rPr>
                 <w:sz w:val="20"/>
               </w:rPr>
-              <w:t>a_</w:t>
-            </w:r>
-            <w:r>
-              <w:rPr>
-                <w:sz w:val="20"/>
-              </w:rPr>
-              <w:t>9</w:t>
+              <w:t>a_9</w:t>
             </w:r>
             <w:r>
               <w:rPr>
@@ -13300,13 +13094,7 @@
               <w:rPr>
                 <w:sz w:val="20"/>
               </w:rPr>
-              <w:t>a_</w:t>
-            </w:r>
-            <w:r>
-              <w:rPr>
-                <w:sz w:val="20"/>
-              </w:rPr>
-              <w:t>10</w:t>
+              <w:t>a_10</w:t>
             </w:r>
             <w:r>
               <w:rPr>
@@ -13467,13 +13255,7 @@
               <w:rPr>
                 <w:sz w:val="20"/>
               </w:rPr>
-              <w:t>a_</w:t>
-            </w:r>
-            <w:r>
-              <w:rPr>
-                <w:sz w:val="20"/>
-              </w:rPr>
-              <w:t>11</w:t>
+              <w:t>a_11</w:t>
             </w:r>
             <w:r>
               <w:rPr>
@@ -13555,15 +13337,7 @@
                 <w:sz w:val="20"/>
                 <w:szCs w:val="20"/>
               </w:rPr>
-              <w:t xml:space="preserve"> Weapon Delivery Checklist (Strategic Bomber</w:t>
-            </w:r>
-            <w:r>
-              <w:rPr>
-                <w:color w:val="000000"/>
-                <w:sz w:val="20"/>
-                <w:szCs w:val="20"/>
-              </w:rPr>
-              <w:t xml:space="preserve"> </w:t>
+              <w:t xml:space="preserve"> Weapon Delivery Checklist (Strategic Bomber </w:t>
             </w:r>
             <w:r>
               <w:rPr>
@@ -13650,13 +13424,7 @@
               <w:rPr>
                 <w:sz w:val="20"/>
               </w:rPr>
-              <w:t>a_</w:t>
-            </w:r>
-            <w:r>
-              <w:rPr>
-                <w:sz w:val="20"/>
-              </w:rPr>
-              <w:t>12</w:t>
+              <w:t>a_12</w:t>
             </w:r>
             <w:r>
               <w:rPr>
@@ -13738,15 +13506,7 @@
                 <w:sz w:val="20"/>
                 <w:szCs w:val="20"/>
               </w:rPr>
-              <w:t xml:space="preserve"> Nuclear Bomb Delivery Checklist (Tactical</w:t>
-            </w:r>
-            <w:r>
-              <w:rPr>
-                <w:color w:val="000000"/>
-                <w:sz w:val="20"/>
-                <w:szCs w:val="20"/>
-              </w:rPr>
-              <w:t xml:space="preserve"> </w:t>
+              <w:t xml:space="preserve"> Nuclear Bomb Delivery Checklist (Tactical </w:t>
             </w:r>
             <w:r>
               <w:rPr>
@@ -13833,13 +13593,7 @@
               <w:rPr>
                 <w:sz w:val="20"/>
               </w:rPr>
-              <w:t>a_</w:t>
-            </w:r>
-            <w:r>
-              <w:rPr>
-                <w:sz w:val="20"/>
-              </w:rPr>
-              <w:t>13</w:t>
+              <w:t>a_13</w:t>
             </w:r>
             <w:r>
               <w:rPr>
@@ -14000,13 +13754,7 @@
               <w:rPr>
                 <w:sz w:val="20"/>
               </w:rPr>
-              <w:t>a_</w:t>
-            </w:r>
-            <w:r>
-              <w:rPr>
-                <w:sz w:val="20"/>
-              </w:rPr>
-              <w:t>14</w:t>
+              <w:t>a_14</w:t>
             </w:r>
             <w:r>
               <w:rPr>
@@ -14079,13 +13827,7 @@
               <w:rPr>
                 <w:sz w:val="20"/>
               </w:rPr>
-              <w:t>2</w:t>
-            </w:r>
-            <w:r>
-              <w:rPr>
-                <w:sz w:val="20"/>
-              </w:rPr>
-              <w:t>}</w:t>
+              <w:t>2}</w:t>
             </w:r>
             <w:r>
               <w:rPr>
@@ -14222,13 +13964,7 @@
               <w:rPr>
                 <w:sz w:val="20"/>
               </w:rPr>
-              <w:t>1</w:t>
-            </w:r>
-            <w:r>
-              <w:rPr>
-                <w:sz w:val="20"/>
-              </w:rPr>
-              <w:t>}</w:t>
+              <w:t>1}</w:t>
             </w:r>
             <w:r>
               <w:rPr>
@@ -14326,13 +14062,7 @@
               <w:rPr>
                 <w:sz w:val="20"/>
               </w:rPr>
-              <w:t>_1</w:t>
-            </w:r>
-            <w:r>
-              <w:rPr>
-                <w:sz w:val="20"/>
-              </w:rPr>
-              <w:t>}</w:t>
+              <w:t>_1}</w:t>
             </w:r>
           </w:p>
         </w:tc>
@@ -14394,13 +14124,7 @@
               <w:rPr>
                 <w:sz w:val="20"/>
               </w:rPr>
-              <w:t>2</w:t>
-            </w:r>
-            <w:r>
-              <w:rPr>
-                <w:sz w:val="20"/>
-              </w:rPr>
-              <w:t>}</w:t>
+              <w:t>2}</w:t>
             </w:r>
             <w:r>
               <w:rPr>
@@ -14502,13 +14226,7 @@
               <w:rPr>
                 <w:sz w:val="20"/>
               </w:rPr>
-              <w:t>_2</w:t>
-            </w:r>
-            <w:r>
-              <w:rPr>
-                <w:sz w:val="20"/>
-              </w:rPr>
-              <w:t>}</w:t>
+              <w:t>_2}</w:t>
             </w:r>
           </w:p>
         </w:tc>
@@ -57551,6 +57269,23 @@
 </file>
 
 <file path=customXml/item2.xml><?xml version="1.0" encoding="utf-8"?>
+<b:Sources xmlns:b="http://schemas.openxmlformats.org/officeDocument/2006/bibliography" xmlns="http://schemas.openxmlformats.org/officeDocument/2006/bibliography" SelectedStyle="\APASixthEditionOfficeOnline.xsl" StyleName="APA" Version="6"/>
+</file>
+
+<file path=customXml/item3.xml><?xml version="1.0" encoding="utf-8"?>
+<LongProperties xmlns="http://schemas.microsoft.com/office/2006/metadata/longProperties"/>
+</file>
+
+<file path=customXml/item4.xml><?xml version="1.0" encoding="utf-8"?>
+<?mso-contentType ?>
+<FormTemplates xmlns="http://schemas.microsoft.com/sharepoint/v3/contenttype/forms">
+  <Display>DocumentLibraryForm</Display>
+  <Edit>DocumentLibraryForm</Edit>
+  <New>DocumentLibraryForm</New>
+</FormTemplates>
+</file>
+
+<file path=customXml/item5.xml><?xml version="1.0" encoding="utf-8"?>
 <p:properties xmlns:p="http://schemas.microsoft.com/office/2006/metadata/properties" xmlns:xsi="http://www.w3.org/2001/XMLSchema-instance" xmlns:pc="http://schemas.microsoft.com/office/infopath/2007/PartnerControls">
   <documentManagement>
     <TaxCatchAll xmlns="bac4e3eb-747f-43bc-bf10-c1bbb893ecac" xsi:nil="true"/>
@@ -57559,23 +57294,6 @@
     </lcf76f155ced4ddcb4097134ff3c332f>
   </documentManagement>
 </p:properties>
-</file>
-
-<file path=customXml/item3.xml><?xml version="1.0" encoding="utf-8"?>
-<?mso-contentType ?>
-<FormTemplates xmlns="http://schemas.microsoft.com/sharepoint/v3/contenttype/forms">
-  <Display>DocumentLibraryForm</Display>
-  <Edit>DocumentLibraryForm</Edit>
-  <New>DocumentLibraryForm</New>
-</FormTemplates>
-</file>
-
-<file path=customXml/item4.xml><?xml version="1.0" encoding="utf-8"?>
-<LongProperties xmlns="http://schemas.microsoft.com/office/2006/metadata/longProperties"/>
-</file>
-
-<file path=customXml/item5.xml><?xml version="1.0" encoding="utf-8"?>
-<b:Sources xmlns:b="http://schemas.openxmlformats.org/officeDocument/2006/bibliography" xmlns="http://schemas.openxmlformats.org/officeDocument/2006/bibliography" SelectedStyle="\APASixthEditionOfficeOnline.xsl" StyleName="APA" Version="6"/>
 </file>
 
 <file path=customXml/itemProps1.xml><?xml version="1.0" encoding="utf-8"?>
@@ -57598,6 +57316,30 @@
 </file>
 
 <file path=customXml/itemProps2.xml><?xml version="1.0" encoding="utf-8"?>
+<ds:datastoreItem xmlns:ds="http://schemas.openxmlformats.org/officeDocument/2006/customXml" ds:itemID="{97102519-3525-47F9-9FCE-7FE5F9C5F1E1}">
+  <ds:schemaRefs>
+    <ds:schemaRef ds:uri="http://schemas.openxmlformats.org/officeDocument/2006/bibliography"/>
+  </ds:schemaRefs>
+</ds:datastoreItem>
+</file>
+
+<file path=customXml/itemProps3.xml><?xml version="1.0" encoding="utf-8"?>
+<ds:datastoreItem xmlns:ds="http://schemas.openxmlformats.org/officeDocument/2006/customXml" ds:itemID="{33536FA9-39D8-4C9A-8B20-A6CC6A0CAD83}">
+  <ds:schemaRefs>
+    <ds:schemaRef ds:uri="http://schemas.microsoft.com/office/2006/metadata/longProperties"/>
+  </ds:schemaRefs>
+</ds:datastoreItem>
+</file>
+
+<file path=customXml/itemProps4.xml><?xml version="1.0" encoding="utf-8"?>
+<ds:datastoreItem xmlns:ds="http://schemas.openxmlformats.org/officeDocument/2006/customXml" ds:itemID="{7BCA17C7-BCE8-4B13-875B-099D1A209B58}">
+  <ds:schemaRefs>
+    <ds:schemaRef ds:uri="http://schemas.microsoft.com/sharepoint/v3/contenttype/forms"/>
+  </ds:schemaRefs>
+</ds:datastoreItem>
+</file>
+
+<file path=customXml/itemProps5.xml><?xml version="1.0" encoding="utf-8"?>
 <ds:datastoreItem xmlns:ds="http://schemas.openxmlformats.org/officeDocument/2006/customXml" ds:itemID="{2C5389A8-3E4E-4832-9E60-F66B96345702}">
   <ds:schemaRefs>
     <ds:schemaRef ds:uri="http://schemas.microsoft.com/office/2006/metadata/properties"/>
@@ -57606,28 +57348,4 @@
     <ds:schemaRef ds:uri="97af9993-80d7-427e-9917-3fc4309d9e31"/>
   </ds:schemaRefs>
 </ds:datastoreItem>
-</file>
-
-<file path=customXml/itemProps3.xml><?xml version="1.0" encoding="utf-8"?>
-<ds:datastoreItem xmlns:ds="http://schemas.openxmlformats.org/officeDocument/2006/customXml" ds:itemID="{7BCA17C7-BCE8-4B13-875B-099D1A209B58}">
-  <ds:schemaRefs>
-    <ds:schemaRef ds:uri="http://schemas.microsoft.com/sharepoint/v3/contenttype/forms"/>
-  </ds:schemaRefs>
-</ds:datastoreItem>
-</file>
-
-<file path=customXml/itemProps4.xml><?xml version="1.0" encoding="utf-8"?>
-<ds:datastoreItem xmlns:ds="http://schemas.openxmlformats.org/officeDocument/2006/customXml" ds:itemID="{33536FA9-39D8-4C9A-8B20-A6CC6A0CAD83}">
-  <ds:schemaRefs>
-    <ds:schemaRef ds:uri="http://schemas.microsoft.com/office/2006/metadata/longProperties"/>
-  </ds:schemaRefs>
-</ds:datastoreItem>
-</file>
-
-<file path=customXml/itemProps5.xml><?xml version="1.0" encoding="utf-8"?>
-<ds:datastoreItem xmlns:ds="http://schemas.openxmlformats.org/officeDocument/2006/customXml" ds:itemID="{97102519-3525-47F9-9FCE-7FE5F9C5F1E1}">
-  <ds:schemaRefs>
-    <ds:schemaRef ds:uri="http://schemas.openxmlformats.org/officeDocument/2006/bibliography"/>
-  </ds:schemaRefs>
-</ds:datastoreItem>
 </file>
</xml_diff>

<commit_message>
round 4 feedback changes
</commit_message>
<xml_diff>
--- a/public/TMCR_Template.docx
+++ b/public/TMCR_Template.docx
@@ -3713,7 +3713,24 @@
         <w:t>, Department of Defense Instruction (DODI) 5230.24, Department of Defense Directive (DODD) 5230.25,</w:t>
       </w:r>
       <w:r>
-        <w:t xml:space="preserve"> DoDI 5200.48, Controller Unclassified Information, DAFI 61-201, Management of Scientific and Technical Information (STINFO)</w:t>
+        <w:t xml:space="preserve"> DoDI 5200.48, </w:t>
+      </w:r>
+      <w:r>
+        <w:rPr>
+          <w:i/>
+          <w:iCs/>
+        </w:rPr>
+        <w:t>Controller Unclassified Information</w:t>
+      </w:r>
+      <w:r>
+        <w:t xml:space="preserve">, DAFI 61-201, </w:t>
+      </w:r>
+      <w:r>
+        <w:rPr>
+          <w:i/>
+          <w:iCs/>
+        </w:rPr>
+        <w:t>Management of Scientific and Technical Information (STINFO)</w:t>
       </w:r>
       <w:r>
         <w:t xml:space="preserve">, and MIL-STD-38784 (available at </w:t>
@@ -7707,7 +7724,117 @@
         <w:rPr>
           <w:color w:val="FF0000"/>
         </w:rPr>
-        <w:t>version_tos}</w:t>
+        <w:t>version_tos</w:t>
+      </w:r>
+      <w:r>
+        <w:rPr>
+          <w:color w:val="FF0000"/>
+        </w:rPr>
+        <w:t xml:space="preserve"> </w:t>
+      </w:r>
+      <w:r>
+        <w:rPr>
+          <w:color w:val="FF0000"/>
+        </w:rPr>
+        <w:t xml:space="preserve">|| </w:t>
+      </w:r>
+      <w:proofErr w:type="spellStart"/>
+      <w:r>
+        <w:rPr>
+          <w:color w:val="FF0000"/>
+        </w:rPr>
+        <w:t>tmcr_type</w:t>
+      </w:r>
+      <w:proofErr w:type="spellEnd"/>
+      <w:r>
+        <w:rPr>
+          <w:color w:val="FF0000"/>
+        </w:rPr>
+        <w:t xml:space="preserve"> == “Linear”</w:t>
+      </w:r>
+      <w:r>
+        <w:rPr>
+          <w:color w:val="FF0000"/>
+        </w:rPr>
+        <w:t xml:space="preserve"> </w:t>
+      </w:r>
+      <w:r>
+        <w:rPr>
+          <w:color w:val="FF0000"/>
+        </w:rPr>
+        <w:t xml:space="preserve">|| </w:t>
+      </w:r>
+      <w:proofErr w:type="gramStart"/>
+      <w:r>
+        <w:rPr>
+          <w:color w:val="FF0000"/>
+        </w:rPr>
+        <w:t xml:space="preserve">( </w:t>
+      </w:r>
+      <w:proofErr w:type="spellStart"/>
+      <w:r>
+        <w:rPr>
+          <w:color w:val="FF0000"/>
+        </w:rPr>
+        <w:t>tmcr</w:t>
+      </w:r>
+      <w:proofErr w:type="gramEnd"/>
+      <w:r>
+        <w:rPr>
+          <w:color w:val="FF0000"/>
+        </w:rPr>
+        <w:t>_type</w:t>
+      </w:r>
+      <w:proofErr w:type="spellEnd"/>
+      <w:r>
+        <w:rPr>
+          <w:color w:val="FF0000"/>
+        </w:rPr>
+        <w:t xml:space="preserve"> == “S1000D</w:t>
+      </w:r>
+      <w:r>
+        <w:rPr>
+          <w:color w:val="FF0000"/>
+        </w:rPr>
+        <w:t>”</w:t>
+      </w:r>
+      <w:r>
+        <w:rPr>
+          <w:color w:val="FF0000"/>
+        </w:rPr>
+        <w:t xml:space="preserve"> &amp;&amp; </w:t>
+      </w:r>
+      <w:proofErr w:type="spellStart"/>
+      <w:r>
+        <w:rPr>
+          <w:color w:val="FF0000"/>
+        </w:rPr>
+        <w:t>new_revision</w:t>
+      </w:r>
+      <w:proofErr w:type="spellEnd"/>
+      <w:r>
+        <w:rPr>
+          <w:color w:val="FF0000"/>
+        </w:rPr>
+        <w:t xml:space="preserve"> != “conversion”</w:t>
+      </w:r>
+      <w:r>
+        <w:rPr>
+          <w:color w:val="FF0000"/>
+        </w:rPr>
+        <w:t xml:space="preserve"> </w:t>
+      </w:r>
+      <w:r>
+        <w:rPr>
+          <w:color w:val="FF0000"/>
+        </w:rPr>
+        <w:t>)</w:t>
+      </w:r>
+      <w:r>
+        <w:rPr>
+          <w:color w:val="FF0000"/>
+        </w:rPr>
+        <w:t>}</w:t>
       </w:r>
     </w:p>
     <w:p>
@@ -7902,7 +8029,7 @@
           <w:sz w:val="24"/>
           <w:szCs w:val="24"/>
         </w:rPr>
-        <w:t xml:space="preserve">The Contractor </w:t>
+        <w:t xml:space="preserve">The </w:t>
       </w:r>
       <w:r>
         <w:rPr>
@@ -7910,7 +8037,7 @@
           <w:sz w:val="24"/>
           <w:szCs w:val="24"/>
         </w:rPr>
-        <w:t>must</w:t>
+        <w:t>Contractor</w:t>
       </w:r>
       <w:r>
         <w:rPr>
@@ -7918,7 +8045,7 @@
           <w:sz w:val="24"/>
           <w:szCs w:val="24"/>
         </w:rPr>
-        <w:t xml:space="preserve"> deliver certified drafts of Immediate Action TCTOs, to meet program office plans to satisfy requirements outlined in TO 00-5-15.  The Contractor </w:t>
+        <w:t xml:space="preserve"> </w:t>
       </w:r>
       <w:r>
         <w:rPr>
@@ -7934,41 +8061,23 @@
           <w:sz w:val="24"/>
           <w:szCs w:val="24"/>
         </w:rPr>
-        <w:t xml:space="preserve"> deliver drafts with comments incorporated </w:t>
-      </w:r>
-      <w:proofErr w:type="gramStart"/>
+        <w:t xml:space="preserve"> deliver </w:t>
+      </w:r>
       <w:r>
         <w:rPr>
           <w:rFonts w:ascii="Times New Roman" w:hAnsi="Times New Roman"/>
           <w:sz w:val="24"/>
           <w:szCs w:val="24"/>
         </w:rPr>
-        <w:t>in order to</w:t>
-      </w:r>
-      <w:proofErr w:type="gramEnd"/>
+        <w:t xml:space="preserve">Immediate Action TCTO </w:t>
+      </w:r>
       <w:r>
         <w:rPr>
           <w:rFonts w:ascii="Times New Roman" w:hAnsi="Times New Roman"/>
           <w:sz w:val="24"/>
           <w:szCs w:val="24"/>
         </w:rPr>
-        <w:t xml:space="preserve"> meet the delivery requirement</w:t>
-      </w:r>
-      <w:r>
-        <w:rPr>
-          <w:rFonts w:ascii="Times New Roman" w:hAnsi="Times New Roman"/>
-          <w:sz w:val="24"/>
-          <w:szCs w:val="24"/>
-        </w:rPr>
-        <w:t xml:space="preserve"> </w:t>
-      </w:r>
-      <w:r>
-        <w:rPr>
-          <w:rFonts w:ascii="Times New Roman" w:hAnsi="Times New Roman"/>
-          <w:sz w:val="24"/>
-          <w:szCs w:val="24"/>
-        </w:rPr>
-        <w:t>within 24 hours of receipt of comments.</w:t>
+        <w:t>drafts with comments incorporated within 24 hours of receipt of comments.</w:t>
       </w:r>
     </w:p>
     <w:p>
@@ -7992,7 +8101,7 @@
           <w:sz w:val="24"/>
           <w:szCs w:val="24"/>
         </w:rPr>
-        <w:t xml:space="preserve">The Contractor </w:t>
+        <w:t xml:space="preserve">The </w:t>
       </w:r>
       <w:r>
         <w:rPr>
@@ -8000,7 +8109,7 @@
           <w:sz w:val="24"/>
           <w:szCs w:val="24"/>
         </w:rPr>
-        <w:t>must</w:t>
+        <w:t>Contractor must</w:t>
       </w:r>
       <w:r>
         <w:rPr>
@@ -8008,7 +8117,7 @@
           <w:sz w:val="24"/>
           <w:szCs w:val="24"/>
         </w:rPr>
-        <w:t xml:space="preserve"> deliver initial certified drafts of Urgent Action TCTOs, to meet program office plans to satisfy requirements outlined in TO 00-5-15.  The Contractor </w:t>
+        <w:t xml:space="preserve"> deliver </w:t>
       </w:r>
       <w:r>
         <w:rPr>
@@ -8016,7 +8125,7 @@
           <w:sz w:val="24"/>
           <w:szCs w:val="24"/>
         </w:rPr>
-        <w:t>must</w:t>
+        <w:t xml:space="preserve">Urgent Action TCTO </w:t>
       </w:r>
       <w:r>
         <w:rPr>
@@ -8024,7 +8133,7 @@
           <w:sz w:val="24"/>
           <w:szCs w:val="24"/>
         </w:rPr>
-        <w:t xml:space="preserve"> deliver final drafts with “final” customer comments incorporated</w:t>
+        <w:t xml:space="preserve">final drafts with “final” customer comments incorporated, within </w:t>
       </w:r>
       <w:r>
         <w:rPr>
@@ -8032,33 +8141,15 @@
           <w:sz w:val="24"/>
           <w:szCs w:val="24"/>
         </w:rPr>
-        <w:t xml:space="preserve">, </w:t>
-      </w:r>
-      <w:proofErr w:type="gramStart"/>
+        <w:t>48</w:t>
+      </w:r>
       <w:r>
         <w:rPr>
           <w:rFonts w:ascii="Times New Roman" w:hAnsi="Times New Roman"/>
           <w:sz w:val="24"/>
           <w:szCs w:val="24"/>
         </w:rPr>
-        <w:t>in order to</w:t>
-      </w:r>
-      <w:proofErr w:type="gramEnd"/>
-      <w:r>
-        <w:rPr>
-          <w:rFonts w:ascii="Times New Roman" w:hAnsi="Times New Roman"/>
-          <w:sz w:val="24"/>
-          <w:szCs w:val="24"/>
-        </w:rPr>
-        <w:t xml:space="preserve"> meet the delivery requirement</w:t>
-      </w:r>
-      <w:r>
-        <w:rPr>
-          <w:rFonts w:ascii="Times New Roman" w:hAnsi="Times New Roman"/>
-          <w:sz w:val="24"/>
-          <w:szCs w:val="24"/>
-        </w:rPr>
-        <w:t xml:space="preserve"> within 48 hours of receipt of comments.</w:t>
+        <w:t xml:space="preserve"> hours of receipt of comments.</w:t>
       </w:r>
     </w:p>
     <w:p>
@@ -8082,7 +8173,7 @@
           <w:sz w:val="24"/>
           <w:szCs w:val="24"/>
         </w:rPr>
-        <w:t xml:space="preserve">The Contractor </w:t>
+        <w:t xml:space="preserve">The </w:t>
       </w:r>
       <w:r>
         <w:rPr>
@@ -8090,7 +8181,7 @@
           <w:sz w:val="24"/>
           <w:szCs w:val="24"/>
         </w:rPr>
-        <w:t>must</w:t>
+        <w:t>Contractor must</w:t>
       </w:r>
       <w:r>
         <w:rPr>
@@ -8098,7 +8189,7 @@
           <w:sz w:val="24"/>
           <w:szCs w:val="24"/>
         </w:rPr>
-        <w:t xml:space="preserve"> deliver initial certified drafts of routine safety TCTOs to meet program office plans to satisfy requirements outlined in TO 00-5-15.  The Contractor </w:t>
+        <w:t xml:space="preserve"> deliver </w:t>
       </w:r>
       <w:r>
         <w:rPr>
@@ -8106,7 +8197,7 @@
           <w:sz w:val="24"/>
           <w:szCs w:val="24"/>
         </w:rPr>
-        <w:t>must</w:t>
+        <w:t xml:space="preserve">routine safety TCTO </w:t>
       </w:r>
       <w:r>
         <w:rPr>
@@ -8114,41 +8205,23 @@
           <w:sz w:val="24"/>
           <w:szCs w:val="24"/>
         </w:rPr>
-        <w:t xml:space="preserve"> deliver final drafts with “final” customer comments incorporated, </w:t>
-      </w:r>
-      <w:proofErr w:type="gramStart"/>
+        <w:t xml:space="preserve">final drafts with “final” customer comments incorporated, within 5 </w:t>
+      </w:r>
       <w:r>
         <w:rPr>
           <w:rFonts w:ascii="Times New Roman" w:hAnsi="Times New Roman"/>
           <w:sz w:val="24"/>
           <w:szCs w:val="24"/>
         </w:rPr>
-        <w:t>in order to</w:t>
-      </w:r>
-      <w:proofErr w:type="gramEnd"/>
+        <w:t>working</w:t>
+      </w:r>
       <w:r>
         <w:rPr>
           <w:rFonts w:ascii="Times New Roman" w:hAnsi="Times New Roman"/>
           <w:sz w:val="24"/>
           <w:szCs w:val="24"/>
         </w:rPr>
-        <w:t xml:space="preserve"> meet the delivery requirement</w:t>
-      </w:r>
-      <w:r>
-        <w:rPr>
-          <w:rFonts w:ascii="Times New Roman" w:hAnsi="Times New Roman"/>
-          <w:sz w:val="24"/>
-          <w:szCs w:val="24"/>
-        </w:rPr>
-        <w:t xml:space="preserve"> </w:t>
-      </w:r>
-      <w:r>
-        <w:rPr>
-          <w:rFonts w:ascii="Times New Roman" w:hAnsi="Times New Roman"/>
-          <w:sz w:val="24"/>
-          <w:szCs w:val="24"/>
-        </w:rPr>
-        <w:t>within 5 business days of receipt of comments.</w:t>
+        <w:t xml:space="preserve"> days of receipt of comments.</w:t>
       </w:r>
     </w:p>
     <w:p>
@@ -8172,7 +8245,7 @@
           <w:sz w:val="24"/>
           <w:szCs w:val="24"/>
         </w:rPr>
-        <w:t xml:space="preserve">The Contractor </w:t>
+        <w:t xml:space="preserve">The </w:t>
       </w:r>
       <w:r>
         <w:rPr>
@@ -8180,7 +8253,7 @@
           <w:sz w:val="24"/>
           <w:szCs w:val="24"/>
         </w:rPr>
-        <w:t>must</w:t>
+        <w:t>Contractor must</w:t>
       </w:r>
       <w:r>
         <w:rPr>
@@ -8188,7 +8261,7 @@
           <w:sz w:val="24"/>
           <w:szCs w:val="24"/>
         </w:rPr>
-        <w:t xml:space="preserve"> deliver certified drafts of routine TCTOs to meet program office plans to satisfy requirements outlined in 00-5-15.  The Contractor </w:t>
+        <w:t xml:space="preserve"> deliver </w:t>
       </w:r>
       <w:r>
         <w:rPr>
@@ -8196,7 +8269,7 @@
           <w:sz w:val="24"/>
           <w:szCs w:val="24"/>
         </w:rPr>
-        <w:t>must</w:t>
+        <w:t xml:space="preserve">routine TCTO </w:t>
       </w:r>
       <w:r>
         <w:rPr>
@@ -8204,25 +8277,23 @@
           <w:sz w:val="24"/>
           <w:szCs w:val="24"/>
         </w:rPr>
-        <w:t xml:space="preserve"> deliver final drafts with “final” customer comments incorporated, </w:t>
-      </w:r>
-      <w:proofErr w:type="gramStart"/>
+        <w:t xml:space="preserve">final drafts with “final” customer comments incorporated, within </w:t>
+      </w:r>
       <w:r>
         <w:rPr>
           <w:rFonts w:ascii="Times New Roman" w:hAnsi="Times New Roman"/>
           <w:sz w:val="24"/>
           <w:szCs w:val="24"/>
         </w:rPr>
-        <w:t>in order to</w:t>
-      </w:r>
-      <w:proofErr w:type="gramEnd"/>
+        <w:t>5</w:t>
+      </w:r>
       <w:r>
         <w:rPr>
           <w:rFonts w:ascii="Times New Roman" w:hAnsi="Times New Roman"/>
           <w:sz w:val="24"/>
           <w:szCs w:val="24"/>
         </w:rPr>
-        <w:t xml:space="preserve"> meet the delivery requirement</w:t>
+        <w:t xml:space="preserve"> </w:t>
       </w:r>
       <w:r>
         <w:rPr>
@@ -8230,7 +8301,7 @@
           <w:sz w:val="24"/>
           <w:szCs w:val="24"/>
         </w:rPr>
-        <w:t xml:space="preserve"> </w:t>
+        <w:t>working</w:t>
       </w:r>
       <w:r>
         <w:rPr>
@@ -8238,7 +8309,32 @@
           <w:sz w:val="24"/>
           <w:szCs w:val="24"/>
         </w:rPr>
-        <w:t>within 10 business days of receipt of comments.</w:t>
+        <w:t xml:space="preserve"> days of receipt of </w:t>
+      </w:r>
+      <w:proofErr w:type="gramStart"/>
+      <w:r>
+        <w:rPr>
+          <w:rFonts w:ascii="Times New Roman" w:hAnsi="Times New Roman"/>
+          <w:sz w:val="24"/>
+          <w:szCs w:val="24"/>
+        </w:rPr>
+        <w:t>com</w:t>
+      </w:r>
+      <w:r>
+        <w:rPr>
+          <w:rFonts w:ascii="Times New Roman" w:hAnsi="Times New Roman"/>
+          <w:sz w:val="24"/>
+          <w:szCs w:val="24"/>
+        </w:rPr>
+        <w:t>ments</w:t>
+      </w:r>
+      <w:r>
+        <w:rPr>
+          <w:rFonts w:ascii="Times New Roman" w:hAnsi="Times New Roman"/>
+          <w:sz w:val="24"/>
+          <w:szCs w:val="24"/>
+        </w:rPr>
+        <w:t>.</w:t>
       </w:r>
       <w:r>
         <w:rPr>
@@ -8247,8 +8343,9 @@
           <w:sz w:val="24"/>
           <w:szCs w:val="24"/>
         </w:rPr>
-        <w:t xml:space="preserve"> </w:t>
-      </w:r>
+        <w:t>{</w:t>
+      </w:r>
+      <w:proofErr w:type="gramEnd"/>
       <w:r>
         <w:rPr>
           <w:rFonts w:ascii="Times New Roman" w:hAnsi="Times New Roman"/>
@@ -8256,35 +8353,8 @@
           <w:sz w:val="24"/>
           <w:szCs w:val="24"/>
         </w:rPr>
-        <w:t>{/</w:t>
-      </w:r>
-      <w:proofErr w:type="spellStart"/>
-      <w:r>
-        <w:rPr>
-          <w:color w:val="FF0000"/>
-        </w:rPr>
-        <w:t>ctr_maintained_co</w:t>
-      </w:r>
-      <w:r>
-        <w:rPr>
-          <w:color w:val="FF0000"/>
-        </w:rPr>
-        <w:t>n</w:t>
-      </w:r>
-      <w:r>
-        <w:rPr>
-          <w:color w:val="FF0000"/>
-        </w:rPr>
-        <w:t>version_</w:t>
-      </w:r>
-      <w:proofErr w:type="gramStart"/>
-      <w:r>
-        <w:rPr>
-          <w:color w:val="FF0000"/>
-        </w:rPr>
-        <w:t>tos</w:t>
-      </w:r>
-      <w:proofErr w:type="spellEnd"/>
+        <w:t>/}</w:t>
+      </w:r>
       <w:r>
         <w:rPr>
           <w:rFonts w:ascii="Times New Roman" w:hAnsi="Times New Roman"/>
@@ -8292,26 +8362,7 @@
           <w:sz w:val="24"/>
           <w:szCs w:val="24"/>
         </w:rPr>
-        <w:t>}</w:t>
-      </w:r>
-      <w:r>
-        <w:rPr>
-          <w:rFonts w:ascii="Times New Roman" w:hAnsi="Times New Roman"/>
-          <w:color w:val="FF0000"/>
-          <w:sz w:val="24"/>
-          <w:szCs w:val="24"/>
-        </w:rPr>
-        <w:t>{</w:t>
-      </w:r>
-      <w:proofErr w:type="gramEnd"/>
-      <w:r>
-        <w:rPr>
-          <w:rFonts w:ascii="Times New Roman" w:hAnsi="Times New Roman"/>
-          <w:color w:val="FF0000"/>
-          <w:sz w:val="24"/>
-          <w:szCs w:val="24"/>
-        </w:rPr>
-        <w:t>#tmcr_type == “CDA”}</w:t>
+        <w:t>{#tmcr_type == “CDA”}</w:t>
       </w:r>
     </w:p>
     <w:p>
@@ -8442,16 +8493,7 @@
           <w:sz w:val="24"/>
           <w:szCs w:val="24"/>
         </w:rPr>
-        <w:t xml:space="preserve">.  TCTOs/SB’s will be used to document all permanent modifications, initiate special “one time” inspections, or impose temporary </w:t>
-      </w:r>
-      <w:r>
-        <w:rPr>
-          <w:rFonts w:ascii="Times New Roman" w:hAnsi="Times New Roman"/>
-          <w:sz w:val="24"/>
-          <w:szCs w:val="24"/>
-        </w:rPr>
-        <w:lastRenderedPageBreak/>
-        <w:t xml:space="preserve">restrictions on systems or equipment within specified time limits </w:t>
+        <w:t xml:space="preserve">.  TCTOs/SB’s will be used to document all permanent modifications, initiate special “one time” inspections, or impose temporary restrictions on systems or equipment within specified time limits </w:t>
       </w:r>
       <w:r>
         <w:rPr>
@@ -8618,6 +8660,7 @@
           <w:sz w:val="24"/>
           <w:szCs w:val="24"/>
         </w:rPr>
+        <w:lastRenderedPageBreak/>
         <w:t xml:space="preserve">The Contractor </w:t>
       </w:r>
       <w:r>
@@ -8862,7 +8905,23 @@
           <w:sz w:val="24"/>
           <w:szCs w:val="24"/>
         </w:rPr>
-        <w:t xml:space="preserve"> within 10 </w:t>
+        <w:t xml:space="preserve"> within </w:t>
+      </w:r>
+      <w:r>
+        <w:rPr>
+          <w:rFonts w:ascii="Times New Roman" w:hAnsi="Times New Roman"/>
+          <w:sz w:val="24"/>
+          <w:szCs w:val="24"/>
+        </w:rPr>
+        <w:t>5</w:t>
+      </w:r>
+      <w:r>
+        <w:rPr>
+          <w:rFonts w:ascii="Times New Roman" w:hAnsi="Times New Roman"/>
+          <w:sz w:val="24"/>
+          <w:szCs w:val="24"/>
+        </w:rPr>
+        <w:t xml:space="preserve"> </w:t>
       </w:r>
       <w:r>
         <w:rPr>
@@ -47786,12 +47845,93 @@
     </w:tbl>
     <w:p>
       <w:pPr>
-        <w:numPr>
-          <w:ilvl w:val="12"/>
-          <w:numId w:val="0"/>
-        </w:numPr>
-        <w:suppressAutoHyphens/>
-        <w:spacing w:after="80"/>
+        <w:rPr>
+          <w:b/>
+          <w:smallCaps/>
+        </w:rPr>
+      </w:pPr>
+      <w:r>
+        <w:rPr>
+          <w:color w:val="FF0000"/>
+        </w:rPr>
+        <w:t>{</w:t>
+      </w:r>
+      <w:proofErr w:type="gramStart"/>
+      <w:r>
+        <w:rPr>
+          <w:color w:val="FF0000"/>
+        </w:rPr>
+        <w:t>/}</w:t>
+      </w:r>
+      <w:r>
+        <w:rPr>
+          <w:color w:val="FF0000"/>
+        </w:rPr>
+        <w:t>{</w:t>
+      </w:r>
+      <w:proofErr w:type="gramEnd"/>
+      <w:r>
+        <w:rPr>
+          <w:color w:val="FF0000"/>
+        </w:rPr>
+        <w:t>#tmcr_type == “</w:t>
+      </w:r>
+      <w:r>
+        <w:rPr>
+          <w:color w:val="FF0000"/>
+        </w:rPr>
+        <w:t>Linear</w:t>
+      </w:r>
+      <w:r>
+        <w:rPr>
+          <w:color w:val="FF0000"/>
+        </w:rPr>
+        <w:t>”</w:t>
+      </w:r>
+      <w:r>
+        <w:rPr>
+          <w:color w:val="FF0000"/>
+        </w:rPr>
+        <w:t xml:space="preserve"> || </w:t>
+      </w:r>
+      <w:proofErr w:type="spellStart"/>
+      <w:r>
+        <w:rPr>
+          <w:color w:val="FF0000"/>
+        </w:rPr>
+        <w:t>tmcr_type</w:t>
+      </w:r>
+      <w:proofErr w:type="spellEnd"/>
+      <w:r>
+        <w:rPr>
+          <w:color w:val="FF0000"/>
+        </w:rPr>
+        <w:t xml:space="preserve"> == “CDA”</w:t>
+      </w:r>
+      <w:r>
+        <w:rPr>
+          <w:color w:val="FF0000"/>
+        </w:rPr>
+        <w:t>}</w:t>
+      </w:r>
+    </w:p>
+    <w:p>
+      <w:pPr>
+        <w:rPr>
+          <w:b/>
+          <w:smallCaps/>
+        </w:rPr>
+      </w:pPr>
+      <w:r>
+        <w:rPr>
+          <w:b/>
+          <w:smallCaps/>
+        </w:rPr>
+        <w:br w:type="page"/>
+      </w:r>
+    </w:p>
+    <w:p>
+      <w:pPr>
         <w:rPr>
           <w:b/>
           <w:smallCaps/>
@@ -47799,102 +47939,12 @@
           <w:sz w:val="28"/>
         </w:rPr>
       </w:pPr>
-    </w:p>
-    <w:p>
-      <w:pPr>
+      <w:r>
         <w:rPr>
           <w:b/>
           <w:smallCaps/>
-          <w:color w:val="FF0000"/>
-          <w:sz w:val="28"/>
-        </w:rPr>
-      </w:pPr>
-      <w:r>
-        <w:rPr>
-          <w:b/>
-          <w:smallCaps/>
-          <w:color w:val="FF0000"/>
-          <w:sz w:val="28"/>
-        </w:rPr>
-        <w:br w:type="page"/>
-      </w:r>
-      <w:r>
-        <w:rPr>
-          <w:color w:val="FF0000"/>
         </w:rPr>
         <w:lastRenderedPageBreak/>
-        <w:t>{</w:t>
-      </w:r>
-      <w:proofErr w:type="gramStart"/>
-      <w:r>
-        <w:rPr>
-          <w:color w:val="FF0000"/>
-        </w:rPr>
-        <w:t>/}</w:t>
-      </w:r>
-      <w:r>
-        <w:rPr>
-          <w:color w:val="FF0000"/>
-        </w:rPr>
-        <w:t>{</w:t>
-      </w:r>
-      <w:proofErr w:type="gramEnd"/>
-      <w:r>
-        <w:rPr>
-          <w:color w:val="FF0000"/>
-        </w:rPr>
-        <w:t>#tmcr_type == “</w:t>
-      </w:r>
-      <w:r>
-        <w:rPr>
-          <w:color w:val="FF0000"/>
-        </w:rPr>
-        <w:t>Linear</w:t>
-      </w:r>
-      <w:r>
-        <w:rPr>
-          <w:color w:val="FF0000"/>
-        </w:rPr>
-        <w:t>”</w:t>
-      </w:r>
-      <w:r>
-        <w:rPr>
-          <w:color w:val="FF0000"/>
-        </w:rPr>
-        <w:t xml:space="preserve"> || </w:t>
-      </w:r>
-      <w:proofErr w:type="spellStart"/>
-      <w:r>
-        <w:rPr>
-          <w:color w:val="FF0000"/>
-        </w:rPr>
-        <w:t>tmcr_type</w:t>
-      </w:r>
-      <w:proofErr w:type="spellEnd"/>
-      <w:r>
-        <w:rPr>
-          <w:color w:val="FF0000"/>
-        </w:rPr>
-        <w:t xml:space="preserve"> == “CDA”</w:t>
-      </w:r>
-      <w:r>
-        <w:rPr>
-          <w:color w:val="FF0000"/>
-        </w:rPr>
-        <w:t>}</w:t>
-      </w:r>
-      <w:r>
-        <w:rPr>
-          <w:b/>
-          <w:smallCaps/>
-        </w:rPr>
-        <w:t xml:space="preserve"> </w:t>
-      </w:r>
-      <w:r>
-        <w:rPr>
-          <w:b/>
-          <w:smallCaps/>
-        </w:rPr>
         <w:t xml:space="preserve">Table 2 – </w:t>
       </w:r>
       <w:r>
@@ -57393,14 +57443,6 @@
 </file>
 
 <file path=customXml/item1.xml><?xml version="1.0" encoding="utf-8"?>
-<b:Sources xmlns:b="http://schemas.openxmlformats.org/officeDocument/2006/bibliography" xmlns="http://schemas.openxmlformats.org/officeDocument/2006/bibliography" SelectedStyle="\APASixthEditionOfficeOnline.xsl" StyleName="APA" Version="6"/>
-</file>
-
-<file path=customXml/item2.xml><?xml version="1.0" encoding="utf-8"?>
-<LongProperties xmlns="http://schemas.microsoft.com/office/2006/metadata/longProperties"/>
-</file>
-
-<file path=customXml/item3.xml><?xml version="1.0" encoding="utf-8"?>
 <?mso-contentType ?>
 <FormTemplates xmlns="http://schemas.microsoft.com/sharepoint/v3/contenttype/forms">
   <Display>DocumentLibraryForm</Display>
@@ -57409,7 +57451,7 @@
 </FormTemplates>
 </file>
 
-<file path=customXml/item4.xml><?xml version="1.0" encoding="utf-8"?>
+<file path=customXml/item2.xml><?xml version="1.0" encoding="utf-8"?>
 <p:properties xmlns:p="http://schemas.microsoft.com/office/2006/metadata/properties" xmlns:xsi="http://www.w3.org/2001/XMLSchema-instance" xmlns:pc="http://schemas.microsoft.com/office/infopath/2007/PartnerControls">
   <documentManagement>
     <TaxCatchAll xmlns="bac4e3eb-747f-43bc-bf10-c1bbb893ecac" xsi:nil="true"/>
@@ -57420,7 +57462,7 @@
 </p:properties>
 </file>
 
-<file path=customXml/item5.xml><?xml version="1.0" encoding="utf-8"?>
+<file path=customXml/item3.xml><?xml version="1.0" encoding="utf-8"?>
 <ct:contentTypeSchema xmlns:ct="http://schemas.microsoft.com/office/2006/metadata/contentType" xmlns:ma="http://schemas.microsoft.com/office/2006/metadata/properties/metaAttributes" ct:_="" ma:_="" ma:contentTypeName="Document" ma:contentTypeID="0x01010030C2EC7807B5F547A06115627EAC6992" ma:contentTypeVersion="8" ma:contentTypeDescription="Create a new document." ma:contentTypeScope="" ma:versionID="62bac3fd2491ca6a662b71fab778ca1f">
   <xsd:schema xmlns:xsd="http://www.w3.org/2001/XMLSchema" xmlns:xs="http://www.w3.org/2001/XMLSchema" xmlns:p="http://schemas.microsoft.com/office/2006/metadata/properties" xmlns:ns2="97af9993-80d7-427e-9917-3fc4309d9e31" xmlns:ns3="bac4e3eb-747f-43bc-bf10-c1bbb893ecac" targetNamespace="http://schemas.microsoft.com/office/2006/metadata/properties" ma:root="true" ma:fieldsID="2b3ac4597a1ab5bc619240d9bde56ca7" ns2:_="" ns3:_="">
     <xsd:import namespace="97af9993-80d7-427e-9917-3fc4309d9e31"/>
@@ -57595,23 +57637,15 @@
 </ct:contentTypeSchema>
 </file>
 
-<file path=customXml/itemProps1.xml><?xml version="1.0" encoding="utf-8"?>
-<ds:datastoreItem xmlns:ds="http://schemas.openxmlformats.org/officeDocument/2006/customXml" ds:itemID="{97102519-3525-47F9-9FCE-7FE5F9C5F1E1}">
-  <ds:schemaRefs>
-    <ds:schemaRef ds:uri="http://schemas.openxmlformats.org/officeDocument/2006/bibliography"/>
-  </ds:schemaRefs>
-</ds:datastoreItem>
+<file path=customXml/item4.xml><?xml version="1.0" encoding="utf-8"?>
+<b:Sources xmlns:b="http://schemas.openxmlformats.org/officeDocument/2006/bibliography" xmlns="http://schemas.openxmlformats.org/officeDocument/2006/bibliography" SelectedStyle="\APASixthEditionOfficeOnline.xsl" StyleName="APA" Version="6"/>
 </file>
 
-<file path=customXml/itemProps2.xml><?xml version="1.0" encoding="utf-8"?>
-<ds:datastoreItem xmlns:ds="http://schemas.openxmlformats.org/officeDocument/2006/customXml" ds:itemID="{33536FA9-39D8-4C9A-8B20-A6CC6A0CAD83}">
-  <ds:schemaRefs>
-    <ds:schemaRef ds:uri="http://schemas.microsoft.com/office/2006/metadata/longProperties"/>
-  </ds:schemaRefs>
-</ds:datastoreItem>
+<file path=customXml/item5.xml><?xml version="1.0" encoding="utf-8"?>
+<LongProperties xmlns="http://schemas.microsoft.com/office/2006/metadata/longProperties"/>
 </file>
 
-<file path=customXml/itemProps3.xml><?xml version="1.0" encoding="utf-8"?>
+<file path=customXml/itemProps1.xml><?xml version="1.0" encoding="utf-8"?>
 <ds:datastoreItem xmlns:ds="http://schemas.openxmlformats.org/officeDocument/2006/customXml" ds:itemID="{7BCA17C7-BCE8-4B13-875B-099D1A209B58}">
   <ds:schemaRefs>
     <ds:schemaRef ds:uri="http://schemas.microsoft.com/sharepoint/v3/contenttype/forms"/>
@@ -57619,7 +57653,7 @@
 </ds:datastoreItem>
 </file>
 
-<file path=customXml/itemProps4.xml><?xml version="1.0" encoding="utf-8"?>
+<file path=customXml/itemProps2.xml><?xml version="1.0" encoding="utf-8"?>
 <ds:datastoreItem xmlns:ds="http://schemas.openxmlformats.org/officeDocument/2006/customXml" ds:itemID="{2C5389A8-3E4E-4832-9E60-F66B96345702}">
   <ds:schemaRefs>
     <ds:schemaRef ds:uri="http://schemas.microsoft.com/office/2006/metadata/properties"/>
@@ -57630,7 +57664,7 @@
 </ds:datastoreItem>
 </file>
 
-<file path=customXml/itemProps5.xml><?xml version="1.0" encoding="utf-8"?>
+<file path=customXml/itemProps3.xml><?xml version="1.0" encoding="utf-8"?>
 <ds:datastoreItem xmlns:ds="http://schemas.openxmlformats.org/officeDocument/2006/customXml" ds:itemID="{145C67F2-B38F-4096-9DFC-42C81D5B66EB}">
   <ds:schemaRefs>
     <ds:schemaRef ds:uri="http://schemas.microsoft.com/office/2006/metadata/contentType"/>
@@ -57647,4 +57681,20 @@
     <ds:schemaRef ds:uri="http://schemas.microsoft.com/internal/obd"/>
   </ds:schemaRefs>
 </ds:datastoreItem>
+</file>
+
+<file path=customXml/itemProps4.xml><?xml version="1.0" encoding="utf-8"?>
+<ds:datastoreItem xmlns:ds="http://schemas.openxmlformats.org/officeDocument/2006/customXml" ds:itemID="{97102519-3525-47F9-9FCE-7FE5F9C5F1E1}">
+  <ds:schemaRefs>
+    <ds:schemaRef ds:uri="http://schemas.openxmlformats.org/officeDocument/2006/bibliography"/>
+  </ds:schemaRefs>
+</ds:datastoreItem>
+</file>
+
+<file path=customXml/itemProps5.xml><?xml version="1.0" encoding="utf-8"?>
+<ds:datastoreItem xmlns:ds="http://schemas.openxmlformats.org/officeDocument/2006/customXml" ds:itemID="{33536FA9-39D8-4C9A-8B20-A6CC6A0CAD83}">
+  <ds:schemaRefs>
+    <ds:schemaRef ds:uri="http://schemas.microsoft.com/office/2006/metadata/longProperties"/>
+  </ds:schemaRefs>
+</ds:datastoreItem>
 </file>
</xml_diff>

<commit_message>
added custom graphics to word doc
</commit_message>
<xml_diff>
--- a/public/TMCR_Template.docx
+++ b/public/TMCR_Template.docx
@@ -7790,19 +7790,7 @@
         <w:rPr>
           <w:color w:val="FF0000"/>
         </w:rPr>
-        <w:t xml:space="preserve"> == “S1000D</w:t>
-      </w:r>
-      <w:r>
-        <w:rPr>
-          <w:color w:val="FF0000"/>
-        </w:rPr>
-        <w:t>”</w:t>
-      </w:r>
-      <w:r>
-        <w:rPr>
-          <w:color w:val="FF0000"/>
-        </w:rPr>
-        <w:t xml:space="preserve"> &amp;&amp; </w:t>
+        <w:t xml:space="preserve"> == “S1000D” &amp;&amp; </w:t>
       </w:r>
       <w:proofErr w:type="spellStart"/>
       <w:r>
@@ -52621,6 +52609,14 @@
         </w:rPr>
         <w:t>No graphics required for this contract</w:t>
       </w:r>
+    </w:p>
+    <w:p>
+      <w:pPr>
+        <w:spacing w:before="120"/>
+        <w:rPr>
+          <w:b/>
+        </w:rPr>
+      </w:pPr>
       <w:r>
         <w:rPr>
           <w:rFonts w:eastAsia="Wingdings"/>
@@ -52638,6 +52634,7 @@
         </w:rPr>
         <w:t>graphics_</w:t>
       </w:r>
+      <w:proofErr w:type="gramStart"/>
       <w:r>
         <w:rPr>
           <w:rFonts w:eastAsia="Wingdings"/>
@@ -52655,19 +52652,95 @@
         </w:rPr>
         <w:t>}</w:t>
       </w:r>
+      <w:r>
+        <w:rPr>
+          <w:rFonts w:eastAsia="Wingdings"/>
+          <w:sz w:val="20"/>
+          <w:szCs w:val="20"/>
+        </w:rPr>
+        <w:t>{</w:t>
+      </w:r>
+      <w:proofErr w:type="gramEnd"/>
+      <w:r>
+        <w:rPr>
+          <w:rFonts w:eastAsia="Wingdings"/>
+          <w:sz w:val="20"/>
+          <w:szCs w:val="20"/>
+        </w:rPr>
+        <w:t>#graphics}</w:t>
+      </w:r>
+      <w:r>
+        <w:rPr>
+          <w:rFonts w:ascii="Wingdings" w:eastAsia="Wingdings" w:hAnsi="Wingdings" w:cs="Wingdings"/>
+          <w:sz w:val="36"/>
+          <w:szCs w:val="36"/>
+        </w:rPr>
+        <w:t></w:t>
+      </w:r>
+      <w:r>
+        <w:rPr>
+          <w:smallCaps/>
+        </w:rPr>
+        <w:t xml:space="preserve"> </w:t>
+      </w:r>
+      <w:r>
+        <w:rPr>
+          <w:b/>
+        </w:rPr>
+        <w:t>{</w:t>
+      </w:r>
+      <w:r>
+        <w:rPr>
+          <w:b/>
+        </w:rPr>
+        <w:t>t</w:t>
+      </w:r>
+      <w:r>
+        <w:rPr>
+          <w:b/>
+        </w:rPr>
+        <w:t>itle}</w:t>
+      </w:r>
     </w:p>
     <w:p>
       <w:pPr>
+        <w:spacing w:before="120"/>
         <w:rPr>
           <w:color w:val="FF0000"/>
         </w:rPr>
       </w:pPr>
       <w:r>
         <w:rPr>
+          <w:rFonts w:eastAsia="Wingdings"/>
+          <w:sz w:val="20"/>
+          <w:szCs w:val="20"/>
+        </w:rPr>
+        <w:t>{/</w:t>
+      </w:r>
+      <w:proofErr w:type="gramStart"/>
+      <w:r>
+        <w:rPr>
+          <w:rFonts w:eastAsia="Wingdings"/>
+          <w:sz w:val="20"/>
+          <w:szCs w:val="20"/>
+        </w:rPr>
+        <w:t>graphics</w:t>
+      </w:r>
+      <w:r>
+        <w:rPr>
+          <w:rFonts w:eastAsia="Wingdings"/>
+          <w:sz w:val="20"/>
+          <w:szCs w:val="20"/>
+        </w:rPr>
+        <w:t>}</w:t>
+      </w:r>
+      <w:r>
+        <w:rPr>
           <w:color w:val="FF0000"/>
         </w:rPr>
         <w:t>{</w:t>
       </w:r>
+      <w:proofErr w:type="gramEnd"/>
       <w:r>
         <w:rPr>
           <w:color w:val="FF0000"/>
@@ -57452,17 +57525,14 @@
 </file>
 
 <file path=customXml/item2.xml><?xml version="1.0" encoding="utf-8"?>
-<p:properties xmlns:p="http://schemas.microsoft.com/office/2006/metadata/properties" xmlns:xsi="http://www.w3.org/2001/XMLSchema-instance" xmlns:pc="http://schemas.microsoft.com/office/infopath/2007/PartnerControls">
-  <documentManagement>
-    <TaxCatchAll xmlns="bac4e3eb-747f-43bc-bf10-c1bbb893ecac" xsi:nil="true"/>
-    <lcf76f155ced4ddcb4097134ff3c332f xmlns="97af9993-80d7-427e-9917-3fc4309d9e31">
-      <Terms xmlns="http://schemas.microsoft.com/office/infopath/2007/PartnerControls"/>
-    </lcf76f155ced4ddcb4097134ff3c332f>
-  </documentManagement>
-</p:properties>
+<LongProperties xmlns="http://schemas.microsoft.com/office/2006/metadata/longProperties"/>
 </file>
 
 <file path=customXml/item3.xml><?xml version="1.0" encoding="utf-8"?>
+<b:Sources xmlns:b="http://schemas.openxmlformats.org/officeDocument/2006/bibliography" xmlns="http://schemas.openxmlformats.org/officeDocument/2006/bibliography" SelectedStyle="\APASixthEditionOfficeOnline.xsl" StyleName="APA" Version="6"/>
+</file>
+
+<file path=customXml/item4.xml><?xml version="1.0" encoding="utf-8"?>
 <ct:contentTypeSchema xmlns:ct="http://schemas.microsoft.com/office/2006/metadata/contentType" xmlns:ma="http://schemas.microsoft.com/office/2006/metadata/properties/metaAttributes" ct:_="" ma:_="" ma:contentTypeName="Document" ma:contentTypeID="0x01010030C2EC7807B5F547A06115627EAC6992" ma:contentTypeVersion="8" ma:contentTypeDescription="Create a new document." ma:contentTypeScope="" ma:versionID="62bac3fd2491ca6a662b71fab778ca1f">
   <xsd:schema xmlns:xsd="http://www.w3.org/2001/XMLSchema" xmlns:xs="http://www.w3.org/2001/XMLSchema" xmlns:p="http://schemas.microsoft.com/office/2006/metadata/properties" xmlns:ns2="97af9993-80d7-427e-9917-3fc4309d9e31" xmlns:ns3="bac4e3eb-747f-43bc-bf10-c1bbb893ecac" targetNamespace="http://schemas.microsoft.com/office/2006/metadata/properties" ma:root="true" ma:fieldsID="2b3ac4597a1ab5bc619240d9bde56ca7" ns2:_="" ns3:_="">
     <xsd:import namespace="97af9993-80d7-427e-9917-3fc4309d9e31"/>
@@ -57637,12 +57707,15 @@
 </ct:contentTypeSchema>
 </file>
 
-<file path=customXml/item4.xml><?xml version="1.0" encoding="utf-8"?>
-<b:Sources xmlns:b="http://schemas.openxmlformats.org/officeDocument/2006/bibliography" xmlns="http://schemas.openxmlformats.org/officeDocument/2006/bibliography" SelectedStyle="\APASixthEditionOfficeOnline.xsl" StyleName="APA" Version="6"/>
-</file>
-
 <file path=customXml/item5.xml><?xml version="1.0" encoding="utf-8"?>
-<LongProperties xmlns="http://schemas.microsoft.com/office/2006/metadata/longProperties"/>
+<p:properties xmlns:p="http://schemas.microsoft.com/office/2006/metadata/properties" xmlns:xsi="http://www.w3.org/2001/XMLSchema-instance" xmlns:pc="http://schemas.microsoft.com/office/infopath/2007/PartnerControls">
+  <documentManagement>
+    <TaxCatchAll xmlns="bac4e3eb-747f-43bc-bf10-c1bbb893ecac" xsi:nil="true"/>
+    <lcf76f155ced4ddcb4097134ff3c332f xmlns="97af9993-80d7-427e-9917-3fc4309d9e31">
+      <Terms xmlns="http://schemas.microsoft.com/office/infopath/2007/PartnerControls"/>
+    </lcf76f155ced4ddcb4097134ff3c332f>
+  </documentManagement>
+</p:properties>
 </file>
 
 <file path=customXml/itemProps1.xml><?xml version="1.0" encoding="utf-8"?>
@@ -57654,17 +57727,22 @@
 </file>
 
 <file path=customXml/itemProps2.xml><?xml version="1.0" encoding="utf-8"?>
-<ds:datastoreItem xmlns:ds="http://schemas.openxmlformats.org/officeDocument/2006/customXml" ds:itemID="{2C5389A8-3E4E-4832-9E60-F66B96345702}">
+<ds:datastoreItem xmlns:ds="http://schemas.openxmlformats.org/officeDocument/2006/customXml" ds:itemID="{33536FA9-39D8-4C9A-8B20-A6CC6A0CAD83}">
   <ds:schemaRefs>
-    <ds:schemaRef ds:uri="http://schemas.microsoft.com/office/2006/metadata/properties"/>
-    <ds:schemaRef ds:uri="http://schemas.microsoft.com/office/infopath/2007/PartnerControls"/>
-    <ds:schemaRef ds:uri="bac4e3eb-747f-43bc-bf10-c1bbb893ecac"/>
-    <ds:schemaRef ds:uri="97af9993-80d7-427e-9917-3fc4309d9e31"/>
+    <ds:schemaRef ds:uri="http://schemas.microsoft.com/office/2006/metadata/longProperties"/>
   </ds:schemaRefs>
 </ds:datastoreItem>
 </file>
 
 <file path=customXml/itemProps3.xml><?xml version="1.0" encoding="utf-8"?>
+<ds:datastoreItem xmlns:ds="http://schemas.openxmlformats.org/officeDocument/2006/customXml" ds:itemID="{97102519-3525-47F9-9FCE-7FE5F9C5F1E1}">
+  <ds:schemaRefs>
+    <ds:schemaRef ds:uri="http://schemas.openxmlformats.org/officeDocument/2006/bibliography"/>
+  </ds:schemaRefs>
+</ds:datastoreItem>
+</file>
+
+<file path=customXml/itemProps4.xml><?xml version="1.0" encoding="utf-8"?>
 <ds:datastoreItem xmlns:ds="http://schemas.openxmlformats.org/officeDocument/2006/customXml" ds:itemID="{145C67F2-B38F-4096-9DFC-42C81D5B66EB}">
   <ds:schemaRefs>
     <ds:schemaRef ds:uri="http://schemas.microsoft.com/office/2006/metadata/contentType"/>
@@ -57683,18 +57761,13 @@
 </ds:datastoreItem>
 </file>
 
-<file path=customXml/itemProps4.xml><?xml version="1.0" encoding="utf-8"?>
-<ds:datastoreItem xmlns:ds="http://schemas.openxmlformats.org/officeDocument/2006/customXml" ds:itemID="{97102519-3525-47F9-9FCE-7FE5F9C5F1E1}">
+<file path=customXml/itemProps5.xml><?xml version="1.0" encoding="utf-8"?>
+<ds:datastoreItem xmlns:ds="http://schemas.openxmlformats.org/officeDocument/2006/customXml" ds:itemID="{2C5389A8-3E4E-4832-9E60-F66B96345702}">
   <ds:schemaRefs>
-    <ds:schemaRef ds:uri="http://schemas.openxmlformats.org/officeDocument/2006/bibliography"/>
-  </ds:schemaRefs>
-</ds:datastoreItem>
-</file>
-
-<file path=customXml/itemProps5.xml><?xml version="1.0" encoding="utf-8"?>
-<ds:datastoreItem xmlns:ds="http://schemas.openxmlformats.org/officeDocument/2006/customXml" ds:itemID="{33536FA9-39D8-4C9A-8B20-A6CC6A0CAD83}">
-  <ds:schemaRefs>
-    <ds:schemaRef ds:uri="http://schemas.microsoft.com/office/2006/metadata/longProperties"/>
+    <ds:schemaRef ds:uri="http://schemas.microsoft.com/office/2006/metadata/properties"/>
+    <ds:schemaRef ds:uri="http://schemas.microsoft.com/office/infopath/2007/PartnerControls"/>
+    <ds:schemaRef ds:uri="bac4e3eb-747f-43bc-bf10-c1bbb893ecac"/>
+    <ds:schemaRef ds:uri="97af9993-80d7-427e-9917-3fc4309d9e31"/>
   </ds:schemaRefs>
 </ds:datastoreItem>
 </file>
</xml_diff>

<commit_message>
Fix CDA to use correct wizard pages
</commit_message>
<xml_diff>
--- a/public/TMCR_Template.docx
+++ b/public/TMCR_Template.docx
@@ -7790,19 +7790,7 @@
         <w:rPr>
           <w:color w:val="FF0000"/>
         </w:rPr>
-        <w:t xml:space="preserve"> == “S1000D</w:t>
-      </w:r>
-      <w:r>
-        <w:rPr>
-          <w:color w:val="FF0000"/>
-        </w:rPr>
-        <w:t>”</w:t>
-      </w:r>
-      <w:r>
-        <w:rPr>
-          <w:color w:val="FF0000"/>
-        </w:rPr>
-        <w:t xml:space="preserve"> &amp;&amp; </w:t>
+        <w:t xml:space="preserve"> == “S1000D” &amp;&amp; </w:t>
       </w:r>
       <w:proofErr w:type="spellStart"/>
       <w:r>
@@ -22200,6 +22188,24 @@
         </w:rPr>
         <w:tab/>
       </w:r>
+      <w:r>
+        <w:rPr>
+          <w:color w:val="FF0000"/>
+        </w:rPr>
+        <w:t>{#tmcr_type == “</w:t>
+      </w:r>
+      <w:r>
+        <w:rPr>
+          <w:color w:val="FF0000"/>
+        </w:rPr>
+        <w:t>S1000D</w:t>
+      </w:r>
+      <w:r>
+        <w:rPr>
+          <w:color w:val="FF0000"/>
+        </w:rPr>
+        <w:t>”}</w:t>
+      </w:r>
     </w:p>
     <w:p>
       <w:pPr>
@@ -22224,28 +22230,10 @@
       </w:r>
       <w:r>
         <w:rPr>
-          <w:color w:val="FF0000"/>
-        </w:rPr>
-        <w:lastRenderedPageBreak/>
-        <w:t>{#tmcr_type == “</w:t>
-      </w:r>
-      <w:r>
-        <w:rPr>
-          <w:color w:val="FF0000"/>
-        </w:rPr>
-        <w:t>S1000D</w:t>
-      </w:r>
-      <w:r>
-        <w:rPr>
-          <w:color w:val="FF0000"/>
-        </w:rPr>
-        <w:t>”}</w:t>
-      </w:r>
-      <w:r>
-        <w:rPr>
           <w:b/>
           <w:smallCaps/>
         </w:rPr>
+        <w:lastRenderedPageBreak/>
         <w:t>Table 2</w:t>
       </w:r>
     </w:p>
@@ -47914,14 +47902,6 @@
         </w:rPr>
         <w:t>}</w:t>
       </w:r>
-    </w:p>
-    <w:p>
-      <w:pPr>
-        <w:rPr>
-          <w:b/>
-          <w:smallCaps/>
-        </w:rPr>
-      </w:pPr>
       <w:r>
         <w:rPr>
           <w:b/>
@@ -57452,17 +57432,14 @@
 </file>
 
 <file path=customXml/item2.xml><?xml version="1.0" encoding="utf-8"?>
-<p:properties xmlns:p="http://schemas.microsoft.com/office/2006/metadata/properties" xmlns:xsi="http://www.w3.org/2001/XMLSchema-instance" xmlns:pc="http://schemas.microsoft.com/office/infopath/2007/PartnerControls">
-  <documentManagement>
-    <TaxCatchAll xmlns="bac4e3eb-747f-43bc-bf10-c1bbb893ecac" xsi:nil="true"/>
-    <lcf76f155ced4ddcb4097134ff3c332f xmlns="97af9993-80d7-427e-9917-3fc4309d9e31">
-      <Terms xmlns="http://schemas.microsoft.com/office/infopath/2007/PartnerControls"/>
-    </lcf76f155ced4ddcb4097134ff3c332f>
-  </documentManagement>
-</p:properties>
+<LongProperties xmlns="http://schemas.microsoft.com/office/2006/metadata/longProperties"/>
 </file>
 
 <file path=customXml/item3.xml><?xml version="1.0" encoding="utf-8"?>
+<b:Sources xmlns:b="http://schemas.openxmlformats.org/officeDocument/2006/bibliography" xmlns="http://schemas.openxmlformats.org/officeDocument/2006/bibliography" SelectedStyle="\APASixthEditionOfficeOnline.xsl" StyleName="APA" Version="6"/>
+</file>
+
+<file path=customXml/item4.xml><?xml version="1.0" encoding="utf-8"?>
 <ct:contentTypeSchema xmlns:ct="http://schemas.microsoft.com/office/2006/metadata/contentType" xmlns:ma="http://schemas.microsoft.com/office/2006/metadata/properties/metaAttributes" ct:_="" ma:_="" ma:contentTypeName="Document" ma:contentTypeID="0x01010030C2EC7807B5F547A06115627EAC6992" ma:contentTypeVersion="8" ma:contentTypeDescription="Create a new document." ma:contentTypeScope="" ma:versionID="62bac3fd2491ca6a662b71fab778ca1f">
   <xsd:schema xmlns:xsd="http://www.w3.org/2001/XMLSchema" xmlns:xs="http://www.w3.org/2001/XMLSchema" xmlns:p="http://schemas.microsoft.com/office/2006/metadata/properties" xmlns:ns2="97af9993-80d7-427e-9917-3fc4309d9e31" xmlns:ns3="bac4e3eb-747f-43bc-bf10-c1bbb893ecac" targetNamespace="http://schemas.microsoft.com/office/2006/metadata/properties" ma:root="true" ma:fieldsID="2b3ac4597a1ab5bc619240d9bde56ca7" ns2:_="" ns3:_="">
     <xsd:import namespace="97af9993-80d7-427e-9917-3fc4309d9e31"/>
@@ -57637,12 +57614,15 @@
 </ct:contentTypeSchema>
 </file>
 
-<file path=customXml/item4.xml><?xml version="1.0" encoding="utf-8"?>
-<b:Sources xmlns:b="http://schemas.openxmlformats.org/officeDocument/2006/bibliography" xmlns="http://schemas.openxmlformats.org/officeDocument/2006/bibliography" SelectedStyle="\APASixthEditionOfficeOnline.xsl" StyleName="APA" Version="6"/>
-</file>
-
 <file path=customXml/item5.xml><?xml version="1.0" encoding="utf-8"?>
-<LongProperties xmlns="http://schemas.microsoft.com/office/2006/metadata/longProperties"/>
+<p:properties xmlns:p="http://schemas.microsoft.com/office/2006/metadata/properties" xmlns:xsi="http://www.w3.org/2001/XMLSchema-instance" xmlns:pc="http://schemas.microsoft.com/office/infopath/2007/PartnerControls">
+  <documentManagement>
+    <TaxCatchAll xmlns="bac4e3eb-747f-43bc-bf10-c1bbb893ecac" xsi:nil="true"/>
+    <lcf76f155ced4ddcb4097134ff3c332f xmlns="97af9993-80d7-427e-9917-3fc4309d9e31">
+      <Terms xmlns="http://schemas.microsoft.com/office/infopath/2007/PartnerControls"/>
+    </lcf76f155ced4ddcb4097134ff3c332f>
+  </documentManagement>
+</p:properties>
 </file>
 
 <file path=customXml/itemProps1.xml><?xml version="1.0" encoding="utf-8"?>
@@ -57654,17 +57634,22 @@
 </file>
 
 <file path=customXml/itemProps2.xml><?xml version="1.0" encoding="utf-8"?>
-<ds:datastoreItem xmlns:ds="http://schemas.openxmlformats.org/officeDocument/2006/customXml" ds:itemID="{2C5389A8-3E4E-4832-9E60-F66B96345702}">
+<ds:datastoreItem xmlns:ds="http://schemas.openxmlformats.org/officeDocument/2006/customXml" ds:itemID="{33536FA9-39D8-4C9A-8B20-A6CC6A0CAD83}">
   <ds:schemaRefs>
-    <ds:schemaRef ds:uri="http://schemas.microsoft.com/office/2006/metadata/properties"/>
-    <ds:schemaRef ds:uri="http://schemas.microsoft.com/office/infopath/2007/PartnerControls"/>
-    <ds:schemaRef ds:uri="bac4e3eb-747f-43bc-bf10-c1bbb893ecac"/>
-    <ds:schemaRef ds:uri="97af9993-80d7-427e-9917-3fc4309d9e31"/>
+    <ds:schemaRef ds:uri="http://schemas.microsoft.com/office/2006/metadata/longProperties"/>
   </ds:schemaRefs>
 </ds:datastoreItem>
 </file>
 
 <file path=customXml/itemProps3.xml><?xml version="1.0" encoding="utf-8"?>
+<ds:datastoreItem xmlns:ds="http://schemas.openxmlformats.org/officeDocument/2006/customXml" ds:itemID="{97102519-3525-47F9-9FCE-7FE5F9C5F1E1}">
+  <ds:schemaRefs>
+    <ds:schemaRef ds:uri="http://schemas.openxmlformats.org/officeDocument/2006/bibliography"/>
+  </ds:schemaRefs>
+</ds:datastoreItem>
+</file>
+
+<file path=customXml/itemProps4.xml><?xml version="1.0" encoding="utf-8"?>
 <ds:datastoreItem xmlns:ds="http://schemas.openxmlformats.org/officeDocument/2006/customXml" ds:itemID="{145C67F2-B38F-4096-9DFC-42C81D5B66EB}">
   <ds:schemaRefs>
     <ds:schemaRef ds:uri="http://schemas.microsoft.com/office/2006/metadata/contentType"/>
@@ -57683,18 +57668,13 @@
 </ds:datastoreItem>
 </file>
 
-<file path=customXml/itemProps4.xml><?xml version="1.0" encoding="utf-8"?>
-<ds:datastoreItem xmlns:ds="http://schemas.openxmlformats.org/officeDocument/2006/customXml" ds:itemID="{97102519-3525-47F9-9FCE-7FE5F9C5F1E1}">
+<file path=customXml/itemProps5.xml><?xml version="1.0" encoding="utf-8"?>
+<ds:datastoreItem xmlns:ds="http://schemas.openxmlformats.org/officeDocument/2006/customXml" ds:itemID="{2C5389A8-3E4E-4832-9E60-F66B96345702}">
   <ds:schemaRefs>
-    <ds:schemaRef ds:uri="http://schemas.openxmlformats.org/officeDocument/2006/bibliography"/>
-  </ds:schemaRefs>
-</ds:datastoreItem>
-</file>
-
-<file path=customXml/itemProps5.xml><?xml version="1.0" encoding="utf-8"?>
-<ds:datastoreItem xmlns:ds="http://schemas.openxmlformats.org/officeDocument/2006/customXml" ds:itemID="{33536FA9-39D8-4C9A-8B20-A6CC6A0CAD83}">
-  <ds:schemaRefs>
-    <ds:schemaRef ds:uri="http://schemas.microsoft.com/office/2006/metadata/longProperties"/>
+    <ds:schemaRef ds:uri="http://schemas.microsoft.com/office/2006/metadata/properties"/>
+    <ds:schemaRef ds:uri="http://schemas.microsoft.com/office/infopath/2007/PartnerControls"/>
+    <ds:schemaRef ds:uri="bac4e3eb-747f-43bc-bf10-c1bbb893ecac"/>
+    <ds:schemaRef ds:uri="97af9993-80d7-427e-9917-3fc4309d9e31"/>
   </ds:schemaRefs>
 </ds:datastoreItem>
 </file>
</xml_diff>